<commit_message>
updated day 6, fixed typos in day 7
</commit_message>
<xml_diff>
--- a/2021/daily_scaffolding/Day 6.docx
+++ b/2021/daily_scaffolding/Day 6.docx
@@ -90,7 +90,7 @@
         </w:rPr>
         <w:t>:</w:t>
       </w:r>
-      <w:hyperlink r:id="rId5" w:history="1">
+      <w:hyperlink r:id="rId7" w:history="1">
         <w:r>
           <w:rPr>
             <w:rStyle w:val="Hyperlink"/>
@@ -171,7 +171,7 @@
         <w:pStyle w:val="NormalWeb"/>
         <w:numPr>
           <w:ilvl w:val="0"/>
-          <w:numId w:val="12"/>
+          <w:numId w:val="27"/>
         </w:numPr>
         <w:spacing w:before="240" w:beforeAutospacing="0" w:after="0" w:afterAutospacing="0"/>
         <w:textAlignment w:val="baseline"/>
@@ -197,7 +197,7 @@
         <w:pStyle w:val="NormalWeb"/>
         <w:numPr>
           <w:ilvl w:val="0"/>
-          <w:numId w:val="12"/>
+          <w:numId w:val="27"/>
         </w:numPr>
         <w:spacing w:before="0" w:beforeAutospacing="0" w:after="0" w:afterAutospacing="0"/>
         <w:textAlignment w:val="baseline"/>
@@ -223,7 +223,7 @@
         <w:pStyle w:val="NormalWeb"/>
         <w:numPr>
           <w:ilvl w:val="0"/>
-          <w:numId w:val="12"/>
+          <w:numId w:val="27"/>
         </w:numPr>
         <w:spacing w:before="0" w:beforeAutospacing="0" w:after="0" w:afterAutospacing="0"/>
         <w:textAlignment w:val="baseline"/>
@@ -249,7 +249,7 @@
         <w:pStyle w:val="NormalWeb"/>
         <w:numPr>
           <w:ilvl w:val="0"/>
-          <w:numId w:val="12"/>
+          <w:numId w:val="27"/>
         </w:numPr>
         <w:spacing w:before="0" w:beforeAutospacing="0" w:after="0" w:afterAutospacing="0"/>
         <w:textAlignment w:val="baseline"/>
@@ -267,7 +267,7 @@
           <w:sz w:val="17"/>
           <w:szCs w:val="17"/>
         </w:rPr>
-        <w:t>Brainstorm with your group to come up with a game that you want to build</w:t>
+        <w:t>Delegating and Planning work</w:t>
       </w:r>
     </w:p>
     <w:p>
@@ -275,7 +275,7 @@
         <w:pStyle w:val="NormalWeb"/>
         <w:numPr>
           <w:ilvl w:val="0"/>
-          <w:numId w:val="12"/>
+          <w:numId w:val="27"/>
         </w:numPr>
         <w:spacing w:before="0" w:beforeAutospacing="0" w:after="0" w:afterAutospacing="0"/>
         <w:textAlignment w:val="baseline"/>
@@ -293,7 +293,7 @@
           <w:sz w:val="17"/>
           <w:szCs w:val="17"/>
         </w:rPr>
-        <w:t>Do a short activity describing your game in a tweet</w:t>
+        <w:t>Scrum!</w:t>
       </w:r>
     </w:p>
     <w:p>
@@ -301,7 +301,7 @@
         <w:pStyle w:val="NormalWeb"/>
         <w:numPr>
           <w:ilvl w:val="0"/>
-          <w:numId w:val="12"/>
+          <w:numId w:val="27"/>
         </w:numPr>
         <w:spacing w:before="0" w:beforeAutospacing="0" w:after="320" w:afterAutospacing="0"/>
         <w:textAlignment w:val="baseline"/>
@@ -346,23 +346,38 @@
           <w:sz w:val="17"/>
           <w:szCs w:val="17"/>
         </w:rPr>
-        <w:t>: Brainstorming (&lt; 1 hour)</w:t>
-      </w:r>
-    </w:p>
+        <w:t>: Delegating and Planning Work (15 minutes)</w:t>
+      </w:r>
+    </w:p>
+    <w:p/>
     <w:p>
       <w:pPr>
         <w:pStyle w:val="NormalWeb"/>
         <w:spacing w:before="0" w:beforeAutospacing="0" w:after="80" w:afterAutospacing="0"/>
-        <w:ind w:left="540"/>
-      </w:pPr>
-      <w:r>
-        <w:rPr>
-          <w:rFonts w:ascii="Verdana" w:hAnsi="Verdana"/>
-          <w:color w:val="1A1E22"/>
-          <w:sz w:val="17"/>
-          <w:szCs w:val="17"/>
-        </w:rPr>
-        <w:t>Go through each item and develop a simple game with your team. Write out your descriptions of each item below in your team’s Google Doc with your partners.</w:t>
+      </w:pPr>
+      <w:r>
+        <w:rPr>
+          <w:rFonts w:ascii="Verdana" w:hAnsi="Verdana"/>
+          <w:color w:val="1A1E22"/>
+          <w:sz w:val="17"/>
+          <w:szCs w:val="17"/>
+        </w:rPr>
+        <w:t>It’s typically best to break apart your project into smaller, independently actionable, chunks. “Independently actionable” in this context means that one person is able to work on one piece of the project without their work affecting another person’s work.</w:t>
+      </w:r>
+    </w:p>
+    <w:p>
+      <w:pPr>
+        <w:pStyle w:val="NormalWeb"/>
+        <w:spacing w:before="0" w:beforeAutospacing="0" w:after="80" w:afterAutospacing="0"/>
+      </w:pPr>
+      <w:r>
+        <w:rPr>
+          <w:rFonts w:ascii="Verdana" w:hAnsi="Verdana"/>
+          <w:color w:val="1A1E22"/>
+          <w:sz w:val="17"/>
+          <w:szCs w:val="17"/>
+        </w:rPr>
+        <w:t>If we were planning on building something like the original Mario game, we could start by separating it into a few small pieces</w:t>
       </w:r>
     </w:p>
     <w:p>
@@ -370,33 +385,7 @@
         <w:pStyle w:val="NormalWeb"/>
         <w:numPr>
           <w:ilvl w:val="0"/>
-          <w:numId w:val="13"/>
-        </w:numPr>
-        <w:spacing w:before="240" w:beforeAutospacing="0" w:after="0" w:afterAutospacing="0"/>
-        <w:textAlignment w:val="baseline"/>
-        <w:rPr>
-          <w:rFonts w:ascii="Verdana" w:hAnsi="Verdana"/>
-          <w:color w:val="1A1E22"/>
-          <w:sz w:val="17"/>
-          <w:szCs w:val="17"/>
-        </w:rPr>
-      </w:pPr>
-      <w:r>
-        <w:rPr>
-          <w:rFonts w:ascii="Verdana" w:hAnsi="Verdana"/>
-          <w:color w:val="1A1E22"/>
-          <w:sz w:val="17"/>
-          <w:szCs w:val="17"/>
-        </w:rPr>
-        <w:t>Choose your characters </w:t>
-      </w:r>
-    </w:p>
-    <w:p>
-      <w:pPr>
-        <w:pStyle w:val="NormalWeb"/>
-        <w:numPr>
-          <w:ilvl w:val="0"/>
-          <w:numId w:val="13"/>
+          <w:numId w:val="28"/>
         </w:numPr>
         <w:spacing w:before="0" w:beforeAutospacing="0" w:after="0" w:afterAutospacing="0"/>
         <w:textAlignment w:val="baseline"/>
@@ -414,7 +403,7 @@
           <w:sz w:val="17"/>
           <w:szCs w:val="17"/>
         </w:rPr>
-        <w:t>Define your narrative</w:t>
+        <w:t>Level Design/Story</w:t>
       </w:r>
     </w:p>
     <w:p>
@@ -422,7 +411,7 @@
         <w:pStyle w:val="NormalWeb"/>
         <w:numPr>
           <w:ilvl w:val="0"/>
-          <w:numId w:val="13"/>
+          <w:numId w:val="29"/>
         </w:numPr>
         <w:spacing w:before="0" w:beforeAutospacing="0" w:after="0" w:afterAutospacing="0"/>
         <w:textAlignment w:val="baseline"/>
@@ -440,7 +429,7 @@
           <w:sz w:val="17"/>
           <w:szCs w:val="17"/>
         </w:rPr>
-        <w:t>Decide what type of game you want to make</w:t>
+        <w:t>Art/Sound</w:t>
       </w:r>
     </w:p>
     <w:p>
@@ -448,7 +437,7 @@
         <w:pStyle w:val="NormalWeb"/>
         <w:numPr>
           <w:ilvl w:val="0"/>
-          <w:numId w:val="13"/>
+          <w:numId w:val="29"/>
         </w:numPr>
         <w:spacing w:before="0" w:beforeAutospacing="0" w:after="0" w:afterAutospacing="0"/>
         <w:textAlignment w:val="baseline"/>
@@ -466,7 +455,7 @@
           <w:sz w:val="17"/>
           <w:szCs w:val="17"/>
         </w:rPr>
-        <w:t>Define the goal of the game</w:t>
+        <w:t>Game Physics</w:t>
       </w:r>
     </w:p>
     <w:p>
@@ -474,9 +463,9 @@
         <w:pStyle w:val="NormalWeb"/>
         <w:numPr>
           <w:ilvl w:val="0"/>
-          <w:numId w:val="13"/>
+          <w:numId w:val="29"/>
         </w:numPr>
-        <w:spacing w:before="0" w:beforeAutospacing="0" w:after="320" w:afterAutospacing="0"/>
+        <w:spacing w:before="0" w:beforeAutospacing="0" w:after="80" w:afterAutospacing="0"/>
         <w:textAlignment w:val="baseline"/>
         <w:rPr>
           <w:rFonts w:ascii="Verdana" w:hAnsi="Verdana"/>
@@ -492,7 +481,7 @@
           <w:sz w:val="17"/>
           <w:szCs w:val="17"/>
         </w:rPr>
-        <w:t>Define the game’s rules</w:t>
+        <w:t>Player Interactions</w:t>
       </w:r>
     </w:p>
     <w:p>
@@ -507,42 +496,7 @@
           <w:sz w:val="17"/>
           <w:szCs w:val="17"/>
         </w:rPr>
-        <w:t>Start small with room to grow, it’s always easier to add than it is to subtract!</w:t>
-      </w:r>
-    </w:p>
-    <w:p>
-      <w:pPr>
-        <w:pStyle w:val="NormalWeb"/>
-        <w:spacing w:before="0" w:beforeAutospacing="0" w:after="80" w:afterAutospacing="0"/>
-      </w:pPr>
-      <w:r>
-        <w:rPr>
-          <w:rFonts w:ascii="Verdana" w:hAnsi="Verdana"/>
-          <w:b/>
-          <w:bCs/>
-          <w:color w:val="1A1E22"/>
-          <w:sz w:val="17"/>
-          <w:szCs w:val="17"/>
-        </w:rPr>
-        <w:t>Choose your characters</w:t>
-      </w:r>
-      <w:r>
-        <w:rPr>
-          <w:rFonts w:ascii="Verdana" w:hAnsi="Verdana"/>
-          <w:color w:val="1A1E22"/>
-          <w:sz w:val="17"/>
-          <w:szCs w:val="17"/>
-        </w:rPr>
-        <w:t xml:space="preserve"> – there’s plenty of options here, and don’t let something sounding ridiculous block you. Nintendo is a super popular franchise and almost none of their characters make sense. Here’s some examples and common tropes to guide you: </w:t>
-      </w:r>
-      <w:r>
-        <w:rPr>
-          <w:rFonts w:ascii="Segoe UI Emoji" w:hAnsi="Segoe UI Emoji" w:cs="Segoe UI Emoji"/>
-          <w:color w:val="1A1E22"/>
-          <w:sz w:val="17"/>
-          <w:szCs w:val="17"/>
-        </w:rPr>
-        <w:t>😀</w:t>
+        <w:t>After these larger pieces are separated, you can take them and break them into even smaller chunks. For instance</w:t>
       </w:r>
     </w:p>
     <w:p>
@@ -550,77 +504,37 @@
         <w:pStyle w:val="NormalWeb"/>
         <w:numPr>
           <w:ilvl w:val="0"/>
-          <w:numId w:val="14"/>
-        </w:numPr>
-        <w:spacing w:before="240" w:beforeAutospacing="0" w:after="0" w:afterAutospacing="0"/>
-        <w:textAlignment w:val="baseline"/>
-        <w:rPr>
-          <w:rFonts w:ascii="Verdana" w:hAnsi="Verdana"/>
-          <w:color w:val="1A1E22"/>
-          <w:sz w:val="17"/>
-          <w:szCs w:val="17"/>
-        </w:rPr>
-      </w:pPr>
-      <w:r>
-        <w:rPr>
-          <w:rFonts w:ascii="Verdana" w:hAnsi="Verdana"/>
-          <w:color w:val="1A1E22"/>
-          <w:sz w:val="17"/>
-          <w:szCs w:val="17"/>
-        </w:rPr>
-        <w:t xml:space="preserve">The Fighter </w:t>
-      </w:r>
-      <w:r>
-        <w:rPr>
-          <w:rFonts w:ascii="Segoe UI Emoji" w:hAnsi="Segoe UI Emoji" w:cs="Segoe UI Emoji"/>
-          <w:color w:val="1A1E22"/>
-          <w:sz w:val="17"/>
-          <w:szCs w:val="17"/>
-        </w:rPr>
-        <w:t>🤛</w:t>
-      </w:r>
-      <w:r>
-        <w:rPr>
-          <w:rFonts w:ascii="Verdana" w:hAnsi="Verdana"/>
-          <w:color w:val="1A1E22"/>
-          <w:sz w:val="17"/>
-          <w:szCs w:val="17"/>
-        </w:rPr>
-        <w:t xml:space="preserve"> – A hero who fights the enemy with their fists, feet, or a weapon(s).</w:t>
-      </w:r>
-    </w:p>
-    <w:p>
-      <w:pPr>
-        <w:pStyle w:val="NormalWeb"/>
-        <w:numPr>
-          <w:ilvl w:val="1"/>
-          <w:numId w:val="15"/>
+          <w:numId w:val="30"/>
         </w:numPr>
         <w:spacing w:before="0" w:beforeAutospacing="0" w:after="0" w:afterAutospacing="0"/>
         <w:textAlignment w:val="baseline"/>
         <w:rPr>
           <w:rFonts w:ascii="Verdana" w:hAnsi="Verdana"/>
-          <w:color w:val="1A1E22"/>
-          <w:sz w:val="17"/>
-          <w:szCs w:val="17"/>
-        </w:rPr>
-      </w:pPr>
-      <w:r>
-        <w:rPr>
-          <w:rFonts w:ascii="Verdana" w:hAnsi="Verdana"/>
-          <w:color w:val="1A1E22"/>
-          <w:sz w:val="17"/>
-          <w:szCs w:val="17"/>
-        </w:rPr>
-        <w:t>Street fighter, Karateka, Mortal Kombat, </w:t>
+          <w:b/>
+          <w:bCs/>
+          <w:color w:val="1A1E22"/>
+          <w:sz w:val="17"/>
+          <w:szCs w:val="17"/>
+        </w:rPr>
+      </w:pPr>
+      <w:r>
+        <w:rPr>
+          <w:rFonts w:ascii="Verdana" w:hAnsi="Verdana"/>
+          <w:b/>
+          <w:bCs/>
+          <w:color w:val="1A1E22"/>
+          <w:sz w:val="17"/>
+          <w:szCs w:val="17"/>
+        </w:rPr>
+        <w:t>Level Design / Story</w:t>
       </w:r>
     </w:p>
     <w:p>
       <w:pPr>
         <w:pStyle w:val="NormalWeb"/>
         <w:numPr>
-          <w:ilvl w:val="0"/>
-          <w:numId w:val="15"/>
+          <w:ilvl w:val="1"/>
+          <w:numId w:val="30"/>
         </w:numPr>
         <w:spacing w:before="0" w:beforeAutospacing="0" w:after="0" w:afterAutospacing="0"/>
         <w:textAlignment w:val="baseline"/>
@@ -638,52 +552,7 @@
           <w:sz w:val="17"/>
           <w:szCs w:val="17"/>
         </w:rPr>
-        <w:t xml:space="preserve">The Big Bad </w:t>
-      </w:r>
-      <w:r>
-        <w:rPr>
-          <w:rFonts w:ascii="Segoe UI Emoji" w:hAnsi="Segoe UI Emoji" w:cs="Segoe UI Emoji"/>
-          <w:color w:val="1A1E22"/>
-          <w:sz w:val="17"/>
-          <w:szCs w:val="17"/>
-        </w:rPr>
-        <w:t>🦹</w:t>
-      </w:r>
-      <w:r>
-        <w:rPr>
-          <w:rFonts w:ascii="Arial" w:hAnsi="Arial" w:cs="Arial"/>
-          <w:color w:val="1A1E22"/>
-          <w:sz w:val="17"/>
-          <w:szCs w:val="17"/>
-        </w:rPr>
-        <w:t>‍♀️</w:t>
-      </w:r>
-      <w:r>
-        <w:rPr>
-          <w:rFonts w:ascii="Verdana" w:hAnsi="Verdana"/>
-          <w:color w:val="1A1E22"/>
-          <w:sz w:val="17"/>
-          <w:szCs w:val="17"/>
-        </w:rPr>
-        <w:t xml:space="preserve"> </w:t>
-      </w:r>
-      <w:r>
-        <w:rPr>
-          <w:rFonts w:ascii="Verdana" w:hAnsi="Verdana" w:cs="Verdana"/>
-          <w:color w:val="1A1E22"/>
-          <w:sz w:val="17"/>
-          <w:szCs w:val="17"/>
-        </w:rPr>
-        <w:t>–</w:t>
-      </w:r>
-      <w:r>
-        <w:rPr>
-          <w:rFonts w:ascii="Verdana" w:hAnsi="Verdana"/>
-          <w:color w:val="1A1E22"/>
-          <w:sz w:val="17"/>
-          <w:szCs w:val="17"/>
-        </w:rPr>
-        <w:t xml:space="preserve"> A dastardly villain who appears to be stronger than the hero, but has a hidden weakness</w:t>
+        <w:t>There should be a main surface for the player to run on</w:t>
       </w:r>
     </w:p>
     <w:p>
@@ -691,7 +560,7 @@
         <w:pStyle w:val="NormalWeb"/>
         <w:numPr>
           <w:ilvl w:val="1"/>
-          <w:numId w:val="15"/>
+          <w:numId w:val="30"/>
         </w:numPr>
         <w:spacing w:before="0" w:beforeAutospacing="0" w:after="0" w:afterAutospacing="0"/>
         <w:textAlignment w:val="baseline"/>
@@ -709,15 +578,15 @@
           <w:sz w:val="17"/>
           <w:szCs w:val="17"/>
         </w:rPr>
-        <w:t>Gannon, Donkey Kong, Hades, </w:t>
+        <w:t>Platforms should be made for the player to jump up on</w:t>
       </w:r>
     </w:p>
     <w:p>
       <w:pPr>
         <w:pStyle w:val="NormalWeb"/>
         <w:numPr>
-          <w:ilvl w:val="0"/>
-          <w:numId w:val="15"/>
+          <w:ilvl w:val="1"/>
+          <w:numId w:val="30"/>
         </w:numPr>
         <w:spacing w:before="0" w:beforeAutospacing="0" w:after="0" w:afterAutospacing="0"/>
         <w:textAlignment w:val="baseline"/>
@@ -735,52 +604,7 @@
           <w:sz w:val="17"/>
           <w:szCs w:val="17"/>
         </w:rPr>
-        <w:t xml:space="preserve">The Sage </w:t>
-      </w:r>
-      <w:r>
-        <w:rPr>
-          <w:rFonts w:ascii="Segoe UI Emoji" w:hAnsi="Segoe UI Emoji" w:cs="Segoe UI Emoji"/>
-          <w:color w:val="1A1E22"/>
-          <w:sz w:val="17"/>
-          <w:szCs w:val="17"/>
-        </w:rPr>
-        <w:t>🧙</w:t>
-      </w:r>
-      <w:r>
-        <w:rPr>
-          <w:rFonts w:ascii="Arial" w:hAnsi="Arial" w:cs="Arial"/>
-          <w:color w:val="1A1E22"/>
-          <w:sz w:val="17"/>
-          <w:szCs w:val="17"/>
-        </w:rPr>
-        <w:t>‍♂️</w:t>
-      </w:r>
-      <w:r>
-        <w:rPr>
-          <w:rFonts w:ascii="Verdana" w:hAnsi="Verdana"/>
-          <w:color w:val="1A1E22"/>
-          <w:sz w:val="17"/>
-          <w:szCs w:val="17"/>
-        </w:rPr>
-        <w:t xml:space="preserve"> </w:t>
-      </w:r>
-      <w:r>
-        <w:rPr>
-          <w:rFonts w:ascii="Verdana" w:hAnsi="Verdana" w:cs="Verdana"/>
-          <w:color w:val="1A1E22"/>
-          <w:sz w:val="17"/>
-          <w:szCs w:val="17"/>
-        </w:rPr>
-        <w:t>–</w:t>
-      </w:r>
-      <w:r>
-        <w:rPr>
-          <w:rFonts w:ascii="Verdana" w:hAnsi="Verdana"/>
-          <w:color w:val="1A1E22"/>
-          <w:sz w:val="17"/>
-          <w:szCs w:val="17"/>
-        </w:rPr>
-        <w:t xml:space="preserve"> A mystic, an odd character allied with the hero who provides helpful hints at crucial times during the game.</w:t>
+        <w:t>There should be characters that can take lives from the player</w:t>
       </w:r>
     </w:p>
     <w:p>
@@ -788,103 +612,7 @@
         <w:pStyle w:val="NormalWeb"/>
         <w:numPr>
           <w:ilvl w:val="1"/>
-          <w:numId w:val="15"/>
-        </w:numPr>
-        <w:spacing w:before="0" w:beforeAutospacing="0" w:after="320" w:afterAutospacing="0"/>
-        <w:textAlignment w:val="baseline"/>
-        <w:rPr>
-          <w:rFonts w:ascii="Verdana" w:hAnsi="Verdana"/>
-          <w:color w:val="1A1E22"/>
-          <w:sz w:val="17"/>
-          <w:szCs w:val="17"/>
-        </w:rPr>
-      </w:pPr>
-      <w:r>
-        <w:rPr>
-          <w:rFonts w:ascii="Verdana" w:hAnsi="Verdana"/>
-          <w:color w:val="1A1E22"/>
-          <w:sz w:val="17"/>
-          <w:szCs w:val="17"/>
-        </w:rPr>
-        <w:t>Legend of Zelda, Skyrim, Metal Gear Solid, </w:t>
-      </w:r>
-    </w:p>
-    <w:p>
-      <w:pPr>
-        <w:pStyle w:val="NormalWeb"/>
-        <w:spacing w:before="0" w:beforeAutospacing="0" w:after="80" w:afterAutospacing="0"/>
-      </w:pPr>
-      <w:r>
-        <w:rPr>
-          <w:rFonts w:ascii="Verdana" w:hAnsi="Verdana"/>
-          <w:b/>
-          <w:bCs/>
-          <w:color w:val="1A1E22"/>
-          <w:sz w:val="17"/>
-          <w:szCs w:val="17"/>
-        </w:rPr>
-        <w:t>Define your narrative</w:t>
-      </w:r>
-      <w:r>
-        <w:rPr>
-          <w:rFonts w:ascii="Verdana" w:hAnsi="Verdana"/>
-          <w:color w:val="1A1E22"/>
-          <w:sz w:val="17"/>
-          <w:szCs w:val="17"/>
-        </w:rPr>
-        <w:t xml:space="preserve"> – give objectives to your characters, and something that will block them from reaching their objective. In Donkey Kong, the player must jump over rolling barrels.</w:t>
-      </w:r>
-    </w:p>
-    <w:p>
-      <w:pPr>
-        <w:pStyle w:val="NormalWeb"/>
-        <w:numPr>
-          <w:ilvl w:val="0"/>
-          <w:numId w:val="16"/>
-        </w:numPr>
-        <w:spacing w:before="240" w:beforeAutospacing="0" w:after="0" w:afterAutospacing="0"/>
-        <w:textAlignment w:val="baseline"/>
-        <w:rPr>
-          <w:rFonts w:ascii="Verdana" w:hAnsi="Verdana"/>
-          <w:color w:val="1A1E22"/>
-          <w:sz w:val="17"/>
-          <w:szCs w:val="17"/>
-        </w:rPr>
-      </w:pPr>
-      <w:r>
-        <w:rPr>
-          <w:rFonts w:ascii="Verdana" w:hAnsi="Verdana"/>
-          <w:color w:val="1A1E22"/>
-          <w:sz w:val="17"/>
-          <w:szCs w:val="17"/>
-        </w:rPr>
-        <w:t xml:space="preserve">Overcoming the monster </w:t>
-      </w:r>
-      <w:r>
-        <w:rPr>
-          <w:rFonts w:ascii="Segoe UI Emoji" w:hAnsi="Segoe UI Emoji" w:cs="Segoe UI Emoji"/>
-          <w:color w:val="1A1E22"/>
-          <w:sz w:val="17"/>
-          <w:szCs w:val="17"/>
-        </w:rPr>
-        <w:t>👻</w:t>
-      </w:r>
-      <w:r>
-        <w:rPr>
-          <w:rFonts w:ascii="Verdana" w:hAnsi="Verdana"/>
-          <w:color w:val="1A1E22"/>
-          <w:sz w:val="17"/>
-          <w:szCs w:val="17"/>
-        </w:rPr>
-        <w:t xml:space="preserve"> – the hero must fight and slay the monster that threatens their community.</w:t>
-      </w:r>
-    </w:p>
-    <w:p>
-      <w:pPr>
-        <w:pStyle w:val="NormalWeb"/>
-        <w:numPr>
-          <w:ilvl w:val="1"/>
-          <w:numId w:val="17"/>
+          <w:numId w:val="30"/>
         </w:numPr>
         <w:spacing w:before="0" w:beforeAutospacing="0" w:after="0" w:afterAutospacing="0"/>
         <w:textAlignment w:val="baseline"/>
@@ -902,15 +630,15 @@
           <w:sz w:val="17"/>
           <w:szCs w:val="17"/>
         </w:rPr>
-        <w:t>Beowulf, Dracula, King Kong, Mario Bros. Space Invaders, Asteroids, Galaga.</w:t>
+        <w:t>There should be an award system that gives the player score</w:t>
       </w:r>
     </w:p>
     <w:p>
       <w:pPr>
         <w:pStyle w:val="NormalWeb"/>
         <w:numPr>
-          <w:ilvl w:val="0"/>
-          <w:numId w:val="17"/>
+          <w:ilvl w:val="1"/>
+          <w:numId w:val="30"/>
         </w:numPr>
         <w:spacing w:before="0" w:beforeAutospacing="0" w:after="0" w:afterAutospacing="0"/>
         <w:textAlignment w:val="baseline"/>
@@ -928,25 +656,7 @@
           <w:sz w:val="17"/>
           <w:szCs w:val="17"/>
         </w:rPr>
-        <w:t xml:space="preserve">Rags to Riches </w:t>
-      </w:r>
-      <w:r>
-        <w:rPr>
-          <w:rFonts w:ascii="Segoe UI Emoji" w:hAnsi="Segoe UI Emoji" w:cs="Segoe UI Emoji"/>
-          <w:color w:val="1A1E22"/>
-          <w:sz w:val="17"/>
-          <w:szCs w:val="17"/>
-        </w:rPr>
-        <w:t>💰</w:t>
-      </w:r>
-      <w:r>
-        <w:rPr>
-          <w:rFonts w:ascii="Verdana" w:hAnsi="Verdana"/>
-          <w:color w:val="1A1E22"/>
-          <w:sz w:val="17"/>
-          <w:szCs w:val="17"/>
-        </w:rPr>
-        <w:t xml:space="preserve"> – An insignificant person is dismissed by others. Something happens to elevate them, revealing that person to be exceptional</w:t>
+        <w:t>The game should start with a narrative about getting to a castle to save a princess</w:t>
       </w:r>
     </w:p>
     <w:p>
@@ -954,7 +664,7 @@
         <w:pStyle w:val="NormalWeb"/>
         <w:numPr>
           <w:ilvl w:val="1"/>
-          <w:numId w:val="17"/>
+          <w:numId w:val="30"/>
         </w:numPr>
         <w:spacing w:before="0" w:beforeAutospacing="0" w:after="0" w:afterAutospacing="0"/>
         <w:textAlignment w:val="baseline"/>
@@ -972,7 +682,7 @@
           <w:sz w:val="17"/>
           <w:szCs w:val="17"/>
         </w:rPr>
-        <w:t>Ugly Duckling, Aladdin, Superman</w:t>
+        <w:t>The character should be awarded at the end with a narrative about saving the princess</w:t>
       </w:r>
     </w:p>
     <w:p>
@@ -980,43 +690,29 @@
         <w:pStyle w:val="NormalWeb"/>
         <w:numPr>
           <w:ilvl w:val="0"/>
-          <w:numId w:val="17"/>
+          <w:numId w:val="30"/>
         </w:numPr>
         <w:spacing w:before="0" w:beforeAutospacing="0" w:after="0" w:afterAutospacing="0"/>
         <w:textAlignment w:val="baseline"/>
         <w:rPr>
           <w:rFonts w:ascii="Verdana" w:hAnsi="Verdana"/>
-          <w:color w:val="1A1E22"/>
-          <w:sz w:val="17"/>
-          <w:szCs w:val="17"/>
-        </w:rPr>
-      </w:pPr>
-      <w:r>
-        <w:rPr>
-          <w:rFonts w:ascii="Verdana" w:hAnsi="Verdana"/>
-          <w:color w:val="1A1E22"/>
-          <w:sz w:val="17"/>
-          <w:szCs w:val="17"/>
-        </w:rPr>
-        <w:t xml:space="preserve">The Quest </w:t>
-      </w:r>
-      <w:r>
-        <w:rPr>
-          <w:rFonts w:ascii="Segoe UI Emoji" w:hAnsi="Segoe UI Emoji" w:cs="Segoe UI Emoji"/>
-          <w:color w:val="1A1E22"/>
-          <w:sz w:val="17"/>
-          <w:szCs w:val="17"/>
-        </w:rPr>
-        <w:t>👑</w:t>
-      </w:r>
-      <w:r>
-        <w:rPr>
-          <w:rFonts w:ascii="Verdana" w:hAnsi="Verdana"/>
-          <w:color w:val="1A1E22"/>
-          <w:sz w:val="17"/>
-          <w:szCs w:val="17"/>
-        </w:rPr>
-        <w:t xml:space="preserve"> – The hero must set out on a long hazardous journey to battle obstacles until they are triumphant.</w:t>
+          <w:b/>
+          <w:bCs/>
+          <w:color w:val="1A1E22"/>
+          <w:sz w:val="17"/>
+          <w:szCs w:val="17"/>
+        </w:rPr>
+      </w:pPr>
+      <w:r>
+        <w:rPr>
+          <w:rFonts w:ascii="Verdana" w:hAnsi="Verdana"/>
+          <w:b/>
+          <w:bCs/>
+          <w:color w:val="1A1E22"/>
+          <w:sz w:val="17"/>
+          <w:szCs w:val="17"/>
+        </w:rPr>
+        <w:t>Art</w:t>
       </w:r>
     </w:p>
     <w:p>
@@ -1024,7 +720,7 @@
         <w:pStyle w:val="NormalWeb"/>
         <w:numPr>
           <w:ilvl w:val="1"/>
-          <w:numId w:val="17"/>
+          <w:numId w:val="30"/>
         </w:numPr>
         <w:spacing w:before="0" w:beforeAutospacing="0" w:after="0" w:afterAutospacing="0"/>
         <w:textAlignment w:val="baseline"/>
@@ -1042,15 +738,15 @@
           <w:sz w:val="17"/>
           <w:szCs w:val="17"/>
         </w:rPr>
-        <w:t>Lord of the Rings, Harry Potter, Wizard of Oz</w:t>
+        <w:t>The ground needs to be designed</w:t>
       </w:r>
     </w:p>
     <w:p>
       <w:pPr>
         <w:pStyle w:val="NormalWeb"/>
         <w:numPr>
-          <w:ilvl w:val="0"/>
-          <w:numId w:val="17"/>
+          <w:ilvl w:val="1"/>
+          <w:numId w:val="30"/>
         </w:numPr>
         <w:spacing w:before="0" w:beforeAutospacing="0" w:after="0" w:afterAutospacing="0"/>
         <w:textAlignment w:val="baseline"/>
@@ -1068,26 +764,7 @@
           <w:sz w:val="17"/>
           <w:szCs w:val="17"/>
         </w:rPr>
-        <w:lastRenderedPageBreak/>
-        <w:t xml:space="preserve">Rebirth </w:t>
-      </w:r>
-      <w:r>
-        <w:rPr>
-          <w:rFonts w:ascii="Segoe UI Emoji" w:hAnsi="Segoe UI Emoji" w:cs="Segoe UI Emoji"/>
-          <w:color w:val="1A1E22"/>
-          <w:sz w:val="17"/>
-          <w:szCs w:val="17"/>
-        </w:rPr>
-        <w:t>🎂</w:t>
-      </w:r>
-      <w:r>
-        <w:rPr>
-          <w:rFonts w:ascii="Verdana" w:hAnsi="Verdana"/>
-          <w:color w:val="1A1E22"/>
-          <w:sz w:val="17"/>
-          <w:szCs w:val="17"/>
-        </w:rPr>
-        <w:t xml:space="preserve"> - the hero falls under a dark spell before breaking free and being redeemed</w:t>
+        <w:t>Platforms need to be designed to look like the ground, but different and floating. Bricks?</w:t>
       </w:r>
     </w:p>
     <w:p>
@@ -1095,7 +772,7 @@
         <w:pStyle w:val="NormalWeb"/>
         <w:numPr>
           <w:ilvl w:val="1"/>
-          <w:numId w:val="17"/>
+          <w:numId w:val="30"/>
         </w:numPr>
         <w:spacing w:before="0" w:beforeAutospacing="0" w:after="0" w:afterAutospacing="0"/>
         <w:textAlignment w:val="baseline"/>
@@ -1113,35 +790,15 @@
           <w:sz w:val="17"/>
           <w:szCs w:val="17"/>
         </w:rPr>
-        <w:t xml:space="preserve">Sleeping Beauty, </w:t>
-      </w:r>
-      <w:proofErr w:type="gramStart"/>
-      <w:r>
-        <w:rPr>
-          <w:rFonts w:ascii="Verdana" w:hAnsi="Verdana"/>
-          <w:color w:val="1A1E22"/>
-          <w:sz w:val="17"/>
-          <w:szCs w:val="17"/>
-        </w:rPr>
-        <w:t>Beauty</w:t>
-      </w:r>
-      <w:proofErr w:type="gramEnd"/>
-      <w:r>
-        <w:rPr>
-          <w:rFonts w:ascii="Verdana" w:hAnsi="Verdana"/>
-          <w:color w:val="1A1E22"/>
-          <w:sz w:val="17"/>
-          <w:szCs w:val="17"/>
-        </w:rPr>
-        <w:t xml:space="preserve"> and the Beast</w:t>
+        <w:t>The character sprite needs to be made</w:t>
       </w:r>
     </w:p>
     <w:p>
       <w:pPr>
         <w:pStyle w:val="NormalWeb"/>
         <w:numPr>
-          <w:ilvl w:val="0"/>
-          <w:numId w:val="17"/>
+          <w:ilvl w:val="1"/>
+          <w:numId w:val="30"/>
         </w:numPr>
         <w:spacing w:before="0" w:beforeAutospacing="0" w:after="0" w:afterAutospacing="0"/>
         <w:textAlignment w:val="baseline"/>
@@ -1159,25 +816,7 @@
           <w:sz w:val="17"/>
           <w:szCs w:val="17"/>
         </w:rPr>
-        <w:t xml:space="preserve">The Never-Ending Story </w:t>
-      </w:r>
-      <w:r>
-        <w:rPr>
-          <w:rFonts w:ascii="Segoe UI Emoji" w:hAnsi="Segoe UI Emoji" w:cs="Segoe UI Emoji"/>
-          <w:color w:val="1A1E22"/>
-          <w:sz w:val="17"/>
-          <w:szCs w:val="17"/>
-        </w:rPr>
-        <w:t>🔁</w:t>
-      </w:r>
-      <w:r>
-        <w:rPr>
-          <w:rFonts w:ascii="Verdana" w:hAnsi="Verdana"/>
-          <w:color w:val="1A1E22"/>
-          <w:sz w:val="17"/>
-          <w:szCs w:val="17"/>
-        </w:rPr>
-        <w:t xml:space="preserve"> – A repetitive story with infinite challenges that get more and more difficult to beat</w:t>
+        <w:t>The boxes that hold coins need to be designed</w:t>
       </w:r>
     </w:p>
     <w:p>
@@ -1185,74 +824,7 @@
         <w:pStyle w:val="NormalWeb"/>
         <w:numPr>
           <w:ilvl w:val="1"/>
-          <w:numId w:val="17"/>
-        </w:numPr>
-        <w:spacing w:before="0" w:beforeAutospacing="0" w:after="320" w:afterAutospacing="0"/>
-        <w:textAlignment w:val="baseline"/>
-        <w:rPr>
-          <w:rFonts w:ascii="Verdana" w:hAnsi="Verdana"/>
-          <w:color w:val="1A1E22"/>
-          <w:sz w:val="17"/>
-          <w:szCs w:val="17"/>
-        </w:rPr>
-      </w:pPr>
-      <w:r>
-        <w:rPr>
-          <w:rFonts w:ascii="Verdana" w:hAnsi="Verdana"/>
-          <w:color w:val="1A1E22"/>
-          <w:sz w:val="17"/>
-          <w:szCs w:val="17"/>
-        </w:rPr>
-        <w:t>Donkey Kong, Q*bert, Tetris, Pacman</w:t>
-      </w:r>
-    </w:p>
-    <w:p>
-      <w:pPr>
-        <w:pStyle w:val="NormalWeb"/>
-        <w:spacing w:before="0" w:beforeAutospacing="0" w:after="80" w:afterAutospacing="0"/>
-      </w:pPr>
-      <w:r>
-        <w:rPr>
-          <w:rFonts w:ascii="Verdana" w:hAnsi="Verdana"/>
-          <w:b/>
-          <w:bCs/>
-          <w:color w:val="1A1E22"/>
-          <w:sz w:val="17"/>
-          <w:szCs w:val="17"/>
-        </w:rPr>
-        <w:t>Decide what type of game you want to make</w:t>
-      </w:r>
-      <w:r>
-        <w:rPr>
-          <w:rFonts w:ascii="Verdana" w:hAnsi="Verdana"/>
-          <w:color w:val="1A1E22"/>
-          <w:sz w:val="17"/>
-          <w:szCs w:val="17"/>
-        </w:rPr>
-        <w:t xml:space="preserve"> – Your story could lend itself to multiple different types of games just by changing a few details. The original Super Mario likely has too many features to be a game of adequate scope for the camp, but if you think about it, simply by changing small bits of the story it could just as easily have been an RPG, and action game, or an adventure game instead of the platformer it was. (in fact, later versions of it were racing games, RPGs, and more)</w:t>
-      </w:r>
-    </w:p>
-    <w:p>
-      <w:pPr>
-        <w:pStyle w:val="NormalWeb"/>
-        <w:spacing w:before="0" w:beforeAutospacing="0" w:after="80" w:afterAutospacing="0"/>
-      </w:pPr>
-      <w:r>
-        <w:rPr>
-          <w:rFonts w:ascii="Verdana" w:hAnsi="Verdana"/>
-          <w:color w:val="1A1E22"/>
-          <w:sz w:val="17"/>
-          <w:szCs w:val="17"/>
-        </w:rPr>
-        <w:t>A short list of games that could be implemented in the time frame for our camp</w:t>
-      </w:r>
-    </w:p>
-    <w:p>
-      <w:pPr>
-        <w:pStyle w:val="NormalWeb"/>
-        <w:numPr>
-          <w:ilvl w:val="0"/>
-          <w:numId w:val="18"/>
+          <w:numId w:val="30"/>
         </w:numPr>
         <w:spacing w:before="0" w:beforeAutospacing="0" w:after="0" w:afterAutospacing="0"/>
         <w:textAlignment w:val="baseline"/>
@@ -1270,15 +842,15 @@
           <w:sz w:val="17"/>
           <w:szCs w:val="17"/>
         </w:rPr>
-        <w:t>Platformer</w:t>
+        <w:t>The coins need to be designed</w:t>
       </w:r>
     </w:p>
     <w:p>
       <w:pPr>
         <w:pStyle w:val="NormalWeb"/>
         <w:numPr>
-          <w:ilvl w:val="0"/>
-          <w:numId w:val="18"/>
+          <w:ilvl w:val="1"/>
+          <w:numId w:val="30"/>
         </w:numPr>
         <w:spacing w:before="0" w:beforeAutospacing="0" w:after="0" w:afterAutospacing="0"/>
         <w:textAlignment w:val="baseline"/>
@@ -1296,15 +868,15 @@
           <w:sz w:val="17"/>
           <w:szCs w:val="17"/>
         </w:rPr>
-        <w:t>Puzzle Game</w:t>
+        <w:t>A sound needs to be made when a coin is picked up</w:t>
       </w:r>
     </w:p>
     <w:p>
       <w:pPr>
         <w:pStyle w:val="NormalWeb"/>
         <w:numPr>
-          <w:ilvl w:val="0"/>
-          <w:numId w:val="18"/>
+          <w:ilvl w:val="1"/>
+          <w:numId w:val="30"/>
         </w:numPr>
         <w:spacing w:before="0" w:beforeAutospacing="0" w:after="0" w:afterAutospacing="0"/>
         <w:textAlignment w:val="baseline"/>
@@ -1322,15 +894,15 @@
           <w:sz w:val="17"/>
           <w:szCs w:val="17"/>
         </w:rPr>
-        <w:t>Tabletop game (pong!)</w:t>
+        <w:t>The characters that can take lives from mario need to be designed</w:t>
       </w:r>
     </w:p>
     <w:p>
       <w:pPr>
         <w:pStyle w:val="NormalWeb"/>
         <w:numPr>
-          <w:ilvl w:val="0"/>
-          <w:numId w:val="18"/>
+          <w:ilvl w:val="1"/>
+          <w:numId w:val="30"/>
         </w:numPr>
         <w:spacing w:before="0" w:beforeAutospacing="0" w:after="0" w:afterAutospacing="0"/>
         <w:textAlignment w:val="baseline"/>
@@ -1348,151 +920,37 @@
           <w:sz w:val="17"/>
           <w:szCs w:val="17"/>
         </w:rPr>
-        <w:t>Shooter (space invaders)</w:t>
-      </w:r>
-    </w:p>
-    <w:p>
-      <w:pPr>
+        <w:t>The characters that can take lives from mario need to have an animation for them being crushed</w:t>
+      </w:r>
+    </w:p>
+    <w:p>
+      <w:pPr>
+        <w:pStyle w:val="NormalWeb"/>
         <w:numPr>
           <w:ilvl w:val="0"/>
-          <w:numId w:val="18"/>
-        </w:numPr>
-        <w:spacing w:before="100" w:beforeAutospacing="1" w:after="100" w:afterAutospacing="1" w:line="240" w:lineRule="auto"/>
-        <w:textAlignment w:val="baseline"/>
-        <w:rPr>
-          <w:rFonts w:ascii="Verdana" w:hAnsi="Verdana"/>
-          <w:color w:val="1A1E22"/>
-          <w:sz w:val="17"/>
-          <w:szCs w:val="17"/>
-        </w:rPr>
-      </w:pPr>
-    </w:p>
-    <w:p>
-      <w:pPr>
-        <w:pStyle w:val="NormalWeb"/>
-        <w:spacing w:before="0" w:beforeAutospacing="0" w:after="80" w:afterAutospacing="0"/>
-      </w:pPr>
-      <w:r>
-        <w:rPr>
-          <w:rFonts w:ascii="Verdana" w:hAnsi="Verdana"/>
-          <w:b/>
-          <w:bCs/>
-          <w:color w:val="1A1E22"/>
-          <w:sz w:val="17"/>
-          <w:szCs w:val="17"/>
-        </w:rPr>
-        <w:t>Define the goal of the game</w:t>
-      </w:r>
-      <w:r>
-        <w:rPr>
-          <w:rFonts w:ascii="Verdana" w:hAnsi="Verdana"/>
-          <w:color w:val="1A1E22"/>
-          <w:sz w:val="17"/>
-          <w:szCs w:val="17"/>
-        </w:rPr>
-        <w:t xml:space="preserve"> – Save the princess!</w:t>
-      </w:r>
-    </w:p>
-    <w:p>
-      <w:pPr>
-        <w:pStyle w:val="NormalWeb"/>
-        <w:spacing w:before="0" w:beforeAutospacing="0" w:after="80" w:afterAutospacing="0"/>
-      </w:pPr>
-      <w:r>
-        <w:rPr>
-          <w:rFonts w:ascii="Verdana" w:hAnsi="Verdana"/>
-          <w:b/>
-          <w:bCs/>
-          <w:color w:val="1A1E22"/>
-          <w:sz w:val="17"/>
-          <w:szCs w:val="17"/>
-        </w:rPr>
-        <w:t>Define the game’s rules</w:t>
-      </w:r>
-      <w:r>
-        <w:rPr>
-          <w:rFonts w:ascii="Verdana" w:hAnsi="Verdana"/>
-          <w:color w:val="1A1E22"/>
-          <w:sz w:val="17"/>
-          <w:szCs w:val="17"/>
-        </w:rPr>
-        <w:t xml:space="preserve"> – Define how the character can move through the game world, the actions they take, and their effects. Time to give your game life!</w:t>
-      </w:r>
-    </w:p>
-    <w:p>
-      <w:pPr>
-        <w:pStyle w:val="NormalWeb"/>
-        <w:spacing w:before="0" w:beforeAutospacing="0" w:after="80" w:afterAutospacing="0"/>
-      </w:pPr>
-      <w:r>
-        <w:rPr>
-          <w:rFonts w:ascii="Verdana" w:hAnsi="Verdana"/>
-          <w:color w:val="1A1E22"/>
-          <w:sz w:val="17"/>
-          <w:szCs w:val="17"/>
-        </w:rPr>
-        <w:t>Here’s a short list of items to help with your ideas:</w:t>
-      </w:r>
-    </w:p>
-    <w:p>
-      <w:pPr>
-        <w:pStyle w:val="NormalWeb"/>
-        <w:numPr>
-          <w:ilvl w:val="0"/>
-          <w:numId w:val="19"/>
-        </w:numPr>
-        <w:spacing w:before="240" w:beforeAutospacing="0" w:after="0" w:afterAutospacing="0"/>
-        <w:textAlignment w:val="baseline"/>
-        <w:rPr>
-          <w:rFonts w:ascii="Verdana" w:hAnsi="Verdana"/>
-          <w:color w:val="1A1E22"/>
-          <w:sz w:val="17"/>
-          <w:szCs w:val="17"/>
-        </w:rPr>
-      </w:pPr>
-      <w:r>
-        <w:rPr>
-          <w:rFonts w:ascii="Verdana" w:hAnsi="Verdana"/>
-          <w:color w:val="1A1E22"/>
-          <w:sz w:val="17"/>
-          <w:szCs w:val="17"/>
-        </w:rPr>
-        <w:t xml:space="preserve">Navigation </w:t>
-      </w:r>
-      <w:r>
-        <w:rPr>
-          <w:rFonts w:ascii="Segoe UI Emoji" w:hAnsi="Segoe UI Emoji" w:cs="Segoe UI Emoji"/>
-          <w:color w:val="1A1E22"/>
-          <w:sz w:val="17"/>
-          <w:szCs w:val="17"/>
-        </w:rPr>
-        <w:t>🧭</w:t>
-      </w:r>
-    </w:p>
-    <w:p>
-      <w:pPr>
-        <w:pStyle w:val="NormalWeb"/>
-        <w:numPr>
-          <w:ilvl w:val="1"/>
-          <w:numId w:val="20"/>
+          <w:numId w:val="30"/>
         </w:numPr>
         <w:spacing w:before="0" w:beforeAutospacing="0" w:after="0" w:afterAutospacing="0"/>
         <w:textAlignment w:val="baseline"/>
         <w:rPr>
           <w:rFonts w:ascii="Verdana" w:hAnsi="Verdana"/>
-          <w:color w:val="1A1E22"/>
-          <w:sz w:val="17"/>
-          <w:szCs w:val="17"/>
-        </w:rPr>
-      </w:pPr>
-      <w:r>
-        <w:rPr>
-          <w:rFonts w:ascii="Verdana" w:hAnsi="Verdana"/>
-          <w:color w:val="1A1E22"/>
-          <w:sz w:val="17"/>
-          <w:szCs w:val="17"/>
-        </w:rPr>
-        <w:t>Walking, Running, Swimming, Flying?</w:t>
+          <w:b/>
+          <w:bCs/>
+          <w:color w:val="1A1E22"/>
+          <w:sz w:val="17"/>
+          <w:szCs w:val="17"/>
+        </w:rPr>
+      </w:pPr>
+      <w:r>
+        <w:rPr>
+          <w:rFonts w:ascii="Verdana" w:hAnsi="Verdana"/>
+          <w:b/>
+          <w:bCs/>
+          <w:color w:val="1A1E22"/>
+          <w:sz w:val="17"/>
+          <w:szCs w:val="17"/>
+        </w:rPr>
+        <w:t>Game Physics</w:t>
       </w:r>
     </w:p>
     <w:p>
@@ -1500,7 +958,7 @@
         <w:pStyle w:val="NormalWeb"/>
         <w:numPr>
           <w:ilvl w:val="1"/>
-          <w:numId w:val="20"/>
+          <w:numId w:val="30"/>
         </w:numPr>
         <w:spacing w:before="0" w:beforeAutospacing="0" w:after="0" w:afterAutospacing="0"/>
         <w:textAlignment w:val="baseline"/>
@@ -1518,15 +976,15 @@
           <w:sz w:val="17"/>
           <w:szCs w:val="17"/>
         </w:rPr>
-        <w:t>Constraints to only walk up/down, left/right</w:t>
+        <w:t>There should be gravity</w:t>
       </w:r>
     </w:p>
     <w:p>
       <w:pPr>
         <w:pStyle w:val="NormalWeb"/>
         <w:numPr>
-          <w:ilvl w:val="0"/>
-          <w:numId w:val="20"/>
+          <w:ilvl w:val="1"/>
+          <w:numId w:val="30"/>
         </w:numPr>
         <w:spacing w:before="0" w:beforeAutospacing="0" w:after="0" w:afterAutospacing="0"/>
         <w:textAlignment w:val="baseline"/>
@@ -1544,43 +1002,7 @@
           <w:sz w:val="17"/>
           <w:szCs w:val="17"/>
         </w:rPr>
-        <w:t xml:space="preserve">Information </w:t>
-      </w:r>
-      <w:r>
-        <w:rPr>
-          <w:rFonts w:ascii="Segoe UI Emoji" w:hAnsi="Segoe UI Emoji" w:cs="Segoe UI Emoji"/>
-          <w:color w:val="1A1E22"/>
-          <w:sz w:val="17"/>
-          <w:szCs w:val="17"/>
-        </w:rPr>
-        <w:t>🕵</w:t>
-      </w:r>
-      <w:r>
-        <w:rPr>
-          <w:rFonts w:ascii="Verdana" w:hAnsi="Verdana"/>
-          <w:color w:val="1A1E22"/>
-          <w:sz w:val="17"/>
-          <w:szCs w:val="17"/>
-        </w:rPr>
-        <w:t>️</w:t>
-      </w:r>
-      <w:r>
-        <w:rPr>
-          <w:rFonts w:ascii="Arial" w:hAnsi="Arial" w:cs="Arial"/>
-          <w:color w:val="1A1E22"/>
-          <w:sz w:val="17"/>
-          <w:szCs w:val="17"/>
-        </w:rPr>
-        <w:t>‍♀</w:t>
-      </w:r>
-      <w:r>
-        <w:rPr>
-          <w:rFonts w:ascii="Verdana" w:hAnsi="Verdana"/>
-          <w:color w:val="1A1E22"/>
-          <w:sz w:val="17"/>
-          <w:szCs w:val="17"/>
-        </w:rPr>
-        <w:t>️</w:t>
+        <w:t>The player should be able to jump</w:t>
       </w:r>
     </w:p>
     <w:p>
@@ -1588,7 +1010,7 @@
         <w:pStyle w:val="NormalWeb"/>
         <w:numPr>
           <w:ilvl w:val="1"/>
-          <w:numId w:val="20"/>
+          <w:numId w:val="30"/>
         </w:numPr>
         <w:spacing w:before="0" w:beforeAutospacing="0" w:after="0" w:afterAutospacing="0"/>
         <w:textAlignment w:val="baseline"/>
@@ -1606,7 +1028,7 @@
           <w:sz w:val="17"/>
           <w:szCs w:val="17"/>
         </w:rPr>
-        <w:t>Reading a scroll</w:t>
+        <w:t>The player shouldn’t fall through the ground</w:t>
       </w:r>
     </w:p>
     <w:p>
@@ -1614,7 +1036,7 @@
         <w:pStyle w:val="NormalWeb"/>
         <w:numPr>
           <w:ilvl w:val="1"/>
-          <w:numId w:val="20"/>
+          <w:numId w:val="30"/>
         </w:numPr>
         <w:spacing w:before="0" w:beforeAutospacing="0" w:after="0" w:afterAutospacing="0"/>
         <w:textAlignment w:val="baseline"/>
@@ -1632,7 +1054,7 @@
           <w:sz w:val="17"/>
           <w:szCs w:val="17"/>
         </w:rPr>
-        <w:t>Listening to a character</w:t>
+        <w:t>The player shouldn’t fall through the platforms</w:t>
       </w:r>
     </w:p>
     <w:p>
@@ -1640,34 +1062,29 @@
         <w:pStyle w:val="NormalWeb"/>
         <w:numPr>
           <w:ilvl w:val="0"/>
-          <w:numId w:val="20"/>
+          <w:numId w:val="30"/>
         </w:numPr>
         <w:spacing w:before="0" w:beforeAutospacing="0" w:after="0" w:afterAutospacing="0"/>
         <w:textAlignment w:val="baseline"/>
         <w:rPr>
           <w:rFonts w:ascii="Verdana" w:hAnsi="Verdana"/>
-          <w:color w:val="1A1E22"/>
-          <w:sz w:val="17"/>
-          <w:szCs w:val="17"/>
-        </w:rPr>
-      </w:pPr>
-      <w:r>
-        <w:rPr>
-          <w:rFonts w:ascii="Verdana" w:hAnsi="Verdana"/>
-          <w:color w:val="1A1E22"/>
-          <w:sz w:val="17"/>
-          <w:szCs w:val="17"/>
-        </w:rPr>
-        <w:t xml:space="preserve">Inventory </w:t>
-      </w:r>
-      <w:r>
-        <w:rPr>
-          <w:rFonts w:ascii="Segoe UI Emoji" w:hAnsi="Segoe UI Emoji" w:cs="Segoe UI Emoji"/>
-          <w:color w:val="1A1E22"/>
-          <w:sz w:val="17"/>
-          <w:szCs w:val="17"/>
-        </w:rPr>
-        <w:t>👜</w:t>
+          <w:b/>
+          <w:bCs/>
+          <w:color w:val="1A1E22"/>
+          <w:sz w:val="17"/>
+          <w:szCs w:val="17"/>
+        </w:rPr>
+      </w:pPr>
+      <w:r>
+        <w:rPr>
+          <w:rFonts w:ascii="Verdana" w:hAnsi="Verdana"/>
+          <w:b/>
+          <w:bCs/>
+          <w:color w:val="1A1E22"/>
+          <w:sz w:val="17"/>
+          <w:szCs w:val="17"/>
+        </w:rPr>
+        <w:t>Player Interactions</w:t>
       </w:r>
     </w:p>
     <w:p>
@@ -1675,7 +1092,7 @@
         <w:pStyle w:val="NormalWeb"/>
         <w:numPr>
           <w:ilvl w:val="1"/>
-          <w:numId w:val="20"/>
+          <w:numId w:val="30"/>
         </w:numPr>
         <w:spacing w:before="0" w:beforeAutospacing="0" w:after="0" w:afterAutospacing="0"/>
         <w:textAlignment w:val="baseline"/>
@@ -1693,7 +1110,7 @@
           <w:sz w:val="17"/>
           <w:szCs w:val="17"/>
         </w:rPr>
-        <w:t>Picking up an item</w:t>
+        <w:t>When the arrow keys are pressed the player should move</w:t>
       </w:r>
     </w:p>
     <w:p>
@@ -1701,7 +1118,7 @@
         <w:pStyle w:val="NormalWeb"/>
         <w:numPr>
           <w:ilvl w:val="1"/>
-          <w:numId w:val="20"/>
+          <w:numId w:val="30"/>
         </w:numPr>
         <w:spacing w:before="0" w:beforeAutospacing="0" w:after="0" w:afterAutospacing="0"/>
         <w:textAlignment w:val="baseline"/>
@@ -1719,7 +1136,8 @@
           <w:sz w:val="17"/>
           <w:szCs w:val="17"/>
         </w:rPr>
-        <w:t>Choosing to use an item</w:t>
+        <w:lastRenderedPageBreak/>
+        <w:t>When the player jumps on an enemy character the character should be crushed</w:t>
       </w:r>
     </w:p>
     <w:p>
@@ -1727,7 +1145,7 @@
         <w:pStyle w:val="NormalWeb"/>
         <w:numPr>
           <w:ilvl w:val="1"/>
-          <w:numId w:val="20"/>
+          <w:numId w:val="30"/>
         </w:numPr>
         <w:spacing w:before="0" w:beforeAutospacing="0" w:after="0" w:afterAutospacing="0"/>
         <w:textAlignment w:val="baseline"/>
@@ -1745,7 +1163,7 @@
           <w:sz w:val="17"/>
           <w:szCs w:val="17"/>
         </w:rPr>
-        <w:t>Dropping an item</w:t>
+        <w:t>When the player jumps in to a box the box should create a coin</w:t>
       </w:r>
     </w:p>
     <w:p>
@@ -1753,7 +1171,7 @@
         <w:pStyle w:val="NormalWeb"/>
         <w:numPr>
           <w:ilvl w:val="1"/>
-          <w:numId w:val="20"/>
+          <w:numId w:val="30"/>
         </w:numPr>
         <w:spacing w:before="0" w:beforeAutospacing="0" w:after="0" w:afterAutospacing="0"/>
         <w:textAlignment w:val="baseline"/>
@@ -1771,42 +1189,7 @@
           <w:sz w:val="17"/>
           <w:szCs w:val="17"/>
         </w:rPr>
-        <w:t>Losing an item</w:t>
-      </w:r>
-    </w:p>
-    <w:p>
-      <w:pPr>
-        <w:pStyle w:val="NormalWeb"/>
-        <w:numPr>
-          <w:ilvl w:val="0"/>
-          <w:numId w:val="20"/>
-        </w:numPr>
-        <w:spacing w:before="0" w:beforeAutospacing="0" w:after="0" w:afterAutospacing="0"/>
-        <w:textAlignment w:val="baseline"/>
-        <w:rPr>
-          <w:rFonts w:ascii="Verdana" w:hAnsi="Verdana"/>
-          <w:color w:val="1A1E22"/>
-          <w:sz w:val="17"/>
-          <w:szCs w:val="17"/>
-        </w:rPr>
-      </w:pPr>
-      <w:r>
-        <w:rPr>
-          <w:rFonts w:ascii="Verdana" w:hAnsi="Verdana"/>
-          <w:color w:val="1A1E22"/>
-          <w:sz w:val="17"/>
-          <w:szCs w:val="17"/>
-        </w:rPr>
-        <w:t xml:space="preserve">Obstacles </w:t>
-      </w:r>
-      <w:r>
-        <w:rPr>
-          <w:rFonts w:ascii="Segoe UI Emoji" w:hAnsi="Segoe UI Emoji" w:cs="Segoe UI Emoji"/>
-          <w:color w:val="1A1E22"/>
-          <w:sz w:val="17"/>
-          <w:szCs w:val="17"/>
-        </w:rPr>
-        <w:t>🧱</w:t>
+        <w:t>When the player overlaps with a coin that coin should be collected</w:t>
       </w:r>
     </w:p>
     <w:p>
@@ -1814,775 +1197,7 @@
         <w:pStyle w:val="NormalWeb"/>
         <w:numPr>
           <w:ilvl w:val="1"/>
-          <w:numId w:val="20"/>
-        </w:numPr>
-        <w:spacing w:before="0" w:beforeAutospacing="0" w:after="0" w:afterAutospacing="0"/>
-        <w:textAlignment w:val="baseline"/>
-        <w:rPr>
-          <w:rFonts w:ascii="Verdana" w:hAnsi="Verdana"/>
-          <w:color w:val="1A1E22"/>
-          <w:sz w:val="17"/>
-          <w:szCs w:val="17"/>
-        </w:rPr>
-      </w:pPr>
-      <w:r>
-        <w:rPr>
-          <w:rFonts w:ascii="Verdana" w:hAnsi="Verdana"/>
-          <w:color w:val="1A1E22"/>
-          <w:sz w:val="17"/>
-          <w:szCs w:val="17"/>
-        </w:rPr>
-        <w:t>Jumping</w:t>
-      </w:r>
-    </w:p>
-    <w:p>
-      <w:pPr>
-        <w:pStyle w:val="NormalWeb"/>
-        <w:numPr>
-          <w:ilvl w:val="1"/>
-          <w:numId w:val="20"/>
-        </w:numPr>
-        <w:spacing w:before="0" w:beforeAutospacing="0" w:after="0" w:afterAutospacing="0"/>
-        <w:textAlignment w:val="baseline"/>
-        <w:rPr>
-          <w:rFonts w:ascii="Verdana" w:hAnsi="Verdana"/>
-          <w:color w:val="1A1E22"/>
-          <w:sz w:val="17"/>
-          <w:szCs w:val="17"/>
-        </w:rPr>
-      </w:pPr>
-      <w:r>
-        <w:rPr>
-          <w:rFonts w:ascii="Verdana" w:hAnsi="Verdana"/>
-          <w:color w:val="1A1E22"/>
-          <w:sz w:val="17"/>
-          <w:szCs w:val="17"/>
-        </w:rPr>
-        <w:t>Running through</w:t>
-      </w:r>
-    </w:p>
-    <w:p>
-      <w:pPr>
-        <w:pStyle w:val="NormalWeb"/>
-        <w:numPr>
-          <w:ilvl w:val="1"/>
-          <w:numId w:val="20"/>
-        </w:numPr>
-        <w:spacing w:before="0" w:beforeAutospacing="0" w:after="0" w:afterAutospacing="0"/>
-        <w:textAlignment w:val="baseline"/>
-        <w:rPr>
-          <w:rFonts w:ascii="Verdana" w:hAnsi="Verdana"/>
-          <w:color w:val="1A1E22"/>
-          <w:sz w:val="17"/>
-          <w:szCs w:val="17"/>
-        </w:rPr>
-      </w:pPr>
-      <w:r>
-        <w:rPr>
-          <w:rFonts w:ascii="Verdana" w:hAnsi="Verdana"/>
-          <w:color w:val="1A1E22"/>
-          <w:sz w:val="17"/>
-          <w:szCs w:val="17"/>
-        </w:rPr>
-        <w:t>Punching at</w:t>
-      </w:r>
-    </w:p>
-    <w:p>
-      <w:pPr>
-        <w:pStyle w:val="NormalWeb"/>
-        <w:numPr>
-          <w:ilvl w:val="0"/>
-          <w:numId w:val="20"/>
-        </w:numPr>
-        <w:spacing w:before="0" w:beforeAutospacing="0" w:after="0" w:afterAutospacing="0"/>
-        <w:textAlignment w:val="baseline"/>
-        <w:rPr>
-          <w:rFonts w:ascii="Verdana" w:hAnsi="Verdana"/>
-          <w:color w:val="1A1E22"/>
-          <w:sz w:val="17"/>
-          <w:szCs w:val="17"/>
-        </w:rPr>
-      </w:pPr>
-      <w:r>
-        <w:rPr>
-          <w:rFonts w:ascii="Verdana" w:hAnsi="Verdana"/>
-          <w:color w:val="1A1E22"/>
-          <w:sz w:val="17"/>
-          <w:szCs w:val="17"/>
-        </w:rPr>
-        <w:t xml:space="preserve">Fighting </w:t>
-      </w:r>
-      <w:r>
-        <w:rPr>
-          <w:rFonts w:ascii="Segoe UI Emoji" w:hAnsi="Segoe UI Emoji" w:cs="Segoe UI Emoji"/>
-          <w:color w:val="1A1E22"/>
-          <w:sz w:val="17"/>
-          <w:szCs w:val="17"/>
-        </w:rPr>
-        <w:t>👊</w:t>
-      </w:r>
-    </w:p>
-    <w:p>
-      <w:pPr>
-        <w:pStyle w:val="NormalWeb"/>
-        <w:numPr>
-          <w:ilvl w:val="1"/>
-          <w:numId w:val="20"/>
-        </w:numPr>
-        <w:spacing w:before="0" w:beforeAutospacing="0" w:after="0" w:afterAutospacing="0"/>
-        <w:textAlignment w:val="baseline"/>
-        <w:rPr>
-          <w:rFonts w:ascii="Verdana" w:hAnsi="Verdana"/>
-          <w:color w:val="1A1E22"/>
-          <w:sz w:val="17"/>
-          <w:szCs w:val="17"/>
-        </w:rPr>
-      </w:pPr>
-      <w:r>
-        <w:rPr>
-          <w:rFonts w:ascii="Verdana" w:hAnsi="Verdana"/>
-          <w:color w:val="1A1E22"/>
-          <w:sz w:val="17"/>
-          <w:szCs w:val="17"/>
-        </w:rPr>
-        <w:t>Punching at</w:t>
-      </w:r>
-    </w:p>
-    <w:p>
-      <w:pPr>
-        <w:pStyle w:val="NormalWeb"/>
-        <w:numPr>
-          <w:ilvl w:val="1"/>
-          <w:numId w:val="20"/>
-        </w:numPr>
-        <w:spacing w:before="0" w:beforeAutospacing="0" w:after="0" w:afterAutospacing="0"/>
-        <w:textAlignment w:val="baseline"/>
-        <w:rPr>
-          <w:rFonts w:ascii="Verdana" w:hAnsi="Verdana"/>
-          <w:color w:val="1A1E22"/>
-          <w:sz w:val="17"/>
-          <w:szCs w:val="17"/>
-        </w:rPr>
-      </w:pPr>
-      <w:r>
-        <w:rPr>
-          <w:rFonts w:ascii="Verdana" w:hAnsi="Verdana"/>
-          <w:color w:val="1A1E22"/>
-          <w:sz w:val="17"/>
-          <w:szCs w:val="17"/>
-        </w:rPr>
-        <w:t>Jumping on top of</w:t>
-      </w:r>
-    </w:p>
-    <w:p>
-      <w:pPr>
-        <w:pStyle w:val="NormalWeb"/>
-        <w:numPr>
-          <w:ilvl w:val="1"/>
-          <w:numId w:val="20"/>
-        </w:numPr>
-        <w:spacing w:before="0" w:beforeAutospacing="0" w:after="0" w:afterAutospacing="0"/>
-        <w:textAlignment w:val="baseline"/>
-        <w:rPr>
-          <w:rFonts w:ascii="Verdana" w:hAnsi="Verdana"/>
-          <w:color w:val="1A1E22"/>
-          <w:sz w:val="17"/>
-          <w:szCs w:val="17"/>
-        </w:rPr>
-      </w:pPr>
-      <w:r>
-        <w:rPr>
-          <w:rFonts w:ascii="Verdana" w:hAnsi="Verdana"/>
-          <w:color w:val="1A1E22"/>
-          <w:sz w:val="17"/>
-          <w:szCs w:val="17"/>
-        </w:rPr>
-        <w:t>Kicking</w:t>
-      </w:r>
-    </w:p>
-    <w:p>
-      <w:pPr>
-        <w:pStyle w:val="NormalWeb"/>
-        <w:numPr>
-          <w:ilvl w:val="1"/>
-          <w:numId w:val="20"/>
-        </w:numPr>
-        <w:spacing w:before="0" w:beforeAutospacing="0" w:after="0" w:afterAutospacing="0"/>
-        <w:textAlignment w:val="baseline"/>
-        <w:rPr>
-          <w:rFonts w:ascii="Verdana" w:hAnsi="Verdana"/>
-          <w:color w:val="1A1E22"/>
-          <w:sz w:val="17"/>
-          <w:szCs w:val="17"/>
-        </w:rPr>
-      </w:pPr>
-      <w:r>
-        <w:rPr>
-          <w:rFonts w:ascii="Verdana" w:hAnsi="Verdana"/>
-          <w:color w:val="1A1E22"/>
-          <w:sz w:val="17"/>
-          <w:szCs w:val="17"/>
-        </w:rPr>
-        <w:t>Running through</w:t>
-      </w:r>
-    </w:p>
-    <w:p>
-      <w:pPr>
-        <w:pStyle w:val="NormalWeb"/>
-        <w:numPr>
-          <w:ilvl w:val="0"/>
-          <w:numId w:val="20"/>
-        </w:numPr>
-        <w:spacing w:before="0" w:beforeAutospacing="0" w:after="0" w:afterAutospacing="0"/>
-        <w:textAlignment w:val="baseline"/>
-        <w:rPr>
-          <w:rFonts w:ascii="Verdana" w:hAnsi="Verdana"/>
-          <w:color w:val="1A1E22"/>
-          <w:sz w:val="17"/>
-          <w:szCs w:val="17"/>
-        </w:rPr>
-      </w:pPr>
-      <w:r>
-        <w:rPr>
-          <w:rFonts w:ascii="Verdana" w:hAnsi="Verdana"/>
-          <w:color w:val="1A1E22"/>
-          <w:sz w:val="17"/>
-          <w:szCs w:val="17"/>
-        </w:rPr>
-        <w:t xml:space="preserve">Dying </w:t>
-      </w:r>
-      <w:r>
-        <w:rPr>
-          <w:rFonts w:ascii="Segoe UI Emoji" w:hAnsi="Segoe UI Emoji" w:cs="Segoe UI Emoji"/>
-          <w:color w:val="1A1E22"/>
-          <w:sz w:val="17"/>
-          <w:szCs w:val="17"/>
-        </w:rPr>
-        <w:t>☠</w:t>
-      </w:r>
-    </w:p>
-    <w:p>
-      <w:pPr>
-        <w:pStyle w:val="NormalWeb"/>
-        <w:numPr>
-          <w:ilvl w:val="1"/>
-          <w:numId w:val="20"/>
-        </w:numPr>
-        <w:spacing w:before="0" w:beforeAutospacing="0" w:after="0" w:afterAutospacing="0"/>
-        <w:textAlignment w:val="baseline"/>
-        <w:rPr>
-          <w:rFonts w:ascii="Verdana" w:hAnsi="Verdana"/>
-          <w:color w:val="1A1E22"/>
-          <w:sz w:val="17"/>
-          <w:szCs w:val="17"/>
-        </w:rPr>
-      </w:pPr>
-      <w:r>
-        <w:rPr>
-          <w:rFonts w:ascii="Verdana" w:hAnsi="Verdana"/>
-          <w:color w:val="1A1E22"/>
-          <w:sz w:val="17"/>
-          <w:szCs w:val="17"/>
-        </w:rPr>
-        <w:t>Getting run over </w:t>
-      </w:r>
-    </w:p>
-    <w:p>
-      <w:pPr>
-        <w:pStyle w:val="NormalWeb"/>
-        <w:numPr>
-          <w:ilvl w:val="1"/>
-          <w:numId w:val="20"/>
-        </w:numPr>
-        <w:spacing w:before="0" w:beforeAutospacing="0" w:after="0" w:afterAutospacing="0"/>
-        <w:textAlignment w:val="baseline"/>
-        <w:rPr>
-          <w:rFonts w:ascii="Verdana" w:hAnsi="Verdana"/>
-          <w:color w:val="1A1E22"/>
-          <w:sz w:val="17"/>
-          <w:szCs w:val="17"/>
-        </w:rPr>
-      </w:pPr>
-      <w:r>
-        <w:rPr>
-          <w:rFonts w:ascii="Verdana" w:hAnsi="Verdana"/>
-          <w:color w:val="1A1E22"/>
-          <w:sz w:val="17"/>
-          <w:szCs w:val="17"/>
-        </w:rPr>
-        <w:t>Getting hit </w:t>
-      </w:r>
-    </w:p>
-    <w:p>
-      <w:pPr>
-        <w:pStyle w:val="NormalWeb"/>
-        <w:numPr>
-          <w:ilvl w:val="1"/>
-          <w:numId w:val="20"/>
-        </w:numPr>
-        <w:spacing w:before="0" w:beforeAutospacing="0" w:after="0" w:afterAutospacing="0"/>
-        <w:textAlignment w:val="baseline"/>
-        <w:rPr>
-          <w:rFonts w:ascii="Verdana" w:hAnsi="Verdana"/>
-          <w:color w:val="1A1E22"/>
-          <w:sz w:val="17"/>
-          <w:szCs w:val="17"/>
-        </w:rPr>
-      </w:pPr>
-      <w:r>
-        <w:rPr>
-          <w:rFonts w:ascii="Verdana" w:hAnsi="Verdana"/>
-          <w:color w:val="1A1E22"/>
-          <w:sz w:val="17"/>
-          <w:szCs w:val="17"/>
-        </w:rPr>
-        <w:t>Jumping into a pit </w:t>
-      </w:r>
-    </w:p>
-    <w:p>
-      <w:pPr>
-        <w:pStyle w:val="NormalWeb"/>
-        <w:numPr>
-          <w:ilvl w:val="1"/>
-          <w:numId w:val="20"/>
-        </w:numPr>
-        <w:spacing w:before="0" w:beforeAutospacing="0" w:after="0" w:afterAutospacing="0"/>
-        <w:textAlignment w:val="baseline"/>
-        <w:rPr>
-          <w:rFonts w:ascii="Verdana" w:hAnsi="Verdana"/>
-          <w:color w:val="1A1E22"/>
-          <w:sz w:val="17"/>
-          <w:szCs w:val="17"/>
-        </w:rPr>
-      </w:pPr>
-      <w:r>
-        <w:rPr>
-          <w:rFonts w:ascii="Verdana" w:hAnsi="Verdana"/>
-          <w:color w:val="1A1E22"/>
-          <w:sz w:val="17"/>
-          <w:szCs w:val="17"/>
-        </w:rPr>
-        <w:t>Running into yourself </w:t>
-      </w:r>
-    </w:p>
-    <w:p>
-      <w:pPr>
-        <w:pStyle w:val="NormalWeb"/>
-        <w:numPr>
-          <w:ilvl w:val="0"/>
-          <w:numId w:val="20"/>
-        </w:numPr>
-        <w:spacing w:before="0" w:beforeAutospacing="0" w:after="0" w:afterAutospacing="0"/>
-        <w:textAlignment w:val="baseline"/>
-        <w:rPr>
-          <w:rFonts w:ascii="Verdana" w:hAnsi="Verdana"/>
-          <w:color w:val="1A1E22"/>
-          <w:sz w:val="17"/>
-          <w:szCs w:val="17"/>
-        </w:rPr>
-      </w:pPr>
-      <w:r>
-        <w:rPr>
-          <w:rFonts w:ascii="Verdana" w:hAnsi="Verdana"/>
-          <w:color w:val="1A1E22"/>
-          <w:sz w:val="17"/>
-          <w:szCs w:val="17"/>
-        </w:rPr>
-        <w:t xml:space="preserve">Winning </w:t>
-      </w:r>
-      <w:r>
-        <w:rPr>
-          <w:rFonts w:ascii="Segoe UI Emoji" w:hAnsi="Segoe UI Emoji" w:cs="Segoe UI Emoji"/>
-          <w:color w:val="1A1E22"/>
-          <w:sz w:val="17"/>
-          <w:szCs w:val="17"/>
-        </w:rPr>
-        <w:t>🙌</w:t>
-      </w:r>
-    </w:p>
-    <w:p>
-      <w:pPr>
-        <w:pStyle w:val="NormalWeb"/>
-        <w:numPr>
-          <w:ilvl w:val="1"/>
-          <w:numId w:val="20"/>
-        </w:numPr>
-        <w:spacing w:before="0" w:beforeAutospacing="0" w:after="0" w:afterAutospacing="0"/>
-        <w:textAlignment w:val="baseline"/>
-        <w:rPr>
-          <w:rFonts w:ascii="Verdana" w:hAnsi="Verdana"/>
-          <w:color w:val="1A1E22"/>
-          <w:sz w:val="17"/>
-          <w:szCs w:val="17"/>
-        </w:rPr>
-      </w:pPr>
-      <w:r>
-        <w:rPr>
-          <w:rFonts w:ascii="Verdana" w:hAnsi="Verdana"/>
-          <w:color w:val="1A1E22"/>
-          <w:sz w:val="17"/>
-          <w:szCs w:val="17"/>
-        </w:rPr>
-        <w:t>Eating all the food </w:t>
-      </w:r>
-    </w:p>
-    <w:p>
-      <w:pPr>
-        <w:pStyle w:val="NormalWeb"/>
-        <w:numPr>
-          <w:ilvl w:val="1"/>
-          <w:numId w:val="20"/>
-        </w:numPr>
-        <w:spacing w:before="0" w:beforeAutospacing="0" w:after="0" w:afterAutospacing="0"/>
-        <w:textAlignment w:val="baseline"/>
-        <w:rPr>
-          <w:rFonts w:ascii="Verdana" w:hAnsi="Verdana"/>
-          <w:color w:val="1A1E22"/>
-          <w:sz w:val="17"/>
-          <w:szCs w:val="17"/>
-        </w:rPr>
-      </w:pPr>
-      <w:r>
-        <w:rPr>
-          <w:rFonts w:ascii="Verdana" w:hAnsi="Verdana"/>
-          <w:color w:val="1A1E22"/>
-          <w:sz w:val="17"/>
-          <w:szCs w:val="17"/>
-        </w:rPr>
-        <w:t>Defeating all the enemies </w:t>
-      </w:r>
-    </w:p>
-    <w:p>
-      <w:pPr>
-        <w:pStyle w:val="NormalWeb"/>
-        <w:numPr>
-          <w:ilvl w:val="1"/>
-          <w:numId w:val="20"/>
-        </w:numPr>
-        <w:spacing w:before="0" w:beforeAutospacing="0" w:after="320" w:afterAutospacing="0"/>
-        <w:textAlignment w:val="baseline"/>
-        <w:rPr>
-          <w:rFonts w:ascii="Verdana" w:hAnsi="Verdana"/>
-          <w:color w:val="1A1E22"/>
-          <w:sz w:val="17"/>
-          <w:szCs w:val="17"/>
-        </w:rPr>
-      </w:pPr>
-      <w:r>
-        <w:rPr>
-          <w:rFonts w:ascii="Verdana" w:hAnsi="Verdana"/>
-          <w:color w:val="1A1E22"/>
-          <w:sz w:val="17"/>
-          <w:szCs w:val="17"/>
-        </w:rPr>
-        <w:t>Solving all the puzzles </w:t>
-      </w:r>
-    </w:p>
-    <w:p>
-      <w:pPr>
-        <w:pStyle w:val="NormalWeb"/>
-        <w:spacing w:before="0" w:beforeAutospacing="0" w:after="80" w:afterAutospacing="0"/>
-      </w:pPr>
-      <w:r>
-        <w:rPr>
-          <w:rFonts w:ascii="Verdana" w:hAnsi="Verdana"/>
-          <w:color w:val="1A1E22"/>
-          <w:sz w:val="17"/>
-          <w:szCs w:val="17"/>
-        </w:rPr>
-        <w:lastRenderedPageBreak/>
-        <w:t>Keep in mind that there are only three days in the camp, while being creative make sure that you scope your game so that you can deliver on your pitch. If you have other features that you can’t quite get complete in time, you can always continue to work on your game once the camp has completed!</w:t>
-      </w:r>
-    </w:p>
-    <w:p>
-      <w:pPr>
-        <w:pStyle w:val="NormalWeb"/>
-        <w:spacing w:before="0" w:beforeAutospacing="0" w:after="80" w:afterAutospacing="0"/>
-      </w:pPr>
-      <w:r>
-        <w:rPr>
-          <w:rFonts w:ascii="Verdana" w:hAnsi="Verdana"/>
-          <w:color w:val="1A1E22"/>
-          <w:sz w:val="17"/>
-          <w:szCs w:val="17"/>
-        </w:rPr>
-        <w:t>Throughout the brainstorming process, make sure that you are taking into consideration other people’s ideas. Part of the puzzle right now is trying to fit the pieces together. We want to make sure that everyone is excited about the game that you’re delivering.</w:t>
-      </w:r>
-    </w:p>
-    <w:p>
-      <w:pPr>
-        <w:pStyle w:val="NormalWeb"/>
-        <w:spacing w:before="0" w:beforeAutospacing="0" w:after="80" w:afterAutospacing="0"/>
-      </w:pPr>
-      <w:r>
-        <w:rPr>
-          <w:rFonts w:ascii="Verdana" w:hAnsi="Verdana"/>
-          <w:color w:val="1A1E22"/>
-          <w:sz w:val="17"/>
-          <w:szCs w:val="17"/>
-        </w:rPr>
-        <w:t>Write down these requirements in your Google Doc, this will serve as your functional specification, a document which will outline all the items you will want in your finished product. </w:t>
-      </w:r>
-    </w:p>
-    <w:p>
-      <w:pPr>
-        <w:pStyle w:val="NormalWeb"/>
-        <w:spacing w:before="0" w:beforeAutospacing="0" w:after="80" w:afterAutospacing="0"/>
-      </w:pPr>
-      <w:r>
-        <w:rPr>
-          <w:rFonts w:ascii="Verdana" w:hAnsi="Verdana"/>
-          <w:b/>
-          <w:bCs/>
-          <w:color w:val="1A1E22"/>
-          <w:sz w:val="17"/>
-          <w:szCs w:val="17"/>
-          <w:shd w:val="clear" w:color="auto" w:fill="B3B3B3"/>
-        </w:rPr>
-        <w:t>ACTIVITY</w:t>
-      </w:r>
-      <w:r>
-        <w:rPr>
-          <w:rFonts w:ascii="Verdana" w:hAnsi="Verdana"/>
-          <w:color w:val="1A1E22"/>
-          <w:sz w:val="17"/>
-          <w:szCs w:val="17"/>
-        </w:rPr>
-        <w:t xml:space="preserve">: Tweets! </w:t>
-      </w:r>
-      <w:r>
-        <w:rPr>
-          <w:rFonts w:ascii="Segoe UI Emoji" w:hAnsi="Segoe UI Emoji" w:cs="Segoe UI Emoji"/>
-          <w:color w:val="1A1E22"/>
-          <w:sz w:val="17"/>
-          <w:szCs w:val="17"/>
-        </w:rPr>
-        <w:t>🐦</w:t>
-      </w:r>
-      <w:r>
-        <w:rPr>
-          <w:rFonts w:ascii="Verdana" w:hAnsi="Verdana"/>
-          <w:color w:val="1A1E22"/>
-          <w:sz w:val="17"/>
-          <w:szCs w:val="17"/>
-        </w:rPr>
-        <w:t xml:space="preserve"> (5 minutes) </w:t>
-      </w:r>
-    </w:p>
-    <w:p>
-      <w:pPr>
-        <w:pStyle w:val="NormalWeb"/>
-        <w:numPr>
-          <w:ilvl w:val="0"/>
-          <w:numId w:val="21"/>
-        </w:numPr>
-        <w:spacing w:before="240" w:beforeAutospacing="0" w:after="0" w:afterAutospacing="0"/>
-        <w:textAlignment w:val="baseline"/>
-        <w:rPr>
-          <w:rFonts w:ascii="Verdana" w:hAnsi="Verdana"/>
-          <w:color w:val="1A1E22"/>
-          <w:sz w:val="17"/>
-          <w:szCs w:val="17"/>
-        </w:rPr>
-      </w:pPr>
-      <w:r>
-        <w:rPr>
-          <w:rFonts w:ascii="Verdana" w:hAnsi="Verdana"/>
-          <w:color w:val="1A1E22"/>
-          <w:sz w:val="17"/>
-          <w:szCs w:val="17"/>
-        </w:rPr>
-        <w:t>Come up with a tweet (135 words) that describes your game and present it to the group.</w:t>
-      </w:r>
-    </w:p>
-    <w:p>
-      <w:pPr>
-        <w:pStyle w:val="NormalWeb"/>
-        <w:numPr>
-          <w:ilvl w:val="0"/>
-          <w:numId w:val="21"/>
-        </w:numPr>
-        <w:spacing w:before="0" w:beforeAutospacing="0" w:after="320" w:afterAutospacing="0"/>
-        <w:textAlignment w:val="baseline"/>
-        <w:rPr>
-          <w:rFonts w:ascii="Verdana" w:hAnsi="Verdana"/>
-          <w:color w:val="1A1E22"/>
-          <w:sz w:val="17"/>
-          <w:szCs w:val="17"/>
-        </w:rPr>
-      </w:pPr>
-      <w:r>
-        <w:rPr>
-          <w:rFonts w:ascii="Verdana" w:hAnsi="Verdana"/>
-          <w:color w:val="1A1E22"/>
-          <w:sz w:val="17"/>
-          <w:szCs w:val="17"/>
-        </w:rPr>
-        <w:t>This is to narrow down your scope and make sure everyone has a clear vision of what the end goal is.</w:t>
-      </w:r>
-    </w:p>
-    <w:p>
-      <w:pPr>
-        <w:pStyle w:val="NormalWeb"/>
-        <w:spacing w:before="0" w:beforeAutospacing="0" w:after="80" w:afterAutospacing="0"/>
-      </w:pPr>
-      <w:r>
-        <w:rPr>
-          <w:rFonts w:ascii="Verdana" w:hAnsi="Verdana"/>
-          <w:b/>
-          <w:bCs/>
-          <w:color w:val="1A1E22"/>
-          <w:sz w:val="17"/>
-          <w:szCs w:val="17"/>
-          <w:shd w:val="clear" w:color="auto" w:fill="FFFF0B"/>
-        </w:rPr>
-        <w:t>INSTRUCTION</w:t>
-      </w:r>
-      <w:r>
-        <w:rPr>
-          <w:rFonts w:ascii="Verdana" w:hAnsi="Verdana"/>
-          <w:color w:val="1A1E22"/>
-          <w:sz w:val="17"/>
-          <w:szCs w:val="17"/>
-        </w:rPr>
-        <w:t>: Delegating and Planning Work (10 minutes)</w:t>
-      </w:r>
-    </w:p>
-    <w:p/>
-    <w:p>
-      <w:pPr>
-        <w:pStyle w:val="NormalWeb"/>
-        <w:spacing w:before="0" w:beforeAutospacing="0" w:after="80" w:afterAutospacing="0"/>
-      </w:pPr>
-      <w:r>
-        <w:rPr>
-          <w:rFonts w:ascii="Verdana" w:hAnsi="Verdana"/>
-          <w:color w:val="1A1E22"/>
-          <w:sz w:val="17"/>
-          <w:szCs w:val="17"/>
-        </w:rPr>
-        <w:t xml:space="preserve">It’s typically best to break apart your project into smaller, independently actionable, chunks. “Independently actionable” in this context means that one person </w:t>
-      </w:r>
-      <w:proofErr w:type="gramStart"/>
-      <w:r>
-        <w:rPr>
-          <w:rFonts w:ascii="Verdana" w:hAnsi="Verdana"/>
-          <w:color w:val="1A1E22"/>
-          <w:sz w:val="17"/>
-          <w:szCs w:val="17"/>
-        </w:rPr>
-        <w:t>is able to</w:t>
-      </w:r>
-      <w:proofErr w:type="gramEnd"/>
-      <w:r>
-        <w:rPr>
-          <w:rFonts w:ascii="Verdana" w:hAnsi="Verdana"/>
-          <w:color w:val="1A1E22"/>
-          <w:sz w:val="17"/>
-          <w:szCs w:val="17"/>
-        </w:rPr>
-        <w:t xml:space="preserve"> work on one piece of the project without their work affecting another person’s work.</w:t>
-      </w:r>
-    </w:p>
-    <w:p>
-      <w:pPr>
-        <w:pStyle w:val="NormalWeb"/>
-        <w:spacing w:before="0" w:beforeAutospacing="0" w:after="80" w:afterAutospacing="0"/>
-      </w:pPr>
-      <w:r>
-        <w:rPr>
-          <w:rFonts w:ascii="Verdana" w:hAnsi="Verdana"/>
-          <w:color w:val="1A1E22"/>
-          <w:sz w:val="17"/>
-          <w:szCs w:val="17"/>
-        </w:rPr>
-        <w:t>If we were planning on building something like the original Mario game, we could start by separating it into a few small pieces</w:t>
-      </w:r>
-    </w:p>
-    <w:p>
-      <w:pPr>
-        <w:pStyle w:val="NormalWeb"/>
-        <w:numPr>
-          <w:ilvl w:val="0"/>
-          <w:numId w:val="22"/>
-        </w:numPr>
-        <w:spacing w:before="0" w:beforeAutospacing="0" w:after="0" w:afterAutospacing="0"/>
-        <w:textAlignment w:val="baseline"/>
-        <w:rPr>
-          <w:rFonts w:ascii="Verdana" w:hAnsi="Verdana"/>
-          <w:color w:val="1A1E22"/>
-          <w:sz w:val="17"/>
-          <w:szCs w:val="17"/>
-        </w:rPr>
-      </w:pPr>
-      <w:r>
-        <w:rPr>
-          <w:rFonts w:ascii="Verdana" w:hAnsi="Verdana"/>
-          <w:color w:val="1A1E22"/>
-          <w:sz w:val="17"/>
-          <w:szCs w:val="17"/>
-        </w:rPr>
-        <w:t>Level Design/Story</w:t>
-      </w:r>
-    </w:p>
-    <w:p>
-      <w:pPr>
-        <w:pStyle w:val="NormalWeb"/>
-        <w:numPr>
-          <w:ilvl w:val="0"/>
-          <w:numId w:val="23"/>
-        </w:numPr>
-        <w:spacing w:before="0" w:beforeAutospacing="0" w:after="0" w:afterAutospacing="0"/>
-        <w:textAlignment w:val="baseline"/>
-        <w:rPr>
-          <w:rFonts w:ascii="Verdana" w:hAnsi="Verdana"/>
-          <w:color w:val="1A1E22"/>
-          <w:sz w:val="17"/>
-          <w:szCs w:val="17"/>
-        </w:rPr>
-      </w:pPr>
-      <w:r>
-        <w:rPr>
-          <w:rFonts w:ascii="Verdana" w:hAnsi="Verdana"/>
-          <w:color w:val="1A1E22"/>
-          <w:sz w:val="17"/>
-          <w:szCs w:val="17"/>
-        </w:rPr>
-        <w:t>Art/Sound</w:t>
-      </w:r>
-    </w:p>
-    <w:p>
-      <w:pPr>
-        <w:pStyle w:val="NormalWeb"/>
-        <w:numPr>
-          <w:ilvl w:val="0"/>
-          <w:numId w:val="23"/>
-        </w:numPr>
-        <w:spacing w:before="0" w:beforeAutospacing="0" w:after="0" w:afterAutospacing="0"/>
-        <w:textAlignment w:val="baseline"/>
-        <w:rPr>
-          <w:rFonts w:ascii="Verdana" w:hAnsi="Verdana"/>
-          <w:color w:val="1A1E22"/>
-          <w:sz w:val="17"/>
-          <w:szCs w:val="17"/>
-        </w:rPr>
-      </w:pPr>
-      <w:r>
-        <w:rPr>
-          <w:rFonts w:ascii="Verdana" w:hAnsi="Verdana"/>
-          <w:color w:val="1A1E22"/>
-          <w:sz w:val="17"/>
-          <w:szCs w:val="17"/>
-        </w:rPr>
-        <w:t>Game Physics</w:t>
-      </w:r>
-    </w:p>
-    <w:p>
-      <w:pPr>
-        <w:pStyle w:val="NormalWeb"/>
-        <w:numPr>
-          <w:ilvl w:val="0"/>
-          <w:numId w:val="23"/>
+          <w:numId w:val="30"/>
         </w:numPr>
         <w:spacing w:before="0" w:beforeAutospacing="0" w:after="80" w:afterAutospacing="0"/>
         <w:textAlignment w:val="baseline"/>
@@ -2600,7 +1215,7 @@
           <w:sz w:val="17"/>
           <w:szCs w:val="17"/>
         </w:rPr>
-        <w:t>Player Interactions</w:t>
+        <w:t>When the player collects a coin there should be a sound that plays.</w:t>
       </w:r>
     </w:p>
     <w:p>
@@ -2615,18 +1230,24 @@
           <w:sz w:val="17"/>
           <w:szCs w:val="17"/>
         </w:rPr>
-        <w:t>After these larger pieces are separated, you can take them and break them into even smaller chunks. For instance</w:t>
-      </w:r>
-    </w:p>
-    <w:p>
-      <w:pPr>
-        <w:pStyle w:val="NormalWeb"/>
-        <w:numPr>
-          <w:ilvl w:val="0"/>
-          <w:numId w:val="24"/>
-        </w:numPr>
-        <w:spacing w:before="0" w:beforeAutospacing="0" w:after="0" w:afterAutospacing="0"/>
-        <w:textAlignment w:val="baseline"/>
+        <w:t>Each one of these steps can be completed independently by a team member, but you may notice that there is somewhat of a dependency between some of these. For instance, if we were to play a sound when a coin is picked up, first we need to be able to pick a coin. In all software projects there is typically some sort of dependency like this, but we’ll talk about that later.</w:t>
+      </w:r>
+    </w:p>
+    <w:p>
+      <w:pPr>
+        <w:pStyle w:val="NormalWeb"/>
+        <w:spacing w:before="0" w:beforeAutospacing="0" w:after="80" w:afterAutospacing="0"/>
+      </w:pPr>
+      <w:r>
+        <w:rPr>
+          <w:rFonts w:ascii="Verdana" w:hAnsi="Verdana"/>
+          <w:color w:val="1A1E22"/>
+          <w:sz w:val="17"/>
+          <w:szCs w:val="17"/>
+        </w:rPr>
+        <w:t xml:space="preserve">Always try to play to your groups’ strengths. A typical software development team is composed of backend engineers, frontend developers, and designers. Similarly, you will need people to make art, program, and write stories. If you have someone who enjoys art, let them work on the parts that involve art; same with programming and stories. That doesn’t mean you should dedicate roles to people, but </w:t>
+      </w:r>
+      <w:r>
         <w:rPr>
           <w:rFonts w:ascii="Verdana" w:hAnsi="Verdana"/>
           <w:b/>
@@ -2635,6 +1256,14 @@
           <w:sz w:val="17"/>
           <w:szCs w:val="17"/>
         </w:rPr>
+        <w:t>your end product will always come out best when people are able to express their passions through their work.</w:t>
+      </w:r>
+    </w:p>
+    <w:p/>
+    <w:p>
+      <w:pPr>
+        <w:pStyle w:val="NormalWeb"/>
+        <w:spacing w:before="0" w:beforeAutospacing="0" w:after="80" w:afterAutospacing="0"/>
       </w:pPr>
       <w:r>
         <w:rPr>
@@ -2644,835 +1273,24 @@
           <w:color w:val="1A1E22"/>
           <w:sz w:val="17"/>
           <w:szCs w:val="17"/>
-        </w:rPr>
-        <w:t>Level Design / Story</w:t>
-      </w:r>
-    </w:p>
-    <w:p>
-      <w:pPr>
-        <w:pStyle w:val="NormalWeb"/>
-        <w:numPr>
-          <w:ilvl w:val="1"/>
-          <w:numId w:val="24"/>
-        </w:numPr>
-        <w:spacing w:before="0" w:beforeAutospacing="0" w:after="0" w:afterAutospacing="0"/>
-        <w:textAlignment w:val="baseline"/>
-        <w:rPr>
-          <w:rFonts w:ascii="Verdana" w:hAnsi="Verdana"/>
-          <w:color w:val="1A1E22"/>
-          <w:sz w:val="17"/>
-          <w:szCs w:val="17"/>
-        </w:rPr>
-      </w:pPr>
-      <w:r>
-        <w:rPr>
-          <w:rFonts w:ascii="Verdana" w:hAnsi="Verdana"/>
-          <w:color w:val="1A1E22"/>
-          <w:sz w:val="17"/>
-          <w:szCs w:val="17"/>
-        </w:rPr>
-        <w:t>There should be a main surface for the player to run on</w:t>
-      </w:r>
-    </w:p>
-    <w:p>
-      <w:pPr>
-        <w:pStyle w:val="NormalWeb"/>
-        <w:numPr>
-          <w:ilvl w:val="1"/>
-          <w:numId w:val="24"/>
-        </w:numPr>
-        <w:spacing w:before="0" w:beforeAutospacing="0" w:after="0" w:afterAutospacing="0"/>
-        <w:textAlignment w:val="baseline"/>
-        <w:rPr>
-          <w:rFonts w:ascii="Verdana" w:hAnsi="Verdana"/>
-          <w:color w:val="1A1E22"/>
-          <w:sz w:val="17"/>
-          <w:szCs w:val="17"/>
-        </w:rPr>
-      </w:pPr>
-      <w:r>
-        <w:rPr>
-          <w:rFonts w:ascii="Verdana" w:hAnsi="Verdana"/>
-          <w:color w:val="1A1E22"/>
-          <w:sz w:val="17"/>
-          <w:szCs w:val="17"/>
-        </w:rPr>
-        <w:t>Platforms should be made for the player to jump up on</w:t>
-      </w:r>
-    </w:p>
-    <w:p>
-      <w:pPr>
-        <w:pStyle w:val="NormalWeb"/>
-        <w:numPr>
-          <w:ilvl w:val="1"/>
-          <w:numId w:val="24"/>
-        </w:numPr>
-        <w:spacing w:before="0" w:beforeAutospacing="0" w:after="0" w:afterAutospacing="0"/>
-        <w:textAlignment w:val="baseline"/>
-        <w:rPr>
-          <w:rFonts w:ascii="Verdana" w:hAnsi="Verdana"/>
-          <w:color w:val="1A1E22"/>
-          <w:sz w:val="17"/>
-          <w:szCs w:val="17"/>
-        </w:rPr>
-      </w:pPr>
-      <w:r>
-        <w:rPr>
-          <w:rFonts w:ascii="Verdana" w:hAnsi="Verdana"/>
-          <w:color w:val="1A1E22"/>
-          <w:sz w:val="17"/>
-          <w:szCs w:val="17"/>
-        </w:rPr>
-        <w:t>There should be characters that can take lives from the player</w:t>
-      </w:r>
-    </w:p>
-    <w:p>
-      <w:pPr>
-        <w:pStyle w:val="NormalWeb"/>
-        <w:numPr>
-          <w:ilvl w:val="1"/>
-          <w:numId w:val="24"/>
-        </w:numPr>
-        <w:spacing w:before="0" w:beforeAutospacing="0" w:after="0" w:afterAutospacing="0"/>
-        <w:textAlignment w:val="baseline"/>
-        <w:rPr>
-          <w:rFonts w:ascii="Verdana" w:hAnsi="Verdana"/>
-          <w:color w:val="1A1E22"/>
-          <w:sz w:val="17"/>
-          <w:szCs w:val="17"/>
-        </w:rPr>
-      </w:pPr>
-      <w:r>
-        <w:rPr>
-          <w:rFonts w:ascii="Verdana" w:hAnsi="Verdana"/>
-          <w:color w:val="1A1E22"/>
-          <w:sz w:val="17"/>
-          <w:szCs w:val="17"/>
-        </w:rPr>
-        <w:t>There should be an award system that gives the player score</w:t>
-      </w:r>
-    </w:p>
-    <w:p>
-      <w:pPr>
-        <w:pStyle w:val="NormalWeb"/>
-        <w:numPr>
-          <w:ilvl w:val="1"/>
-          <w:numId w:val="24"/>
-        </w:numPr>
-        <w:spacing w:before="0" w:beforeAutospacing="0" w:after="0" w:afterAutospacing="0"/>
-        <w:textAlignment w:val="baseline"/>
-        <w:rPr>
-          <w:rFonts w:ascii="Verdana" w:hAnsi="Verdana"/>
-          <w:color w:val="1A1E22"/>
-          <w:sz w:val="17"/>
-          <w:szCs w:val="17"/>
-        </w:rPr>
-      </w:pPr>
-      <w:r>
-        <w:rPr>
-          <w:rFonts w:ascii="Verdana" w:hAnsi="Verdana"/>
-          <w:color w:val="1A1E22"/>
-          <w:sz w:val="17"/>
-          <w:szCs w:val="17"/>
-        </w:rPr>
-        <w:t>The game should start with a narrative about getting to a castle to save a princess</w:t>
-      </w:r>
-    </w:p>
-    <w:p>
-      <w:pPr>
-        <w:pStyle w:val="NormalWeb"/>
-        <w:numPr>
-          <w:ilvl w:val="1"/>
-          <w:numId w:val="24"/>
-        </w:numPr>
-        <w:spacing w:before="0" w:beforeAutospacing="0" w:after="0" w:afterAutospacing="0"/>
-        <w:textAlignment w:val="baseline"/>
-        <w:rPr>
-          <w:rFonts w:ascii="Verdana" w:hAnsi="Verdana"/>
-          <w:color w:val="1A1E22"/>
-          <w:sz w:val="17"/>
-          <w:szCs w:val="17"/>
-        </w:rPr>
-      </w:pPr>
-      <w:r>
-        <w:rPr>
-          <w:rFonts w:ascii="Verdana" w:hAnsi="Verdana"/>
-          <w:color w:val="1A1E22"/>
-          <w:sz w:val="17"/>
-          <w:szCs w:val="17"/>
-        </w:rPr>
-        <w:t>The character should be awarded at the end with a narrative about saving the princess</w:t>
-      </w:r>
-    </w:p>
-    <w:p>
-      <w:pPr>
-        <w:pStyle w:val="NormalWeb"/>
-        <w:numPr>
-          <w:ilvl w:val="0"/>
-          <w:numId w:val="24"/>
-        </w:numPr>
-        <w:spacing w:before="0" w:beforeAutospacing="0" w:after="0" w:afterAutospacing="0"/>
-        <w:textAlignment w:val="baseline"/>
-        <w:rPr>
-          <w:rFonts w:ascii="Verdana" w:hAnsi="Verdana"/>
-          <w:b/>
-          <w:bCs/>
-          <w:color w:val="1A1E22"/>
-          <w:sz w:val="17"/>
-          <w:szCs w:val="17"/>
-        </w:rPr>
-      </w:pPr>
-      <w:r>
-        <w:rPr>
-          <w:rFonts w:ascii="Verdana" w:hAnsi="Verdana"/>
-          <w:b/>
-          <w:bCs/>
-          <w:color w:val="1A1E22"/>
-          <w:sz w:val="17"/>
-          <w:szCs w:val="17"/>
-        </w:rPr>
-        <w:t>Art</w:t>
-      </w:r>
-    </w:p>
-    <w:p>
-      <w:pPr>
-        <w:pStyle w:val="NormalWeb"/>
-        <w:numPr>
-          <w:ilvl w:val="1"/>
-          <w:numId w:val="24"/>
-        </w:numPr>
-        <w:spacing w:before="0" w:beforeAutospacing="0" w:after="0" w:afterAutospacing="0"/>
-        <w:textAlignment w:val="baseline"/>
-        <w:rPr>
-          <w:rFonts w:ascii="Verdana" w:hAnsi="Verdana"/>
-          <w:color w:val="1A1E22"/>
-          <w:sz w:val="17"/>
-          <w:szCs w:val="17"/>
-        </w:rPr>
-      </w:pPr>
-      <w:r>
-        <w:rPr>
-          <w:rFonts w:ascii="Verdana" w:hAnsi="Verdana"/>
-          <w:color w:val="1A1E22"/>
-          <w:sz w:val="17"/>
-          <w:szCs w:val="17"/>
-        </w:rPr>
-        <w:t>The ground needs to be designed</w:t>
-      </w:r>
-    </w:p>
-    <w:p>
-      <w:pPr>
-        <w:pStyle w:val="NormalWeb"/>
-        <w:numPr>
-          <w:ilvl w:val="1"/>
-          <w:numId w:val="24"/>
-        </w:numPr>
-        <w:spacing w:before="0" w:beforeAutospacing="0" w:after="0" w:afterAutospacing="0"/>
-        <w:textAlignment w:val="baseline"/>
-        <w:rPr>
-          <w:rFonts w:ascii="Verdana" w:hAnsi="Verdana"/>
-          <w:color w:val="1A1E22"/>
-          <w:sz w:val="17"/>
-          <w:szCs w:val="17"/>
-        </w:rPr>
-      </w:pPr>
-      <w:r>
-        <w:rPr>
-          <w:rFonts w:ascii="Verdana" w:hAnsi="Verdana"/>
-          <w:color w:val="1A1E22"/>
-          <w:sz w:val="17"/>
-          <w:szCs w:val="17"/>
-        </w:rPr>
-        <w:t>Platforms need to be designed to look like the ground, but different and floating. Bricks?</w:t>
-      </w:r>
-    </w:p>
-    <w:p>
-      <w:pPr>
-        <w:pStyle w:val="NormalWeb"/>
-        <w:numPr>
-          <w:ilvl w:val="1"/>
-          <w:numId w:val="24"/>
-        </w:numPr>
-        <w:spacing w:before="0" w:beforeAutospacing="0" w:after="0" w:afterAutospacing="0"/>
-        <w:textAlignment w:val="baseline"/>
-        <w:rPr>
-          <w:rFonts w:ascii="Verdana" w:hAnsi="Verdana"/>
-          <w:color w:val="1A1E22"/>
-          <w:sz w:val="17"/>
-          <w:szCs w:val="17"/>
-        </w:rPr>
-      </w:pPr>
-      <w:r>
-        <w:rPr>
-          <w:rFonts w:ascii="Verdana" w:hAnsi="Verdana"/>
-          <w:color w:val="1A1E22"/>
-          <w:sz w:val="17"/>
-          <w:szCs w:val="17"/>
-        </w:rPr>
-        <w:t>The character sprite needs to be made</w:t>
-      </w:r>
-    </w:p>
-    <w:p>
-      <w:pPr>
-        <w:pStyle w:val="NormalWeb"/>
-        <w:numPr>
-          <w:ilvl w:val="1"/>
-          <w:numId w:val="24"/>
-        </w:numPr>
-        <w:spacing w:before="0" w:beforeAutospacing="0" w:after="0" w:afterAutospacing="0"/>
-        <w:textAlignment w:val="baseline"/>
-        <w:rPr>
-          <w:rFonts w:ascii="Verdana" w:hAnsi="Verdana"/>
-          <w:color w:val="1A1E22"/>
-          <w:sz w:val="17"/>
-          <w:szCs w:val="17"/>
-        </w:rPr>
-      </w:pPr>
-      <w:r>
-        <w:rPr>
-          <w:rFonts w:ascii="Verdana" w:hAnsi="Verdana"/>
-          <w:color w:val="1A1E22"/>
-          <w:sz w:val="17"/>
-          <w:szCs w:val="17"/>
-        </w:rPr>
-        <w:t>The boxes that hold coins need to be designed</w:t>
-      </w:r>
-    </w:p>
-    <w:p>
-      <w:pPr>
-        <w:pStyle w:val="NormalWeb"/>
-        <w:numPr>
-          <w:ilvl w:val="1"/>
-          <w:numId w:val="24"/>
-        </w:numPr>
-        <w:spacing w:before="0" w:beforeAutospacing="0" w:after="0" w:afterAutospacing="0"/>
-        <w:textAlignment w:val="baseline"/>
-        <w:rPr>
-          <w:rFonts w:ascii="Verdana" w:hAnsi="Verdana"/>
-          <w:color w:val="1A1E22"/>
-          <w:sz w:val="17"/>
-          <w:szCs w:val="17"/>
-        </w:rPr>
-      </w:pPr>
-      <w:r>
-        <w:rPr>
-          <w:rFonts w:ascii="Verdana" w:hAnsi="Verdana"/>
-          <w:color w:val="1A1E22"/>
-          <w:sz w:val="17"/>
-          <w:szCs w:val="17"/>
-        </w:rPr>
-        <w:t>The coins need to be designed</w:t>
-      </w:r>
-    </w:p>
-    <w:p>
-      <w:pPr>
-        <w:pStyle w:val="NormalWeb"/>
-        <w:numPr>
-          <w:ilvl w:val="1"/>
-          <w:numId w:val="24"/>
-        </w:numPr>
-        <w:spacing w:before="0" w:beforeAutospacing="0" w:after="0" w:afterAutospacing="0"/>
-        <w:textAlignment w:val="baseline"/>
-        <w:rPr>
-          <w:rFonts w:ascii="Verdana" w:hAnsi="Verdana"/>
-          <w:color w:val="1A1E22"/>
-          <w:sz w:val="17"/>
-          <w:szCs w:val="17"/>
-        </w:rPr>
-      </w:pPr>
-      <w:r>
-        <w:rPr>
-          <w:rFonts w:ascii="Verdana" w:hAnsi="Verdana"/>
-          <w:color w:val="1A1E22"/>
-          <w:sz w:val="17"/>
-          <w:szCs w:val="17"/>
-        </w:rPr>
-        <w:t>A sound needs to be made when a coin is picked up</w:t>
-      </w:r>
-    </w:p>
-    <w:p>
-      <w:pPr>
-        <w:pStyle w:val="NormalWeb"/>
-        <w:numPr>
-          <w:ilvl w:val="1"/>
-          <w:numId w:val="24"/>
-        </w:numPr>
-        <w:spacing w:before="0" w:beforeAutospacing="0" w:after="0" w:afterAutospacing="0"/>
-        <w:textAlignment w:val="baseline"/>
-        <w:rPr>
-          <w:rFonts w:ascii="Verdana" w:hAnsi="Verdana"/>
-          <w:color w:val="1A1E22"/>
-          <w:sz w:val="17"/>
-          <w:szCs w:val="17"/>
-        </w:rPr>
-      </w:pPr>
-      <w:r>
-        <w:rPr>
-          <w:rFonts w:ascii="Verdana" w:hAnsi="Verdana"/>
-          <w:color w:val="1A1E22"/>
-          <w:sz w:val="17"/>
-          <w:szCs w:val="17"/>
-        </w:rPr>
-        <w:t>The characters that can take lives from mario need to be designed</w:t>
-      </w:r>
-    </w:p>
-    <w:p>
-      <w:pPr>
-        <w:pStyle w:val="NormalWeb"/>
-        <w:numPr>
-          <w:ilvl w:val="1"/>
-          <w:numId w:val="24"/>
-        </w:numPr>
-        <w:spacing w:before="0" w:beforeAutospacing="0" w:after="0" w:afterAutospacing="0"/>
-        <w:textAlignment w:val="baseline"/>
-        <w:rPr>
-          <w:rFonts w:ascii="Verdana" w:hAnsi="Verdana"/>
-          <w:color w:val="1A1E22"/>
-          <w:sz w:val="17"/>
-          <w:szCs w:val="17"/>
-        </w:rPr>
-      </w:pPr>
-      <w:r>
-        <w:rPr>
-          <w:rFonts w:ascii="Verdana" w:hAnsi="Verdana"/>
-          <w:color w:val="1A1E22"/>
-          <w:sz w:val="17"/>
-          <w:szCs w:val="17"/>
-        </w:rPr>
-        <w:t>The characters that can take lives from mario need to have an animation for them being crushed</w:t>
-      </w:r>
-    </w:p>
-    <w:p>
-      <w:pPr>
-        <w:pStyle w:val="NormalWeb"/>
-        <w:numPr>
-          <w:ilvl w:val="0"/>
-          <w:numId w:val="24"/>
-        </w:numPr>
-        <w:spacing w:before="0" w:beforeAutospacing="0" w:after="0" w:afterAutospacing="0"/>
-        <w:textAlignment w:val="baseline"/>
-        <w:rPr>
-          <w:rFonts w:ascii="Verdana" w:hAnsi="Verdana"/>
-          <w:b/>
-          <w:bCs/>
-          <w:color w:val="1A1E22"/>
-          <w:sz w:val="17"/>
-          <w:szCs w:val="17"/>
-        </w:rPr>
-      </w:pPr>
-      <w:r>
-        <w:rPr>
-          <w:rFonts w:ascii="Verdana" w:hAnsi="Verdana"/>
-          <w:b/>
-          <w:bCs/>
-          <w:color w:val="1A1E22"/>
-          <w:sz w:val="17"/>
-          <w:szCs w:val="17"/>
-        </w:rPr>
-        <w:t>Game Physics</w:t>
-      </w:r>
-    </w:p>
-    <w:p>
-      <w:pPr>
-        <w:pStyle w:val="NormalWeb"/>
-        <w:numPr>
-          <w:ilvl w:val="1"/>
-          <w:numId w:val="24"/>
-        </w:numPr>
-        <w:spacing w:before="0" w:beforeAutospacing="0" w:after="0" w:afterAutospacing="0"/>
-        <w:textAlignment w:val="baseline"/>
-        <w:rPr>
-          <w:rFonts w:ascii="Verdana" w:hAnsi="Verdana"/>
-          <w:color w:val="1A1E22"/>
-          <w:sz w:val="17"/>
-          <w:szCs w:val="17"/>
-        </w:rPr>
-      </w:pPr>
-      <w:r>
-        <w:rPr>
-          <w:rFonts w:ascii="Verdana" w:hAnsi="Verdana"/>
-          <w:color w:val="1A1E22"/>
-          <w:sz w:val="17"/>
-          <w:szCs w:val="17"/>
-        </w:rPr>
-        <w:t>There should be gravity</w:t>
-      </w:r>
-    </w:p>
-    <w:p>
-      <w:pPr>
-        <w:pStyle w:val="NormalWeb"/>
-        <w:numPr>
-          <w:ilvl w:val="1"/>
-          <w:numId w:val="24"/>
-        </w:numPr>
-        <w:spacing w:before="0" w:beforeAutospacing="0" w:after="0" w:afterAutospacing="0"/>
-        <w:textAlignment w:val="baseline"/>
-        <w:rPr>
-          <w:rFonts w:ascii="Verdana" w:hAnsi="Verdana"/>
-          <w:color w:val="1A1E22"/>
-          <w:sz w:val="17"/>
-          <w:szCs w:val="17"/>
-        </w:rPr>
-      </w:pPr>
-      <w:r>
-        <w:rPr>
-          <w:rFonts w:ascii="Verdana" w:hAnsi="Verdana"/>
-          <w:color w:val="1A1E22"/>
-          <w:sz w:val="17"/>
-          <w:szCs w:val="17"/>
-        </w:rPr>
-        <w:t>The player should be able to jump</w:t>
-      </w:r>
-    </w:p>
-    <w:p>
-      <w:pPr>
-        <w:pStyle w:val="NormalWeb"/>
-        <w:numPr>
-          <w:ilvl w:val="1"/>
-          <w:numId w:val="24"/>
-        </w:numPr>
-        <w:spacing w:before="0" w:beforeAutospacing="0" w:after="0" w:afterAutospacing="0"/>
-        <w:textAlignment w:val="baseline"/>
-        <w:rPr>
-          <w:rFonts w:ascii="Verdana" w:hAnsi="Verdana"/>
-          <w:color w:val="1A1E22"/>
-          <w:sz w:val="17"/>
-          <w:szCs w:val="17"/>
-        </w:rPr>
-      </w:pPr>
-      <w:r>
-        <w:rPr>
-          <w:rFonts w:ascii="Verdana" w:hAnsi="Verdana"/>
-          <w:color w:val="1A1E22"/>
-          <w:sz w:val="17"/>
-          <w:szCs w:val="17"/>
-        </w:rPr>
-        <w:t>The player shouldn’t fall through the ground</w:t>
-      </w:r>
-    </w:p>
-    <w:p>
-      <w:pPr>
-        <w:pStyle w:val="NormalWeb"/>
-        <w:numPr>
-          <w:ilvl w:val="1"/>
-          <w:numId w:val="24"/>
-        </w:numPr>
-        <w:spacing w:before="0" w:beforeAutospacing="0" w:after="0" w:afterAutospacing="0"/>
-        <w:textAlignment w:val="baseline"/>
-        <w:rPr>
-          <w:rFonts w:ascii="Verdana" w:hAnsi="Verdana"/>
-          <w:color w:val="1A1E22"/>
-          <w:sz w:val="17"/>
-          <w:szCs w:val="17"/>
-        </w:rPr>
-      </w:pPr>
-      <w:r>
-        <w:rPr>
-          <w:rFonts w:ascii="Verdana" w:hAnsi="Verdana"/>
-          <w:color w:val="1A1E22"/>
-          <w:sz w:val="17"/>
-          <w:szCs w:val="17"/>
-        </w:rPr>
-        <w:t>The player shouldn’t fall through the platforms</w:t>
-      </w:r>
-    </w:p>
-    <w:p>
-      <w:pPr>
-        <w:pStyle w:val="NormalWeb"/>
-        <w:numPr>
-          <w:ilvl w:val="0"/>
-          <w:numId w:val="24"/>
-        </w:numPr>
-        <w:spacing w:before="0" w:beforeAutospacing="0" w:after="0" w:afterAutospacing="0"/>
-        <w:textAlignment w:val="baseline"/>
-        <w:rPr>
-          <w:rFonts w:ascii="Verdana" w:hAnsi="Verdana"/>
-          <w:b/>
-          <w:bCs/>
-          <w:color w:val="1A1E22"/>
-          <w:sz w:val="17"/>
-          <w:szCs w:val="17"/>
-        </w:rPr>
-      </w:pPr>
-      <w:r>
-        <w:rPr>
-          <w:rFonts w:ascii="Verdana" w:hAnsi="Verdana"/>
-          <w:b/>
-          <w:bCs/>
-          <w:color w:val="1A1E22"/>
-          <w:sz w:val="17"/>
-          <w:szCs w:val="17"/>
-        </w:rPr>
-        <w:t>Player Interactions</w:t>
-      </w:r>
-    </w:p>
-    <w:p>
-      <w:pPr>
-        <w:pStyle w:val="NormalWeb"/>
-        <w:numPr>
-          <w:ilvl w:val="1"/>
-          <w:numId w:val="24"/>
-        </w:numPr>
-        <w:spacing w:before="0" w:beforeAutospacing="0" w:after="0" w:afterAutospacing="0"/>
-        <w:textAlignment w:val="baseline"/>
-        <w:rPr>
-          <w:rFonts w:ascii="Verdana" w:hAnsi="Verdana"/>
-          <w:color w:val="1A1E22"/>
-          <w:sz w:val="17"/>
-          <w:szCs w:val="17"/>
-        </w:rPr>
-      </w:pPr>
-      <w:r>
-        <w:rPr>
-          <w:rFonts w:ascii="Verdana" w:hAnsi="Verdana"/>
-          <w:color w:val="1A1E22"/>
-          <w:sz w:val="17"/>
-          <w:szCs w:val="17"/>
-        </w:rPr>
-        <w:t>When the arrow keys are pressed the player should move</w:t>
-      </w:r>
-    </w:p>
-    <w:p>
-      <w:pPr>
-        <w:pStyle w:val="NormalWeb"/>
-        <w:numPr>
-          <w:ilvl w:val="1"/>
-          <w:numId w:val="24"/>
-        </w:numPr>
-        <w:spacing w:before="0" w:beforeAutospacing="0" w:after="0" w:afterAutospacing="0"/>
-        <w:textAlignment w:val="baseline"/>
-        <w:rPr>
-          <w:rFonts w:ascii="Verdana" w:hAnsi="Verdana"/>
-          <w:color w:val="1A1E22"/>
-          <w:sz w:val="17"/>
-          <w:szCs w:val="17"/>
-        </w:rPr>
-      </w:pPr>
-      <w:r>
-        <w:rPr>
-          <w:rFonts w:ascii="Verdana" w:hAnsi="Verdana"/>
-          <w:color w:val="1A1E22"/>
-          <w:sz w:val="17"/>
-          <w:szCs w:val="17"/>
-        </w:rPr>
-        <w:t>When the player jumps on an enemy character the character should be crushed</w:t>
-      </w:r>
-    </w:p>
-    <w:p>
-      <w:pPr>
-        <w:pStyle w:val="NormalWeb"/>
-        <w:numPr>
-          <w:ilvl w:val="1"/>
-          <w:numId w:val="24"/>
-        </w:numPr>
-        <w:spacing w:before="0" w:beforeAutospacing="0" w:after="0" w:afterAutospacing="0"/>
-        <w:textAlignment w:val="baseline"/>
-        <w:rPr>
-          <w:rFonts w:ascii="Verdana" w:hAnsi="Verdana"/>
-          <w:color w:val="1A1E22"/>
-          <w:sz w:val="17"/>
-          <w:szCs w:val="17"/>
-        </w:rPr>
-      </w:pPr>
-      <w:r>
-        <w:rPr>
-          <w:rFonts w:ascii="Verdana" w:hAnsi="Verdana"/>
-          <w:color w:val="1A1E22"/>
-          <w:sz w:val="17"/>
-          <w:szCs w:val="17"/>
-        </w:rPr>
-        <w:t xml:space="preserve">When the player jumps </w:t>
-      </w:r>
-      <w:proofErr w:type="gramStart"/>
-      <w:r>
-        <w:rPr>
-          <w:rFonts w:ascii="Verdana" w:hAnsi="Verdana"/>
-          <w:color w:val="1A1E22"/>
-          <w:sz w:val="17"/>
-          <w:szCs w:val="17"/>
-        </w:rPr>
-        <w:t>in to</w:t>
-      </w:r>
-      <w:proofErr w:type="gramEnd"/>
-      <w:r>
-        <w:rPr>
-          <w:rFonts w:ascii="Verdana" w:hAnsi="Verdana"/>
-          <w:color w:val="1A1E22"/>
-          <w:sz w:val="17"/>
-          <w:szCs w:val="17"/>
-        </w:rPr>
-        <w:t xml:space="preserve"> a box the box should create a coin</w:t>
-      </w:r>
-    </w:p>
-    <w:p>
-      <w:pPr>
-        <w:pStyle w:val="NormalWeb"/>
-        <w:numPr>
-          <w:ilvl w:val="1"/>
-          <w:numId w:val="24"/>
-        </w:numPr>
-        <w:spacing w:before="0" w:beforeAutospacing="0" w:after="0" w:afterAutospacing="0"/>
-        <w:textAlignment w:val="baseline"/>
-        <w:rPr>
-          <w:rFonts w:ascii="Verdana" w:hAnsi="Verdana"/>
-          <w:color w:val="1A1E22"/>
-          <w:sz w:val="17"/>
-          <w:szCs w:val="17"/>
-        </w:rPr>
-      </w:pPr>
-      <w:r>
-        <w:rPr>
-          <w:rFonts w:ascii="Verdana" w:hAnsi="Verdana"/>
-          <w:color w:val="1A1E22"/>
-          <w:sz w:val="17"/>
-          <w:szCs w:val="17"/>
-        </w:rPr>
-        <w:t>When the player overlaps with a coin that coin should be collected</w:t>
-      </w:r>
-    </w:p>
-    <w:p>
-      <w:pPr>
-        <w:pStyle w:val="NormalWeb"/>
-        <w:numPr>
-          <w:ilvl w:val="1"/>
-          <w:numId w:val="24"/>
-        </w:numPr>
+          <w:shd w:val="clear" w:color="auto" w:fill="FFFF0B"/>
+        </w:rPr>
+        <w:t>INSTRUCTION</w:t>
+      </w:r>
+      <w:r>
+        <w:rPr>
+          <w:rFonts w:ascii="Verdana" w:hAnsi="Verdana"/>
+          <w:color w:val="1A1E22"/>
+          <w:sz w:val="17"/>
+          <w:szCs w:val="17"/>
+        </w:rPr>
+        <w:t>: Scrum (15 minutes)</w:t>
+      </w:r>
+    </w:p>
+    <w:p>
+      <w:pPr>
+        <w:pStyle w:val="NormalWeb"/>
         <w:spacing w:before="0" w:beforeAutospacing="0" w:after="80" w:afterAutospacing="0"/>
-        <w:textAlignment w:val="baseline"/>
-        <w:rPr>
-          <w:rFonts w:ascii="Verdana" w:hAnsi="Verdana"/>
-          <w:color w:val="1A1E22"/>
-          <w:sz w:val="17"/>
-          <w:szCs w:val="17"/>
-        </w:rPr>
-      </w:pPr>
-      <w:r>
-        <w:rPr>
-          <w:rFonts w:ascii="Verdana" w:hAnsi="Verdana"/>
-          <w:color w:val="1A1E22"/>
-          <w:sz w:val="17"/>
-          <w:szCs w:val="17"/>
-        </w:rPr>
-        <w:t>When the player collects a coin there should be a sound that plays.</w:t>
-      </w:r>
-    </w:p>
-    <w:p>
-      <w:pPr>
-        <w:pStyle w:val="NormalWeb"/>
-        <w:spacing w:before="0" w:beforeAutospacing="0" w:after="80" w:afterAutospacing="0"/>
-      </w:pPr>
-      <w:r>
-        <w:rPr>
-          <w:rFonts w:ascii="Verdana" w:hAnsi="Verdana"/>
-          <w:color w:val="1A1E22"/>
-          <w:sz w:val="17"/>
-          <w:szCs w:val="17"/>
-        </w:rPr>
-        <w:lastRenderedPageBreak/>
-        <w:t>Each one of these steps can be completed independently by a team member, but you may notice that there is somewhat of a dependency between some of these. For instance, if we were to play a sound when a coin is picked up, first we need to be able to pick a coin. In all software projects there is typically some sort of dependency like this, but we’ll talk about that later.</w:t>
-      </w:r>
-    </w:p>
-    <w:p>
-      <w:pPr>
-        <w:pStyle w:val="NormalWeb"/>
-        <w:spacing w:before="0" w:beforeAutospacing="0" w:after="80" w:afterAutospacing="0"/>
-      </w:pPr>
-      <w:r>
-        <w:rPr>
-          <w:rFonts w:ascii="Verdana" w:hAnsi="Verdana"/>
-          <w:color w:val="1A1E22"/>
-          <w:sz w:val="17"/>
-          <w:szCs w:val="17"/>
-        </w:rPr>
-        <w:t xml:space="preserve">Always try to play to your groups’ strengths. A typical software development team is composed of backend engineers, frontend developers, and designers. Similarly, you will need people to make art, program, and write stories. If you have someone who enjoys art, let them work on the parts that involve </w:t>
-      </w:r>
-      <w:proofErr w:type="gramStart"/>
-      <w:r>
-        <w:rPr>
-          <w:rFonts w:ascii="Verdana" w:hAnsi="Verdana"/>
-          <w:color w:val="1A1E22"/>
-          <w:sz w:val="17"/>
-          <w:szCs w:val="17"/>
-        </w:rPr>
-        <w:t>art;</w:t>
-      </w:r>
-      <w:proofErr w:type="gramEnd"/>
-      <w:r>
-        <w:rPr>
-          <w:rFonts w:ascii="Verdana" w:hAnsi="Verdana"/>
-          <w:color w:val="1A1E22"/>
-          <w:sz w:val="17"/>
-          <w:szCs w:val="17"/>
-        </w:rPr>
-        <w:t xml:space="preserve"> same with programming and stories. That doesn’t mean you should dedicate roles to people, but </w:t>
-      </w:r>
-      <w:r>
-        <w:rPr>
-          <w:rFonts w:ascii="Verdana" w:hAnsi="Verdana"/>
-          <w:b/>
-          <w:bCs/>
-          <w:color w:val="1A1E22"/>
-          <w:sz w:val="17"/>
-          <w:szCs w:val="17"/>
-        </w:rPr>
-        <w:t xml:space="preserve">your </w:t>
-      </w:r>
-      <w:proofErr w:type="gramStart"/>
-      <w:r>
-        <w:rPr>
-          <w:rFonts w:ascii="Verdana" w:hAnsi="Verdana"/>
-          <w:b/>
-          <w:bCs/>
-          <w:color w:val="1A1E22"/>
-          <w:sz w:val="17"/>
-          <w:szCs w:val="17"/>
-        </w:rPr>
-        <w:t>end product</w:t>
-      </w:r>
-      <w:proofErr w:type="gramEnd"/>
-      <w:r>
-        <w:rPr>
-          <w:rFonts w:ascii="Verdana" w:hAnsi="Verdana"/>
-          <w:b/>
-          <w:bCs/>
-          <w:color w:val="1A1E22"/>
-          <w:sz w:val="17"/>
-          <w:szCs w:val="17"/>
-        </w:rPr>
-        <w:t xml:space="preserve"> will always come out best when people are able to express their passions through their work.</w:t>
-      </w:r>
-    </w:p>
-    <w:p>
-      <w:pPr>
-        <w:pStyle w:val="NormalWeb"/>
-        <w:spacing w:before="0" w:beforeAutospacing="0" w:after="80" w:afterAutospacing="0"/>
-      </w:pPr>
-      <w:r>
-        <w:rPr>
-          <w:rFonts w:ascii="Verdana" w:hAnsi="Verdana"/>
-          <w:b/>
-          <w:bCs/>
-          <w:color w:val="1A1E22"/>
-          <w:sz w:val="17"/>
-          <w:szCs w:val="17"/>
-          <w:shd w:val="clear" w:color="auto" w:fill="FFFF0B"/>
-        </w:rPr>
-        <w:t>INSTRUCTION</w:t>
-      </w:r>
-      <w:r>
-        <w:rPr>
-          <w:rFonts w:ascii="Verdana" w:hAnsi="Verdana"/>
-          <w:color w:val="1A1E22"/>
-          <w:sz w:val="17"/>
-          <w:szCs w:val="17"/>
-        </w:rPr>
-        <w:t>: Scrum (10 minutes)</w:t>
-      </w:r>
-    </w:p>
-    <w:p>
-      <w:pPr>
-        <w:pStyle w:val="NormalWeb"/>
-        <w:spacing w:before="0" w:beforeAutospacing="0" w:after="80" w:afterAutospacing="0"/>
       </w:pPr>
       <w:r>
         <w:rPr>
@@ -3483,7 +1301,7 @@
         </w:rPr>
         <w:t xml:space="preserve">Earlier, we mentioned some of the tasks that we made when we were designing mario had an interdependence on one another. In the software engineering world, we like to use a project management practice called </w:t>
       </w:r>
-      <w:hyperlink r:id="rId6" w:history="1">
+      <w:hyperlink r:id="rId8" w:history="1">
         <w:r>
           <w:rPr>
             <w:rStyle w:val="Hyperlink"/>
@@ -3525,7 +1343,7 @@
         <w:pStyle w:val="NormalWeb"/>
         <w:numPr>
           <w:ilvl w:val="0"/>
-          <w:numId w:val="25"/>
+          <w:numId w:val="31"/>
         </w:numPr>
         <w:spacing w:before="0" w:beforeAutospacing="0" w:after="0" w:afterAutospacing="0"/>
         <w:textAlignment w:val="baseline"/>
@@ -3543,26 +1361,15 @@
           <w:sz w:val="17"/>
           <w:szCs w:val="17"/>
         </w:rPr>
-        <w:t xml:space="preserve">What have you done since the last </w:t>
-      </w:r>
-      <w:proofErr w:type="gramStart"/>
-      <w:r>
-        <w:rPr>
-          <w:rFonts w:ascii="Verdana" w:hAnsi="Verdana"/>
-          <w:color w:val="1A1E22"/>
-          <w:sz w:val="17"/>
-          <w:szCs w:val="17"/>
-        </w:rPr>
-        <w:t>meeting</w:t>
-      </w:r>
-      <w:proofErr w:type="gramEnd"/>
+        <w:t>What have you done since the last meeting</w:t>
+      </w:r>
     </w:p>
     <w:p>
       <w:pPr>
         <w:pStyle w:val="NormalWeb"/>
         <w:numPr>
           <w:ilvl w:val="0"/>
-          <w:numId w:val="25"/>
+          <w:numId w:val="31"/>
         </w:numPr>
         <w:spacing w:before="0" w:beforeAutospacing="0" w:after="0" w:afterAutospacing="0"/>
         <w:textAlignment w:val="baseline"/>
@@ -3580,26 +1387,15 @@
           <w:sz w:val="17"/>
           <w:szCs w:val="17"/>
         </w:rPr>
-        <w:t xml:space="preserve">Are you currently stuck on something / is there anything blocking </w:t>
-      </w:r>
-      <w:proofErr w:type="gramStart"/>
-      <w:r>
-        <w:rPr>
-          <w:rFonts w:ascii="Verdana" w:hAnsi="Verdana"/>
-          <w:color w:val="1A1E22"/>
-          <w:sz w:val="17"/>
-          <w:szCs w:val="17"/>
-        </w:rPr>
-        <w:t>you</w:t>
-      </w:r>
-      <w:proofErr w:type="gramEnd"/>
+        <w:t>Are you currently stuck on something / is there anything blocking you</w:t>
+      </w:r>
     </w:p>
     <w:p>
       <w:pPr>
         <w:pStyle w:val="NormalWeb"/>
         <w:numPr>
           <w:ilvl w:val="0"/>
-          <w:numId w:val="25"/>
+          <w:numId w:val="31"/>
         </w:numPr>
         <w:spacing w:before="0" w:beforeAutospacing="0" w:after="80" w:afterAutospacing="0"/>
         <w:textAlignment w:val="baseline"/>
@@ -3617,19 +1413,8 @@
           <w:sz w:val="17"/>
           <w:szCs w:val="17"/>
         </w:rPr>
-        <w:t xml:space="preserve">What are you planning on doing </w:t>
-      </w:r>
-      <w:proofErr w:type="gramStart"/>
-      <w:r>
-        <w:rPr>
-          <w:rFonts w:ascii="Verdana" w:hAnsi="Verdana"/>
-          <w:color w:val="1A1E22"/>
-          <w:sz w:val="17"/>
-          <w:szCs w:val="17"/>
-        </w:rPr>
-        <w:t>next</w:t>
-      </w:r>
-      <w:proofErr w:type="gramEnd"/>
+        <w:t>What are you planning on doing next</w:t>
+      </w:r>
     </w:p>
     <w:p>
       <w:pPr>
@@ -3651,7 +1436,7 @@
         <w:pStyle w:val="NormalWeb"/>
         <w:numPr>
           <w:ilvl w:val="0"/>
-          <w:numId w:val="26"/>
+          <w:numId w:val="32"/>
         </w:numPr>
         <w:spacing w:before="0" w:beforeAutospacing="0" w:after="80" w:afterAutospacing="0"/>
         <w:textAlignment w:val="baseline"/>
@@ -3766,47 +1551,208 @@
           <w:sz w:val="17"/>
           <w:szCs w:val="17"/>
         </w:rPr>
-        <w:t xml:space="preserve">Are there any common issues that are arising that the instructors should address to the cohorts by </w:t>
-      </w:r>
-      <w:proofErr w:type="gramStart"/>
-      <w:r>
-        <w:rPr>
-          <w:rFonts w:ascii="Verdana" w:hAnsi="Verdana"/>
-          <w:color w:val="1A1E22"/>
-          <w:sz w:val="17"/>
-          <w:szCs w:val="17"/>
-        </w:rPr>
-        <w:t>tomorrow.</w:t>
-      </w:r>
-      <w:proofErr w:type="gramEnd"/>
-      <w:r>
-        <w:rPr>
-          <w:rFonts w:ascii="Verdana" w:hAnsi="Verdana"/>
-          <w:color w:val="1A1E22"/>
-          <w:sz w:val="17"/>
-          <w:szCs w:val="17"/>
-        </w:rPr>
-        <w:t xml:space="preserve"> The main goal is to be able to ask about a problem, table it, and allow someone else to </w:t>
-      </w:r>
-      <w:proofErr w:type="gramStart"/>
-      <w:r>
-        <w:rPr>
-          <w:rFonts w:ascii="Verdana" w:hAnsi="Verdana"/>
-          <w:color w:val="1A1E22"/>
-          <w:sz w:val="17"/>
-          <w:szCs w:val="17"/>
-        </w:rPr>
-        <w:t>look into</w:t>
-      </w:r>
-      <w:proofErr w:type="gramEnd"/>
-      <w:r>
-        <w:rPr>
-          <w:rFonts w:ascii="Verdana" w:hAnsi="Verdana"/>
-          <w:color w:val="1A1E22"/>
-          <w:sz w:val="17"/>
-          <w:szCs w:val="17"/>
-        </w:rPr>
-        <w:t xml:space="preserve"> it.</w:t>
+        <w:t>Are there any common issues that are arising that the instructors should address to the cohorts by tomorrow. The main goal is to be able to ask about a problem, table it, and allow someone else to look into it.</w:t>
+      </w:r>
+    </w:p>
+    <w:p/>
+    <w:p>
+      <w:pPr>
+        <w:pStyle w:val="NormalWeb"/>
+        <w:spacing w:before="0" w:beforeAutospacing="0" w:after="80" w:afterAutospacing="0"/>
+      </w:pPr>
+      <w:r>
+        <w:rPr>
+          <w:rFonts w:ascii="Verdana" w:hAnsi="Verdana"/>
+          <w:b/>
+          <w:bCs/>
+          <w:color w:val="1A1E22"/>
+          <w:sz w:val="17"/>
+          <w:szCs w:val="17"/>
+          <w:shd w:val="clear" w:color="auto" w:fill="FFFF0B"/>
+        </w:rPr>
+        <w:t>How to Scrum</w:t>
+      </w:r>
+    </w:p>
+    <w:p>
+      <w:pPr>
+        <w:pStyle w:val="NormalWeb"/>
+        <w:numPr>
+          <w:ilvl w:val="0"/>
+          <w:numId w:val="33"/>
+        </w:numPr>
+        <w:spacing w:before="240" w:beforeAutospacing="0" w:after="0" w:afterAutospacing="0"/>
+        <w:textAlignment w:val="baseline"/>
+        <w:rPr>
+          <w:rFonts w:ascii="Verdana" w:hAnsi="Verdana"/>
+          <w:color w:val="1A1E22"/>
+          <w:sz w:val="17"/>
+          <w:szCs w:val="17"/>
+        </w:rPr>
+      </w:pPr>
+      <w:r>
+        <w:rPr>
+          <w:rFonts w:ascii="Verdana" w:hAnsi="Verdana"/>
+          <w:color w:val="1A1E22"/>
+          <w:sz w:val="17"/>
+          <w:szCs w:val="17"/>
+        </w:rPr>
+        <w:t>Have a three-minute meeting with your team</w:t>
+      </w:r>
+    </w:p>
+    <w:p>
+      <w:pPr>
+        <w:pStyle w:val="NormalWeb"/>
+        <w:numPr>
+          <w:ilvl w:val="0"/>
+          <w:numId w:val="33"/>
+        </w:numPr>
+        <w:spacing w:before="0" w:beforeAutospacing="0" w:after="0" w:afterAutospacing="0"/>
+        <w:textAlignment w:val="baseline"/>
+        <w:rPr>
+          <w:rFonts w:ascii="Verdana" w:hAnsi="Verdana"/>
+          <w:color w:val="1A1E22"/>
+          <w:sz w:val="17"/>
+          <w:szCs w:val="17"/>
+        </w:rPr>
+      </w:pPr>
+      <w:r>
+        <w:rPr>
+          <w:rFonts w:ascii="Verdana" w:hAnsi="Verdana"/>
+          <w:color w:val="1A1E22"/>
+          <w:sz w:val="17"/>
+          <w:szCs w:val="17"/>
+        </w:rPr>
+        <w:t>Commit your code to your repository</w:t>
+      </w:r>
+    </w:p>
+    <w:p>
+      <w:pPr>
+        <w:pStyle w:val="NormalWeb"/>
+        <w:numPr>
+          <w:ilvl w:val="0"/>
+          <w:numId w:val="33"/>
+        </w:numPr>
+        <w:spacing w:before="0" w:beforeAutospacing="0" w:after="0" w:afterAutospacing="0"/>
+        <w:textAlignment w:val="baseline"/>
+        <w:rPr>
+          <w:rFonts w:ascii="Verdana" w:hAnsi="Verdana"/>
+          <w:color w:val="1A1E22"/>
+          <w:sz w:val="17"/>
+          <w:szCs w:val="17"/>
+        </w:rPr>
+      </w:pPr>
+      <w:r>
+        <w:rPr>
+          <w:rFonts w:ascii="Verdana" w:hAnsi="Verdana"/>
+          <w:color w:val="1A1E22"/>
+          <w:sz w:val="17"/>
+          <w:szCs w:val="17"/>
+        </w:rPr>
+        <w:t>You should ask your teammates four questions</w:t>
+      </w:r>
+    </w:p>
+    <w:p>
+      <w:pPr>
+        <w:pStyle w:val="NormalWeb"/>
+        <w:numPr>
+          <w:ilvl w:val="1"/>
+          <w:numId w:val="33"/>
+        </w:numPr>
+        <w:spacing w:before="0" w:beforeAutospacing="0" w:after="0" w:afterAutospacing="0"/>
+        <w:textAlignment w:val="baseline"/>
+        <w:rPr>
+          <w:rFonts w:ascii="Verdana" w:hAnsi="Verdana"/>
+          <w:color w:val="1A1E22"/>
+          <w:sz w:val="17"/>
+          <w:szCs w:val="17"/>
+        </w:rPr>
+      </w:pPr>
+      <w:r>
+        <w:rPr>
+          <w:rFonts w:ascii="Verdana" w:hAnsi="Verdana"/>
+          <w:color w:val="1A1E22"/>
+          <w:sz w:val="17"/>
+          <w:szCs w:val="17"/>
+        </w:rPr>
+        <w:t>What did you do?</w:t>
+      </w:r>
+    </w:p>
+    <w:p>
+      <w:pPr>
+        <w:pStyle w:val="NormalWeb"/>
+        <w:numPr>
+          <w:ilvl w:val="1"/>
+          <w:numId w:val="33"/>
+        </w:numPr>
+        <w:spacing w:before="0" w:beforeAutospacing="0" w:after="0" w:afterAutospacing="0"/>
+        <w:textAlignment w:val="baseline"/>
+        <w:rPr>
+          <w:rFonts w:ascii="Verdana" w:hAnsi="Verdana"/>
+          <w:color w:val="1A1E22"/>
+          <w:sz w:val="17"/>
+          <w:szCs w:val="17"/>
+        </w:rPr>
+      </w:pPr>
+      <w:r>
+        <w:rPr>
+          <w:rFonts w:ascii="Verdana" w:hAnsi="Verdana"/>
+          <w:color w:val="1A1E22"/>
+          <w:sz w:val="17"/>
+          <w:szCs w:val="17"/>
+        </w:rPr>
+        <w:t>Where are you stuck?</w:t>
+      </w:r>
+    </w:p>
+    <w:p>
+      <w:pPr>
+        <w:pStyle w:val="NormalWeb"/>
+        <w:numPr>
+          <w:ilvl w:val="1"/>
+          <w:numId w:val="33"/>
+        </w:numPr>
+        <w:spacing w:before="0" w:beforeAutospacing="0" w:after="0" w:afterAutospacing="0"/>
+        <w:textAlignment w:val="baseline"/>
+        <w:rPr>
+          <w:rFonts w:ascii="Verdana" w:hAnsi="Verdana"/>
+          <w:color w:val="1A1E22"/>
+          <w:sz w:val="17"/>
+          <w:szCs w:val="17"/>
+        </w:rPr>
+      </w:pPr>
+      <w:r>
+        <w:rPr>
+          <w:rFonts w:ascii="Verdana" w:hAnsi="Verdana"/>
+          <w:color w:val="1A1E22"/>
+          <w:sz w:val="17"/>
+          <w:szCs w:val="17"/>
+        </w:rPr>
+        <w:t>What are you going to do next?</w:t>
+      </w:r>
+    </w:p>
+    <w:p>
+      <w:pPr>
+        <w:pStyle w:val="NormalWeb"/>
+        <w:numPr>
+          <w:ilvl w:val="1"/>
+          <w:numId w:val="33"/>
+        </w:numPr>
+        <w:spacing w:before="0" w:beforeAutospacing="0" w:after="0" w:afterAutospacing="0"/>
+        <w:textAlignment w:val="baseline"/>
+        <w:rPr>
+          <w:rFonts w:ascii="Verdana" w:hAnsi="Verdana"/>
+          <w:color w:val="1A1E22"/>
+          <w:sz w:val="17"/>
+          <w:szCs w:val="17"/>
+        </w:rPr>
+      </w:pPr>
+      <w:r>
+        <w:rPr>
+          <w:rFonts w:ascii="Verdana" w:hAnsi="Verdana"/>
+          <w:color w:val="1A1E22"/>
+          <w:sz w:val="17"/>
+          <w:szCs w:val="17"/>
+        </w:rPr>
+        <w:t>Is there something that we should get the instructor’s help with?</w:t>
       </w:r>
     </w:p>
     <w:p/>
@@ -3820,6 +1766,56 @@
 </w:document>
 </file>
 
+<file path=word/endnotes.xml><?xml version="1.0" encoding="utf-8"?>
+<w:endnotes xmlns:wpc="http://schemas.microsoft.com/office/word/2010/wordprocessingCanvas" xmlns:cx="http://schemas.microsoft.com/office/drawing/2014/chartex" xmlns:cx1="http://schemas.microsoft.com/office/drawing/2015/9/8/chartex" xmlns:cx2="http://schemas.microsoft.com/office/drawing/2015/10/21/chartex" xmlns:cx3="http://schemas.microsoft.com/office/drawing/2016/5/9/chartex" xmlns:cx4="http://schemas.microsoft.com/office/drawing/2016/5/10/chartex" xmlns:cx5="http://schemas.microsoft.com/office/drawing/2016/5/11/chartex" xmlns:cx6="http://schemas.microsoft.com/office/drawing/2016/5/12/chartex" xmlns:cx7="http://schemas.microsoft.com/office/drawing/2016/5/13/chartex" xmlns:cx8="http://schemas.microsoft.com/office/drawing/2016/5/14/chartex" xmlns:mc="http://schemas.openxmlformats.org/markup-compatibility/2006" xmlns:aink="http://schemas.microsoft.com/office/drawing/2016/ink" xmlns:am3d="http://schemas.microsoft.com/office/drawing/2017/model3d" xmlns:o="urn:schemas-microsoft-com:office:office" xmlns:r="http://schemas.openxmlformats.org/officeDocument/2006/relationships" xmlns:m="http://schemas.openxmlformats.org/officeDocument/2006/math" xmlns:v="urn:schemas-microsoft-com:vml" xmlns:wp14="http://schemas.microsoft.com/office/word/2010/wordprocessingDrawing" xmlns:wp="http://schemas.openxmlformats.org/drawingml/2006/wordprocessingDrawing" xmlns:w10="urn:schemas-microsoft-com:office:word" xmlns:w="http://schemas.openxmlformats.org/wordprocessingml/2006/main" xmlns:w14="http://schemas.microsoft.com/office/word/2010/wordml" xmlns:w15="http://schemas.microsoft.com/office/word/2012/wordml" xmlns:w16cex="http://schemas.microsoft.com/office/word/2018/wordml/cex" xmlns:w16cid="http://schemas.microsoft.com/office/word/2016/wordml/cid" xmlns:w16="http://schemas.microsoft.com/office/word/2018/wordml" xmlns:w16se="http://schemas.microsoft.com/office/word/2015/wordml/symex" xmlns:wpg="http://schemas.microsoft.com/office/word/2010/wordprocessingGroup" xmlns:wpi="http://schemas.microsoft.com/office/word/2010/wordprocessingInk" xmlns:wne="http://schemas.microsoft.com/office/word/2006/wordml" xmlns:wps="http://schemas.microsoft.com/office/word/2010/wordprocessingShape" mc:Ignorable="w14 w15 w16se w16cid w16 w16cex wp14">
+  <w:endnote w:type="separator" w:id="-1">
+    <w:p>
+      <w:pPr>
+        <w:spacing w:after="0" w:line="240" w:lineRule="auto"/>
+      </w:pPr>
+      <w:r>
+        <w:separator/>
+      </w:r>
+    </w:p>
+  </w:endnote>
+  <w:endnote w:type="continuationSeparator" w:id="0">
+    <w:p>
+      <w:pPr>
+        <w:spacing w:after="0" w:line="240" w:lineRule="auto"/>
+      </w:pPr>
+      <w:r>
+        <w:continuationSeparator/>
+      </w:r>
+    </w:p>
+  </w:endnote>
+</w:endnotes>
+</file>
+
+<file path=word/footnotes.xml><?xml version="1.0" encoding="utf-8"?>
+<w:footnotes xmlns:wpc="http://schemas.microsoft.com/office/word/2010/wordprocessingCanvas" xmlns:cx="http://schemas.microsoft.com/office/drawing/2014/chartex" xmlns:cx1="http://schemas.microsoft.com/office/drawing/2015/9/8/chartex" xmlns:cx2="http://schemas.microsoft.com/office/drawing/2015/10/21/chartex" xmlns:cx3="http://schemas.microsoft.com/office/drawing/2016/5/9/chartex" xmlns:cx4="http://schemas.microsoft.com/office/drawing/2016/5/10/chartex" xmlns:cx5="http://schemas.microsoft.com/office/drawing/2016/5/11/chartex" xmlns:cx6="http://schemas.microsoft.com/office/drawing/2016/5/12/chartex" xmlns:cx7="http://schemas.microsoft.com/office/drawing/2016/5/13/chartex" xmlns:cx8="http://schemas.microsoft.com/office/drawing/2016/5/14/chartex" xmlns:mc="http://schemas.openxmlformats.org/markup-compatibility/2006" xmlns:aink="http://schemas.microsoft.com/office/drawing/2016/ink" xmlns:am3d="http://schemas.microsoft.com/office/drawing/2017/model3d" xmlns:o="urn:schemas-microsoft-com:office:office" xmlns:r="http://schemas.openxmlformats.org/officeDocument/2006/relationships" xmlns:m="http://schemas.openxmlformats.org/officeDocument/2006/math" xmlns:v="urn:schemas-microsoft-com:vml" xmlns:wp14="http://schemas.microsoft.com/office/word/2010/wordprocessingDrawing" xmlns:wp="http://schemas.openxmlformats.org/drawingml/2006/wordprocessingDrawing" xmlns:w10="urn:schemas-microsoft-com:office:word" xmlns:w="http://schemas.openxmlformats.org/wordprocessingml/2006/main" xmlns:w14="http://schemas.microsoft.com/office/word/2010/wordml" xmlns:w15="http://schemas.microsoft.com/office/word/2012/wordml" xmlns:w16cex="http://schemas.microsoft.com/office/word/2018/wordml/cex" xmlns:w16cid="http://schemas.microsoft.com/office/word/2016/wordml/cid" xmlns:w16="http://schemas.microsoft.com/office/word/2018/wordml" xmlns:w16se="http://schemas.microsoft.com/office/word/2015/wordml/symex" xmlns:wpg="http://schemas.microsoft.com/office/word/2010/wordprocessingGroup" xmlns:wpi="http://schemas.microsoft.com/office/word/2010/wordprocessingInk" xmlns:wne="http://schemas.microsoft.com/office/word/2006/wordml" xmlns:wps="http://schemas.microsoft.com/office/word/2010/wordprocessingShape" mc:Ignorable="w14 w15 w16se w16cid w16 w16cex wp14">
+  <w:footnote w:type="separator" w:id="-1">
+    <w:p>
+      <w:pPr>
+        <w:spacing w:after="0" w:line="240" w:lineRule="auto"/>
+      </w:pPr>
+      <w:r>
+        <w:separator/>
+      </w:r>
+    </w:p>
+  </w:footnote>
+  <w:footnote w:type="continuationSeparator" w:id="0">
+    <w:p>
+      <w:pPr>
+        <w:spacing w:after="0" w:line="240" w:lineRule="auto"/>
+      </w:pPr>
+      <w:r>
+        <w:continuationSeparator/>
+      </w:r>
+    </w:p>
+  </w:footnote>
+</w:footnotes>
+</file>
+
 <file path=word/numbering.xml><?xml version="1.0" encoding="utf-8"?>
 <w:numbering xmlns:wpc="http://schemas.microsoft.com/office/word/2010/wordprocessingCanvas" xmlns:cx="http://schemas.microsoft.com/office/drawing/2014/chartex" xmlns:cx1="http://schemas.microsoft.com/office/drawing/2015/9/8/chartex" xmlns:cx2="http://schemas.microsoft.com/office/drawing/2015/10/21/chartex" xmlns:cx3="http://schemas.microsoft.com/office/drawing/2016/5/9/chartex" xmlns:cx4="http://schemas.microsoft.com/office/drawing/2016/5/10/chartex" xmlns:cx5="http://schemas.microsoft.com/office/drawing/2016/5/11/chartex" xmlns:cx6="http://schemas.microsoft.com/office/drawing/2016/5/12/chartex" xmlns:cx7="http://schemas.microsoft.com/office/drawing/2016/5/13/chartex" xmlns:cx8="http://schemas.microsoft.com/office/drawing/2016/5/14/chartex" xmlns:mc="http://schemas.openxmlformats.org/markup-compatibility/2006" xmlns:aink="http://schemas.microsoft.com/office/drawing/2016/ink" xmlns:am3d="http://schemas.microsoft.com/office/drawing/2017/model3d" xmlns:o="urn:schemas-microsoft-com:office:office" xmlns:r="http://schemas.openxmlformats.org/officeDocument/2006/relationships" xmlns:m="http://schemas.openxmlformats.org/officeDocument/2006/math" xmlns:v="urn:schemas-microsoft-com:vml" xmlns:wp14="http://schemas.microsoft.com/office/word/2010/wordprocessingDrawing" xmlns:wp="http://schemas.openxmlformats.org/drawingml/2006/wordprocessingDrawing" xmlns:w10="urn:schemas-microsoft-com:office:word" xmlns:w="http://schemas.openxmlformats.org/wordprocessingml/2006/main" xmlns:w14="http://schemas.microsoft.com/office/word/2010/wordml" xmlns:w15="http://schemas.microsoft.com/office/word/2012/wordml" xmlns:w16cex="http://schemas.microsoft.com/office/word/2018/wordml/cex" xmlns:w16cid="http://schemas.microsoft.com/office/word/2016/wordml/cid" xmlns:w16="http://schemas.microsoft.com/office/word/2018/wordml" xmlns:w16se="http://schemas.microsoft.com/office/word/2015/wordml/symex" xmlns:wpg="http://schemas.microsoft.com/office/word/2010/wordprocessingGroup" xmlns:wpi="http://schemas.microsoft.com/office/word/2010/wordprocessingInk" xmlns:wne="http://schemas.microsoft.com/office/word/2006/wordml" xmlns:wps="http://schemas.microsoft.com/office/word/2010/wordprocessingShape" mc:Ignorable="w14 w15 w16se w16cid w16 w16cex wp14">
   <w:abstractNum w:abstractNumId="0" w15:restartNumberingAfterBreak="0">
@@ -3936,6 +1932,155 @@
     </w:lvl>
   </w:abstractNum>
   <w:abstractNum w:abstractNumId="1" w15:restartNumberingAfterBreak="0">
+    <w:nsid w:val="035346FF"/>
+    <w:multiLevelType w:val="multilevel"/>
+    <w:tmpl w:val="DAA6D150"/>
+    <w:lvl w:ilvl="0">
+      <w:start w:val="1"/>
+      <w:numFmt w:val="bullet"/>
+      <w:lvlText w:val=""/>
+      <w:lvlJc w:val="left"/>
+      <w:pPr>
+        <w:tabs>
+          <w:tab w:val="num" w:pos="720"/>
+        </w:tabs>
+        <w:ind w:left="720" w:hanging="360"/>
+      </w:pPr>
+      <w:rPr>
+        <w:rFonts w:ascii="Symbol" w:hAnsi="Symbol" w:hint="default"/>
+        <w:sz w:val="20"/>
+      </w:rPr>
+    </w:lvl>
+    <w:lvl w:ilvl="1" w:tentative="1">
+      <w:start w:val="1"/>
+      <w:numFmt w:val="bullet"/>
+      <w:lvlText w:val="o"/>
+      <w:lvlJc w:val="left"/>
+      <w:pPr>
+        <w:tabs>
+          <w:tab w:val="num" w:pos="1440"/>
+        </w:tabs>
+        <w:ind w:left="1440" w:hanging="360"/>
+      </w:pPr>
+      <w:rPr>
+        <w:rFonts w:ascii="Courier New" w:hAnsi="Courier New" w:hint="default"/>
+        <w:sz w:val="20"/>
+      </w:rPr>
+    </w:lvl>
+    <w:lvl w:ilvl="2" w:tentative="1">
+      <w:start w:val="1"/>
+      <w:numFmt w:val="bullet"/>
+      <w:lvlText w:val=""/>
+      <w:lvlJc w:val="left"/>
+      <w:pPr>
+        <w:tabs>
+          <w:tab w:val="num" w:pos="2160"/>
+        </w:tabs>
+        <w:ind w:left="2160" w:hanging="360"/>
+      </w:pPr>
+      <w:rPr>
+        <w:rFonts w:ascii="Wingdings" w:hAnsi="Wingdings" w:hint="default"/>
+        <w:sz w:val="20"/>
+      </w:rPr>
+    </w:lvl>
+    <w:lvl w:ilvl="3" w:tentative="1">
+      <w:start w:val="1"/>
+      <w:numFmt w:val="bullet"/>
+      <w:lvlText w:val=""/>
+      <w:lvlJc w:val="left"/>
+      <w:pPr>
+        <w:tabs>
+          <w:tab w:val="num" w:pos="2880"/>
+        </w:tabs>
+        <w:ind w:left="2880" w:hanging="360"/>
+      </w:pPr>
+      <w:rPr>
+        <w:rFonts w:ascii="Wingdings" w:hAnsi="Wingdings" w:hint="default"/>
+        <w:sz w:val="20"/>
+      </w:rPr>
+    </w:lvl>
+    <w:lvl w:ilvl="4" w:tentative="1">
+      <w:start w:val="1"/>
+      <w:numFmt w:val="bullet"/>
+      <w:lvlText w:val=""/>
+      <w:lvlJc w:val="left"/>
+      <w:pPr>
+        <w:tabs>
+          <w:tab w:val="num" w:pos="3600"/>
+        </w:tabs>
+        <w:ind w:left="3600" w:hanging="360"/>
+      </w:pPr>
+      <w:rPr>
+        <w:rFonts w:ascii="Wingdings" w:hAnsi="Wingdings" w:hint="default"/>
+        <w:sz w:val="20"/>
+      </w:rPr>
+    </w:lvl>
+    <w:lvl w:ilvl="5" w:tentative="1">
+      <w:start w:val="1"/>
+      <w:numFmt w:val="bullet"/>
+      <w:lvlText w:val=""/>
+      <w:lvlJc w:val="left"/>
+      <w:pPr>
+        <w:tabs>
+          <w:tab w:val="num" w:pos="4320"/>
+        </w:tabs>
+        <w:ind w:left="4320" w:hanging="360"/>
+      </w:pPr>
+      <w:rPr>
+        <w:rFonts w:ascii="Wingdings" w:hAnsi="Wingdings" w:hint="default"/>
+        <w:sz w:val="20"/>
+      </w:rPr>
+    </w:lvl>
+    <w:lvl w:ilvl="6" w:tentative="1">
+      <w:start w:val="1"/>
+      <w:numFmt w:val="bullet"/>
+      <w:lvlText w:val=""/>
+      <w:lvlJc w:val="left"/>
+      <w:pPr>
+        <w:tabs>
+          <w:tab w:val="num" w:pos="5040"/>
+        </w:tabs>
+        <w:ind w:left="5040" w:hanging="360"/>
+      </w:pPr>
+      <w:rPr>
+        <w:rFonts w:ascii="Wingdings" w:hAnsi="Wingdings" w:hint="default"/>
+        <w:sz w:val="20"/>
+      </w:rPr>
+    </w:lvl>
+    <w:lvl w:ilvl="7" w:tentative="1">
+      <w:start w:val="1"/>
+      <w:numFmt w:val="bullet"/>
+      <w:lvlText w:val=""/>
+      <w:lvlJc w:val="left"/>
+      <w:pPr>
+        <w:tabs>
+          <w:tab w:val="num" w:pos="5760"/>
+        </w:tabs>
+        <w:ind w:left="5760" w:hanging="360"/>
+      </w:pPr>
+      <w:rPr>
+        <w:rFonts w:ascii="Wingdings" w:hAnsi="Wingdings" w:hint="default"/>
+        <w:sz w:val="20"/>
+      </w:rPr>
+    </w:lvl>
+    <w:lvl w:ilvl="8" w:tentative="1">
+      <w:start w:val="1"/>
+      <w:numFmt w:val="bullet"/>
+      <w:lvlText w:val=""/>
+      <w:lvlJc w:val="left"/>
+      <w:pPr>
+        <w:tabs>
+          <w:tab w:val="num" w:pos="6480"/>
+        </w:tabs>
+        <w:ind w:left="6480" w:hanging="360"/>
+      </w:pPr>
+      <w:rPr>
+        <w:rFonts w:ascii="Wingdings" w:hAnsi="Wingdings" w:hint="default"/>
+        <w:sz w:val="20"/>
+      </w:rPr>
+    </w:lvl>
+  </w:abstractNum>
+  <w:abstractNum w:abstractNumId="2" w15:restartNumberingAfterBreak="0">
     <w:nsid w:val="05276381"/>
     <w:multiLevelType w:val="multilevel"/>
     <w:tmpl w:val="21E48BFA"/>
@@ -4048,7 +2193,7 @@
       </w:pPr>
     </w:lvl>
   </w:abstractNum>
-  <w:abstractNum w:abstractNumId="2" w15:restartNumberingAfterBreak="0">
+  <w:abstractNum w:abstractNumId="3" w15:restartNumberingAfterBreak="0">
     <w:nsid w:val="08E6132C"/>
     <w:multiLevelType w:val="multilevel"/>
     <w:tmpl w:val="64F465D0"/>
@@ -4197,7 +2342,7 @@
       </w:rPr>
     </w:lvl>
   </w:abstractNum>
-  <w:abstractNum w:abstractNumId="3" w15:restartNumberingAfterBreak="0">
+  <w:abstractNum w:abstractNumId="4" w15:restartNumberingAfterBreak="0">
     <w:nsid w:val="0F270EF7"/>
     <w:multiLevelType w:val="multilevel"/>
     <w:tmpl w:val="B30A37B0"/>
@@ -4310,7 +2455,7 @@
       </w:pPr>
     </w:lvl>
   </w:abstractNum>
-  <w:abstractNum w:abstractNumId="4" w15:restartNumberingAfterBreak="0">
+  <w:abstractNum w:abstractNumId="5" w15:restartNumberingAfterBreak="0">
     <w:nsid w:val="0F62679F"/>
     <w:multiLevelType w:val="multilevel"/>
     <w:tmpl w:val="36D4B17C"/>
@@ -4459,7 +2604,7 @@
       </w:rPr>
     </w:lvl>
   </w:abstractNum>
-  <w:abstractNum w:abstractNumId="5" w15:restartNumberingAfterBreak="0">
+  <w:abstractNum w:abstractNumId="6" w15:restartNumberingAfterBreak="0">
     <w:nsid w:val="1647461A"/>
     <w:multiLevelType w:val="multilevel"/>
     <w:tmpl w:val="1E6C8754"/>
@@ -4608,7 +2753,7 @@
       </w:rPr>
     </w:lvl>
   </w:abstractNum>
-  <w:abstractNum w:abstractNumId="6" w15:restartNumberingAfterBreak="0">
+  <w:abstractNum w:abstractNumId="7" w15:restartNumberingAfterBreak="0">
     <w:nsid w:val="1DF270FC"/>
     <w:multiLevelType w:val="multilevel"/>
     <w:tmpl w:val="75A24E84"/>
@@ -4757,7 +2902,418 @@
       </w:rPr>
     </w:lvl>
   </w:abstractNum>
-  <w:abstractNum w:abstractNumId="7" w15:restartNumberingAfterBreak="0">
+  <w:abstractNum w:abstractNumId="8" w15:restartNumberingAfterBreak="0">
+    <w:nsid w:val="26E83BEF"/>
+    <w:multiLevelType w:val="multilevel"/>
+    <w:tmpl w:val="EE6AD6EC"/>
+    <w:lvl w:ilvl="0">
+      <w:start w:val="1"/>
+      <w:numFmt w:val="decimal"/>
+      <w:lvlText w:val="%1."/>
+      <w:lvlJc w:val="left"/>
+      <w:pPr>
+        <w:tabs>
+          <w:tab w:val="num" w:pos="720"/>
+        </w:tabs>
+        <w:ind w:left="720" w:hanging="360"/>
+      </w:pPr>
+    </w:lvl>
+    <w:lvl w:ilvl="1" w:tentative="1">
+      <w:start w:val="1"/>
+      <w:numFmt w:val="decimal"/>
+      <w:lvlText w:val="%2."/>
+      <w:lvlJc w:val="left"/>
+      <w:pPr>
+        <w:tabs>
+          <w:tab w:val="num" w:pos="1440"/>
+        </w:tabs>
+        <w:ind w:left="1440" w:hanging="360"/>
+      </w:pPr>
+    </w:lvl>
+    <w:lvl w:ilvl="2" w:tentative="1">
+      <w:start w:val="1"/>
+      <w:numFmt w:val="decimal"/>
+      <w:lvlText w:val="%3."/>
+      <w:lvlJc w:val="left"/>
+      <w:pPr>
+        <w:tabs>
+          <w:tab w:val="num" w:pos="2160"/>
+        </w:tabs>
+        <w:ind w:left="2160" w:hanging="360"/>
+      </w:pPr>
+    </w:lvl>
+    <w:lvl w:ilvl="3" w:tentative="1">
+      <w:start w:val="1"/>
+      <w:numFmt w:val="decimal"/>
+      <w:lvlText w:val="%4."/>
+      <w:lvlJc w:val="left"/>
+      <w:pPr>
+        <w:tabs>
+          <w:tab w:val="num" w:pos="2880"/>
+        </w:tabs>
+        <w:ind w:left="2880" w:hanging="360"/>
+      </w:pPr>
+    </w:lvl>
+    <w:lvl w:ilvl="4" w:tentative="1">
+      <w:start w:val="1"/>
+      <w:numFmt w:val="decimal"/>
+      <w:lvlText w:val="%5."/>
+      <w:lvlJc w:val="left"/>
+      <w:pPr>
+        <w:tabs>
+          <w:tab w:val="num" w:pos="3600"/>
+        </w:tabs>
+        <w:ind w:left="3600" w:hanging="360"/>
+      </w:pPr>
+    </w:lvl>
+    <w:lvl w:ilvl="5" w:tentative="1">
+      <w:start w:val="1"/>
+      <w:numFmt w:val="decimal"/>
+      <w:lvlText w:val="%6."/>
+      <w:lvlJc w:val="left"/>
+      <w:pPr>
+        <w:tabs>
+          <w:tab w:val="num" w:pos="4320"/>
+        </w:tabs>
+        <w:ind w:left="4320" w:hanging="360"/>
+      </w:pPr>
+    </w:lvl>
+    <w:lvl w:ilvl="6" w:tentative="1">
+      <w:start w:val="1"/>
+      <w:numFmt w:val="decimal"/>
+      <w:lvlText w:val="%7."/>
+      <w:lvlJc w:val="left"/>
+      <w:pPr>
+        <w:tabs>
+          <w:tab w:val="num" w:pos="5040"/>
+        </w:tabs>
+        <w:ind w:left="5040" w:hanging="360"/>
+      </w:pPr>
+    </w:lvl>
+    <w:lvl w:ilvl="7" w:tentative="1">
+      <w:start w:val="1"/>
+      <w:numFmt w:val="decimal"/>
+      <w:lvlText w:val="%8."/>
+      <w:lvlJc w:val="left"/>
+      <w:pPr>
+        <w:tabs>
+          <w:tab w:val="num" w:pos="5760"/>
+        </w:tabs>
+        <w:ind w:left="5760" w:hanging="360"/>
+      </w:pPr>
+    </w:lvl>
+    <w:lvl w:ilvl="8" w:tentative="1">
+      <w:start w:val="1"/>
+      <w:numFmt w:val="decimal"/>
+      <w:lvlText w:val="%9."/>
+      <w:lvlJc w:val="left"/>
+      <w:pPr>
+        <w:tabs>
+          <w:tab w:val="num" w:pos="6480"/>
+        </w:tabs>
+        <w:ind w:left="6480" w:hanging="360"/>
+      </w:pPr>
+    </w:lvl>
+  </w:abstractNum>
+  <w:abstractNum w:abstractNumId="9" w15:restartNumberingAfterBreak="0">
+    <w:nsid w:val="2A831EAE"/>
+    <w:multiLevelType w:val="multilevel"/>
+    <w:tmpl w:val="505EB0DC"/>
+    <w:lvl w:ilvl="0">
+      <w:start w:val="1"/>
+      <w:numFmt w:val="bullet"/>
+      <w:lvlText w:val=""/>
+      <w:lvlJc w:val="left"/>
+      <w:pPr>
+        <w:tabs>
+          <w:tab w:val="num" w:pos="720"/>
+        </w:tabs>
+        <w:ind w:left="720" w:hanging="360"/>
+      </w:pPr>
+      <w:rPr>
+        <w:rFonts w:ascii="Symbol" w:hAnsi="Symbol" w:hint="default"/>
+        <w:sz w:val="20"/>
+      </w:rPr>
+    </w:lvl>
+    <w:lvl w:ilvl="1" w:tentative="1">
+      <w:start w:val="1"/>
+      <w:numFmt w:val="bullet"/>
+      <w:lvlText w:val="o"/>
+      <w:lvlJc w:val="left"/>
+      <w:pPr>
+        <w:tabs>
+          <w:tab w:val="num" w:pos="1440"/>
+        </w:tabs>
+        <w:ind w:left="1440" w:hanging="360"/>
+      </w:pPr>
+      <w:rPr>
+        <w:rFonts w:ascii="Courier New" w:hAnsi="Courier New" w:hint="default"/>
+        <w:sz w:val="20"/>
+      </w:rPr>
+    </w:lvl>
+    <w:lvl w:ilvl="2" w:tentative="1">
+      <w:start w:val="1"/>
+      <w:numFmt w:val="bullet"/>
+      <w:lvlText w:val=""/>
+      <w:lvlJc w:val="left"/>
+      <w:pPr>
+        <w:tabs>
+          <w:tab w:val="num" w:pos="2160"/>
+        </w:tabs>
+        <w:ind w:left="2160" w:hanging="360"/>
+      </w:pPr>
+      <w:rPr>
+        <w:rFonts w:ascii="Wingdings" w:hAnsi="Wingdings" w:hint="default"/>
+        <w:sz w:val="20"/>
+      </w:rPr>
+    </w:lvl>
+    <w:lvl w:ilvl="3" w:tentative="1">
+      <w:start w:val="1"/>
+      <w:numFmt w:val="bullet"/>
+      <w:lvlText w:val=""/>
+      <w:lvlJc w:val="left"/>
+      <w:pPr>
+        <w:tabs>
+          <w:tab w:val="num" w:pos="2880"/>
+        </w:tabs>
+        <w:ind w:left="2880" w:hanging="360"/>
+      </w:pPr>
+      <w:rPr>
+        <w:rFonts w:ascii="Wingdings" w:hAnsi="Wingdings" w:hint="default"/>
+        <w:sz w:val="20"/>
+      </w:rPr>
+    </w:lvl>
+    <w:lvl w:ilvl="4" w:tentative="1">
+      <w:start w:val="1"/>
+      <w:numFmt w:val="bullet"/>
+      <w:lvlText w:val=""/>
+      <w:lvlJc w:val="left"/>
+      <w:pPr>
+        <w:tabs>
+          <w:tab w:val="num" w:pos="3600"/>
+        </w:tabs>
+        <w:ind w:left="3600" w:hanging="360"/>
+      </w:pPr>
+      <w:rPr>
+        <w:rFonts w:ascii="Wingdings" w:hAnsi="Wingdings" w:hint="default"/>
+        <w:sz w:val="20"/>
+      </w:rPr>
+    </w:lvl>
+    <w:lvl w:ilvl="5" w:tentative="1">
+      <w:start w:val="1"/>
+      <w:numFmt w:val="bullet"/>
+      <w:lvlText w:val=""/>
+      <w:lvlJc w:val="left"/>
+      <w:pPr>
+        <w:tabs>
+          <w:tab w:val="num" w:pos="4320"/>
+        </w:tabs>
+        <w:ind w:left="4320" w:hanging="360"/>
+      </w:pPr>
+      <w:rPr>
+        <w:rFonts w:ascii="Wingdings" w:hAnsi="Wingdings" w:hint="default"/>
+        <w:sz w:val="20"/>
+      </w:rPr>
+    </w:lvl>
+    <w:lvl w:ilvl="6" w:tentative="1">
+      <w:start w:val="1"/>
+      <w:numFmt w:val="bullet"/>
+      <w:lvlText w:val=""/>
+      <w:lvlJc w:val="left"/>
+      <w:pPr>
+        <w:tabs>
+          <w:tab w:val="num" w:pos="5040"/>
+        </w:tabs>
+        <w:ind w:left="5040" w:hanging="360"/>
+      </w:pPr>
+      <w:rPr>
+        <w:rFonts w:ascii="Wingdings" w:hAnsi="Wingdings" w:hint="default"/>
+        <w:sz w:val="20"/>
+      </w:rPr>
+    </w:lvl>
+    <w:lvl w:ilvl="7" w:tentative="1">
+      <w:start w:val="1"/>
+      <w:numFmt w:val="bullet"/>
+      <w:lvlText w:val=""/>
+      <w:lvlJc w:val="left"/>
+      <w:pPr>
+        <w:tabs>
+          <w:tab w:val="num" w:pos="5760"/>
+        </w:tabs>
+        <w:ind w:left="5760" w:hanging="360"/>
+      </w:pPr>
+      <w:rPr>
+        <w:rFonts w:ascii="Wingdings" w:hAnsi="Wingdings" w:hint="default"/>
+        <w:sz w:val="20"/>
+      </w:rPr>
+    </w:lvl>
+    <w:lvl w:ilvl="8" w:tentative="1">
+      <w:start w:val="1"/>
+      <w:numFmt w:val="bullet"/>
+      <w:lvlText w:val=""/>
+      <w:lvlJc w:val="left"/>
+      <w:pPr>
+        <w:tabs>
+          <w:tab w:val="num" w:pos="6480"/>
+        </w:tabs>
+        <w:ind w:left="6480" w:hanging="360"/>
+      </w:pPr>
+      <w:rPr>
+        <w:rFonts w:ascii="Wingdings" w:hAnsi="Wingdings" w:hint="default"/>
+        <w:sz w:val="20"/>
+      </w:rPr>
+    </w:lvl>
+  </w:abstractNum>
+  <w:abstractNum w:abstractNumId="10" w15:restartNumberingAfterBreak="0">
+    <w:nsid w:val="2C1A10A0"/>
+    <w:multiLevelType w:val="multilevel"/>
+    <w:tmpl w:val="F8009D46"/>
+    <w:lvl w:ilvl="0">
+      <w:start w:val="1"/>
+      <w:numFmt w:val="bullet"/>
+      <w:lvlText w:val=""/>
+      <w:lvlJc w:val="left"/>
+      <w:pPr>
+        <w:tabs>
+          <w:tab w:val="num" w:pos="720"/>
+        </w:tabs>
+        <w:ind w:left="720" w:hanging="360"/>
+      </w:pPr>
+      <w:rPr>
+        <w:rFonts w:ascii="Symbol" w:hAnsi="Symbol" w:hint="default"/>
+        <w:sz w:val="20"/>
+      </w:rPr>
+    </w:lvl>
+    <w:lvl w:ilvl="1" w:tentative="1">
+      <w:start w:val="1"/>
+      <w:numFmt w:val="bullet"/>
+      <w:lvlText w:val="o"/>
+      <w:lvlJc w:val="left"/>
+      <w:pPr>
+        <w:tabs>
+          <w:tab w:val="num" w:pos="1440"/>
+        </w:tabs>
+        <w:ind w:left="1440" w:hanging="360"/>
+      </w:pPr>
+      <w:rPr>
+        <w:rFonts w:ascii="Courier New" w:hAnsi="Courier New" w:hint="default"/>
+        <w:sz w:val="20"/>
+      </w:rPr>
+    </w:lvl>
+    <w:lvl w:ilvl="2" w:tentative="1">
+      <w:start w:val="1"/>
+      <w:numFmt w:val="bullet"/>
+      <w:lvlText w:val=""/>
+      <w:lvlJc w:val="left"/>
+      <w:pPr>
+        <w:tabs>
+          <w:tab w:val="num" w:pos="2160"/>
+        </w:tabs>
+        <w:ind w:left="2160" w:hanging="360"/>
+      </w:pPr>
+      <w:rPr>
+        <w:rFonts w:ascii="Wingdings" w:hAnsi="Wingdings" w:hint="default"/>
+        <w:sz w:val="20"/>
+      </w:rPr>
+    </w:lvl>
+    <w:lvl w:ilvl="3" w:tentative="1">
+      <w:start w:val="1"/>
+      <w:numFmt w:val="bullet"/>
+      <w:lvlText w:val=""/>
+      <w:lvlJc w:val="left"/>
+      <w:pPr>
+        <w:tabs>
+          <w:tab w:val="num" w:pos="2880"/>
+        </w:tabs>
+        <w:ind w:left="2880" w:hanging="360"/>
+      </w:pPr>
+      <w:rPr>
+        <w:rFonts w:ascii="Wingdings" w:hAnsi="Wingdings" w:hint="default"/>
+        <w:sz w:val="20"/>
+      </w:rPr>
+    </w:lvl>
+    <w:lvl w:ilvl="4" w:tentative="1">
+      <w:start w:val="1"/>
+      <w:numFmt w:val="bullet"/>
+      <w:lvlText w:val=""/>
+      <w:lvlJc w:val="left"/>
+      <w:pPr>
+        <w:tabs>
+          <w:tab w:val="num" w:pos="3600"/>
+        </w:tabs>
+        <w:ind w:left="3600" w:hanging="360"/>
+      </w:pPr>
+      <w:rPr>
+        <w:rFonts w:ascii="Wingdings" w:hAnsi="Wingdings" w:hint="default"/>
+        <w:sz w:val="20"/>
+      </w:rPr>
+    </w:lvl>
+    <w:lvl w:ilvl="5" w:tentative="1">
+      <w:start w:val="1"/>
+      <w:numFmt w:val="bullet"/>
+      <w:lvlText w:val=""/>
+      <w:lvlJc w:val="left"/>
+      <w:pPr>
+        <w:tabs>
+          <w:tab w:val="num" w:pos="4320"/>
+        </w:tabs>
+        <w:ind w:left="4320" w:hanging="360"/>
+      </w:pPr>
+      <w:rPr>
+        <w:rFonts w:ascii="Wingdings" w:hAnsi="Wingdings" w:hint="default"/>
+        <w:sz w:val="20"/>
+      </w:rPr>
+    </w:lvl>
+    <w:lvl w:ilvl="6" w:tentative="1">
+      <w:start w:val="1"/>
+      <w:numFmt w:val="bullet"/>
+      <w:lvlText w:val=""/>
+      <w:lvlJc w:val="left"/>
+      <w:pPr>
+        <w:tabs>
+          <w:tab w:val="num" w:pos="5040"/>
+        </w:tabs>
+        <w:ind w:left="5040" w:hanging="360"/>
+      </w:pPr>
+      <w:rPr>
+        <w:rFonts w:ascii="Wingdings" w:hAnsi="Wingdings" w:hint="default"/>
+        <w:sz w:val="20"/>
+      </w:rPr>
+    </w:lvl>
+    <w:lvl w:ilvl="7" w:tentative="1">
+      <w:start w:val="1"/>
+      <w:numFmt w:val="bullet"/>
+      <w:lvlText w:val=""/>
+      <w:lvlJc w:val="left"/>
+      <w:pPr>
+        <w:tabs>
+          <w:tab w:val="num" w:pos="5760"/>
+        </w:tabs>
+        <w:ind w:left="5760" w:hanging="360"/>
+      </w:pPr>
+      <w:rPr>
+        <w:rFonts w:ascii="Wingdings" w:hAnsi="Wingdings" w:hint="default"/>
+        <w:sz w:val="20"/>
+      </w:rPr>
+    </w:lvl>
+    <w:lvl w:ilvl="8" w:tentative="1">
+      <w:start w:val="1"/>
+      <w:numFmt w:val="bullet"/>
+      <w:lvlText w:val=""/>
+      <w:lvlJc w:val="left"/>
+      <w:pPr>
+        <w:tabs>
+          <w:tab w:val="num" w:pos="6480"/>
+        </w:tabs>
+        <w:ind w:left="6480" w:hanging="360"/>
+      </w:pPr>
+      <w:rPr>
+        <w:rFonts w:ascii="Wingdings" w:hAnsi="Wingdings" w:hint="default"/>
+        <w:sz w:val="20"/>
+      </w:rPr>
+    </w:lvl>
+  </w:abstractNum>
+  <w:abstractNum w:abstractNumId="11" w15:restartNumberingAfterBreak="0">
     <w:nsid w:val="354847F1"/>
     <w:multiLevelType w:val="multilevel"/>
     <w:tmpl w:val="3C8E93E0"/>
@@ -4906,7 +3462,7 @@
       </w:rPr>
     </w:lvl>
   </w:abstractNum>
-  <w:abstractNum w:abstractNumId="8" w15:restartNumberingAfterBreak="0">
+  <w:abstractNum w:abstractNumId="12" w15:restartNumberingAfterBreak="0">
     <w:nsid w:val="3923436E"/>
     <w:multiLevelType w:val="multilevel"/>
     <w:tmpl w:val="334E9622"/>
@@ -5055,7 +3611,7 @@
       </w:rPr>
     </w:lvl>
   </w:abstractNum>
-  <w:abstractNum w:abstractNumId="9" w15:restartNumberingAfterBreak="0">
+  <w:abstractNum w:abstractNumId="13" w15:restartNumberingAfterBreak="0">
     <w:nsid w:val="3B2D761B"/>
     <w:multiLevelType w:val="multilevel"/>
     <w:tmpl w:val="69FC679C"/>
@@ -5204,7 +3760,7 @@
       </w:rPr>
     </w:lvl>
   </w:abstractNum>
-  <w:abstractNum w:abstractNumId="10" w15:restartNumberingAfterBreak="0">
+  <w:abstractNum w:abstractNumId="14" w15:restartNumberingAfterBreak="0">
     <w:nsid w:val="3D7A2CA0"/>
     <w:multiLevelType w:val="multilevel"/>
     <w:tmpl w:val="707CCC9A"/>
@@ -5353,7 +3909,156 @@
       </w:rPr>
     </w:lvl>
   </w:abstractNum>
-  <w:abstractNum w:abstractNumId="11" w15:restartNumberingAfterBreak="0">
+  <w:abstractNum w:abstractNumId="15" w15:restartNumberingAfterBreak="0">
+    <w:nsid w:val="42B3049D"/>
+    <w:multiLevelType w:val="multilevel"/>
+    <w:tmpl w:val="364693DE"/>
+    <w:lvl w:ilvl="0">
+      <w:start w:val="1"/>
+      <w:numFmt w:val="bullet"/>
+      <w:lvlText w:val=""/>
+      <w:lvlJc w:val="left"/>
+      <w:pPr>
+        <w:tabs>
+          <w:tab w:val="num" w:pos="720"/>
+        </w:tabs>
+        <w:ind w:left="720" w:hanging="360"/>
+      </w:pPr>
+      <w:rPr>
+        <w:rFonts w:ascii="Symbol" w:hAnsi="Symbol" w:hint="default"/>
+        <w:sz w:val="20"/>
+      </w:rPr>
+    </w:lvl>
+    <w:lvl w:ilvl="1">
+      <w:start w:val="1"/>
+      <w:numFmt w:val="bullet"/>
+      <w:lvlText w:val="o"/>
+      <w:lvlJc w:val="left"/>
+      <w:pPr>
+        <w:tabs>
+          <w:tab w:val="num" w:pos="1440"/>
+        </w:tabs>
+        <w:ind w:left="1440" w:hanging="360"/>
+      </w:pPr>
+      <w:rPr>
+        <w:rFonts w:ascii="Courier New" w:hAnsi="Courier New" w:hint="default"/>
+        <w:sz w:val="20"/>
+      </w:rPr>
+    </w:lvl>
+    <w:lvl w:ilvl="2" w:tentative="1">
+      <w:start w:val="1"/>
+      <w:numFmt w:val="bullet"/>
+      <w:lvlText w:val=""/>
+      <w:lvlJc w:val="left"/>
+      <w:pPr>
+        <w:tabs>
+          <w:tab w:val="num" w:pos="2160"/>
+        </w:tabs>
+        <w:ind w:left="2160" w:hanging="360"/>
+      </w:pPr>
+      <w:rPr>
+        <w:rFonts w:ascii="Wingdings" w:hAnsi="Wingdings" w:hint="default"/>
+        <w:sz w:val="20"/>
+      </w:rPr>
+    </w:lvl>
+    <w:lvl w:ilvl="3" w:tentative="1">
+      <w:start w:val="1"/>
+      <w:numFmt w:val="bullet"/>
+      <w:lvlText w:val=""/>
+      <w:lvlJc w:val="left"/>
+      <w:pPr>
+        <w:tabs>
+          <w:tab w:val="num" w:pos="2880"/>
+        </w:tabs>
+        <w:ind w:left="2880" w:hanging="360"/>
+      </w:pPr>
+      <w:rPr>
+        <w:rFonts w:ascii="Wingdings" w:hAnsi="Wingdings" w:hint="default"/>
+        <w:sz w:val="20"/>
+      </w:rPr>
+    </w:lvl>
+    <w:lvl w:ilvl="4" w:tentative="1">
+      <w:start w:val="1"/>
+      <w:numFmt w:val="bullet"/>
+      <w:lvlText w:val=""/>
+      <w:lvlJc w:val="left"/>
+      <w:pPr>
+        <w:tabs>
+          <w:tab w:val="num" w:pos="3600"/>
+        </w:tabs>
+        <w:ind w:left="3600" w:hanging="360"/>
+      </w:pPr>
+      <w:rPr>
+        <w:rFonts w:ascii="Wingdings" w:hAnsi="Wingdings" w:hint="default"/>
+        <w:sz w:val="20"/>
+      </w:rPr>
+    </w:lvl>
+    <w:lvl w:ilvl="5" w:tentative="1">
+      <w:start w:val="1"/>
+      <w:numFmt w:val="bullet"/>
+      <w:lvlText w:val=""/>
+      <w:lvlJc w:val="left"/>
+      <w:pPr>
+        <w:tabs>
+          <w:tab w:val="num" w:pos="4320"/>
+        </w:tabs>
+        <w:ind w:left="4320" w:hanging="360"/>
+      </w:pPr>
+      <w:rPr>
+        <w:rFonts w:ascii="Wingdings" w:hAnsi="Wingdings" w:hint="default"/>
+        <w:sz w:val="20"/>
+      </w:rPr>
+    </w:lvl>
+    <w:lvl w:ilvl="6" w:tentative="1">
+      <w:start w:val="1"/>
+      <w:numFmt w:val="bullet"/>
+      <w:lvlText w:val=""/>
+      <w:lvlJc w:val="left"/>
+      <w:pPr>
+        <w:tabs>
+          <w:tab w:val="num" w:pos="5040"/>
+        </w:tabs>
+        <w:ind w:left="5040" w:hanging="360"/>
+      </w:pPr>
+      <w:rPr>
+        <w:rFonts w:ascii="Wingdings" w:hAnsi="Wingdings" w:hint="default"/>
+        <w:sz w:val="20"/>
+      </w:rPr>
+    </w:lvl>
+    <w:lvl w:ilvl="7" w:tentative="1">
+      <w:start w:val="1"/>
+      <w:numFmt w:val="bullet"/>
+      <w:lvlText w:val=""/>
+      <w:lvlJc w:val="left"/>
+      <w:pPr>
+        <w:tabs>
+          <w:tab w:val="num" w:pos="5760"/>
+        </w:tabs>
+        <w:ind w:left="5760" w:hanging="360"/>
+      </w:pPr>
+      <w:rPr>
+        <w:rFonts w:ascii="Wingdings" w:hAnsi="Wingdings" w:hint="default"/>
+        <w:sz w:val="20"/>
+      </w:rPr>
+    </w:lvl>
+    <w:lvl w:ilvl="8" w:tentative="1">
+      <w:start w:val="1"/>
+      <w:numFmt w:val="bullet"/>
+      <w:lvlText w:val=""/>
+      <w:lvlJc w:val="left"/>
+      <w:pPr>
+        <w:tabs>
+          <w:tab w:val="num" w:pos="6480"/>
+        </w:tabs>
+        <w:ind w:left="6480" w:hanging="360"/>
+      </w:pPr>
+      <w:rPr>
+        <w:rFonts w:ascii="Wingdings" w:hAnsi="Wingdings" w:hint="default"/>
+        <w:sz w:val="20"/>
+      </w:rPr>
+    </w:lvl>
+  </w:abstractNum>
+  <w:abstractNum w:abstractNumId="16" w15:restartNumberingAfterBreak="0">
     <w:nsid w:val="47B22DBE"/>
     <w:multiLevelType w:val="multilevel"/>
     <w:tmpl w:val="17C4FEE2"/>
@@ -5466,7 +4171,120 @@
       </w:pPr>
     </w:lvl>
   </w:abstractNum>
-  <w:abstractNum w:abstractNumId="12" w15:restartNumberingAfterBreak="0">
+  <w:abstractNum w:abstractNumId="17" w15:restartNumberingAfterBreak="0">
+    <w:nsid w:val="49371685"/>
+    <w:multiLevelType w:val="multilevel"/>
+    <w:tmpl w:val="3858E8EA"/>
+    <w:lvl w:ilvl="0">
+      <w:start w:val="4"/>
+      <w:numFmt w:val="decimal"/>
+      <w:lvlText w:val="%1."/>
+      <w:lvlJc w:val="left"/>
+      <w:pPr>
+        <w:tabs>
+          <w:tab w:val="num" w:pos="720"/>
+        </w:tabs>
+        <w:ind w:left="720" w:hanging="360"/>
+      </w:pPr>
+    </w:lvl>
+    <w:lvl w:ilvl="1" w:tentative="1">
+      <w:start w:val="1"/>
+      <w:numFmt w:val="decimal"/>
+      <w:lvlText w:val="%2."/>
+      <w:lvlJc w:val="left"/>
+      <w:pPr>
+        <w:tabs>
+          <w:tab w:val="num" w:pos="1440"/>
+        </w:tabs>
+        <w:ind w:left="1440" w:hanging="360"/>
+      </w:pPr>
+    </w:lvl>
+    <w:lvl w:ilvl="2" w:tentative="1">
+      <w:start w:val="1"/>
+      <w:numFmt w:val="decimal"/>
+      <w:lvlText w:val="%3."/>
+      <w:lvlJc w:val="left"/>
+      <w:pPr>
+        <w:tabs>
+          <w:tab w:val="num" w:pos="2160"/>
+        </w:tabs>
+        <w:ind w:left="2160" w:hanging="360"/>
+      </w:pPr>
+    </w:lvl>
+    <w:lvl w:ilvl="3" w:tentative="1">
+      <w:start w:val="1"/>
+      <w:numFmt w:val="decimal"/>
+      <w:lvlText w:val="%4."/>
+      <w:lvlJc w:val="left"/>
+      <w:pPr>
+        <w:tabs>
+          <w:tab w:val="num" w:pos="2880"/>
+        </w:tabs>
+        <w:ind w:left="2880" w:hanging="360"/>
+      </w:pPr>
+    </w:lvl>
+    <w:lvl w:ilvl="4" w:tentative="1">
+      <w:start w:val="1"/>
+      <w:numFmt w:val="decimal"/>
+      <w:lvlText w:val="%5."/>
+      <w:lvlJc w:val="left"/>
+      <w:pPr>
+        <w:tabs>
+          <w:tab w:val="num" w:pos="3600"/>
+        </w:tabs>
+        <w:ind w:left="3600" w:hanging="360"/>
+      </w:pPr>
+    </w:lvl>
+    <w:lvl w:ilvl="5" w:tentative="1">
+      <w:start w:val="1"/>
+      <w:numFmt w:val="decimal"/>
+      <w:lvlText w:val="%6."/>
+      <w:lvlJc w:val="left"/>
+      <w:pPr>
+        <w:tabs>
+          <w:tab w:val="num" w:pos="4320"/>
+        </w:tabs>
+        <w:ind w:left="4320" w:hanging="360"/>
+      </w:pPr>
+    </w:lvl>
+    <w:lvl w:ilvl="6" w:tentative="1">
+      <w:start w:val="1"/>
+      <w:numFmt w:val="decimal"/>
+      <w:lvlText w:val="%7."/>
+      <w:lvlJc w:val="left"/>
+      <w:pPr>
+        <w:tabs>
+          <w:tab w:val="num" w:pos="5040"/>
+        </w:tabs>
+        <w:ind w:left="5040" w:hanging="360"/>
+      </w:pPr>
+    </w:lvl>
+    <w:lvl w:ilvl="7" w:tentative="1">
+      <w:start w:val="1"/>
+      <w:numFmt w:val="decimal"/>
+      <w:lvlText w:val="%8."/>
+      <w:lvlJc w:val="left"/>
+      <w:pPr>
+        <w:tabs>
+          <w:tab w:val="num" w:pos="5760"/>
+        </w:tabs>
+        <w:ind w:left="5760" w:hanging="360"/>
+      </w:pPr>
+    </w:lvl>
+    <w:lvl w:ilvl="8" w:tentative="1">
+      <w:start w:val="1"/>
+      <w:numFmt w:val="decimal"/>
+      <w:lvlText w:val="%9."/>
+      <w:lvlJc w:val="left"/>
+      <w:pPr>
+        <w:tabs>
+          <w:tab w:val="num" w:pos="6480"/>
+        </w:tabs>
+        <w:ind w:left="6480" w:hanging="360"/>
+      </w:pPr>
+    </w:lvl>
+  </w:abstractNum>
+  <w:abstractNum w:abstractNumId="18" w15:restartNumberingAfterBreak="0">
     <w:nsid w:val="4A684711"/>
     <w:multiLevelType w:val="multilevel"/>
     <w:tmpl w:val="48266EB4"/>
@@ -5615,7 +4433,7 @@
       </w:rPr>
     </w:lvl>
   </w:abstractNum>
-  <w:abstractNum w:abstractNumId="13" w15:restartNumberingAfterBreak="0">
+  <w:abstractNum w:abstractNumId="19" w15:restartNumberingAfterBreak="0">
     <w:nsid w:val="4CE071E6"/>
     <w:multiLevelType w:val="multilevel"/>
     <w:tmpl w:val="A0764106"/>
@@ -5764,7 +4582,7 @@
       </w:rPr>
     </w:lvl>
   </w:abstractNum>
-  <w:abstractNum w:abstractNumId="14" w15:restartNumberingAfterBreak="0">
+  <w:abstractNum w:abstractNumId="20" w15:restartNumberingAfterBreak="0">
     <w:nsid w:val="4DA7368E"/>
     <w:multiLevelType w:val="multilevel"/>
     <w:tmpl w:val="23605BB8"/>
@@ -5913,7 +4731,7 @@
       </w:rPr>
     </w:lvl>
   </w:abstractNum>
-  <w:abstractNum w:abstractNumId="15" w15:restartNumberingAfterBreak="0">
+  <w:abstractNum w:abstractNumId="21" w15:restartNumberingAfterBreak="0">
     <w:nsid w:val="672A7DB7"/>
     <w:multiLevelType w:val="multilevel"/>
     <w:tmpl w:val="5EA2E9C8"/>
@@ -6062,7 +4880,7 @@
       </w:rPr>
     </w:lvl>
   </w:abstractNum>
-  <w:abstractNum w:abstractNumId="16" w15:restartNumberingAfterBreak="0">
+  <w:abstractNum w:abstractNumId="22" w15:restartNumberingAfterBreak="0">
     <w:nsid w:val="6BA60DAE"/>
     <w:multiLevelType w:val="multilevel"/>
     <w:tmpl w:val="ED404B92"/>
@@ -6175,7 +4993,7 @@
       </w:pPr>
     </w:lvl>
   </w:abstractNum>
-  <w:abstractNum w:abstractNumId="17" w15:restartNumberingAfterBreak="0">
+  <w:abstractNum w:abstractNumId="23" w15:restartNumberingAfterBreak="0">
     <w:nsid w:val="6E562BCD"/>
     <w:multiLevelType w:val="multilevel"/>
     <w:tmpl w:val="155EF76C"/>
@@ -6324,7 +5142,120 @@
       </w:rPr>
     </w:lvl>
   </w:abstractNum>
-  <w:abstractNum w:abstractNumId="18" w15:restartNumberingAfterBreak="0">
+  <w:abstractNum w:abstractNumId="24" w15:restartNumberingAfterBreak="0">
+    <w:nsid w:val="72A03B45"/>
+    <w:multiLevelType w:val="multilevel"/>
+    <w:tmpl w:val="0BDE8C86"/>
+    <w:lvl w:ilvl="0">
+      <w:start w:val="1"/>
+      <w:numFmt w:val="decimal"/>
+      <w:lvlText w:val="%1."/>
+      <w:lvlJc w:val="left"/>
+      <w:pPr>
+        <w:tabs>
+          <w:tab w:val="num" w:pos="720"/>
+        </w:tabs>
+        <w:ind w:left="720" w:hanging="360"/>
+      </w:pPr>
+    </w:lvl>
+    <w:lvl w:ilvl="1">
+      <w:start w:val="1"/>
+      <w:numFmt w:val="decimal"/>
+      <w:lvlText w:val="%2."/>
+      <w:lvlJc w:val="left"/>
+      <w:pPr>
+        <w:tabs>
+          <w:tab w:val="num" w:pos="1440"/>
+        </w:tabs>
+        <w:ind w:left="1440" w:hanging="360"/>
+      </w:pPr>
+    </w:lvl>
+    <w:lvl w:ilvl="2">
+      <w:start w:val="1"/>
+      <w:numFmt w:val="decimal"/>
+      <w:lvlText w:val="%3."/>
+      <w:lvlJc w:val="left"/>
+      <w:pPr>
+        <w:tabs>
+          <w:tab w:val="num" w:pos="2160"/>
+        </w:tabs>
+        <w:ind w:left="2160" w:hanging="360"/>
+      </w:pPr>
+    </w:lvl>
+    <w:lvl w:ilvl="3" w:tentative="1">
+      <w:start w:val="1"/>
+      <w:numFmt w:val="decimal"/>
+      <w:lvlText w:val="%4."/>
+      <w:lvlJc w:val="left"/>
+      <w:pPr>
+        <w:tabs>
+          <w:tab w:val="num" w:pos="2880"/>
+        </w:tabs>
+        <w:ind w:left="2880" w:hanging="360"/>
+      </w:pPr>
+    </w:lvl>
+    <w:lvl w:ilvl="4" w:tentative="1">
+      <w:start w:val="1"/>
+      <w:numFmt w:val="decimal"/>
+      <w:lvlText w:val="%5."/>
+      <w:lvlJc w:val="left"/>
+      <w:pPr>
+        <w:tabs>
+          <w:tab w:val="num" w:pos="3600"/>
+        </w:tabs>
+        <w:ind w:left="3600" w:hanging="360"/>
+      </w:pPr>
+    </w:lvl>
+    <w:lvl w:ilvl="5" w:tentative="1">
+      <w:start w:val="1"/>
+      <w:numFmt w:val="decimal"/>
+      <w:lvlText w:val="%6."/>
+      <w:lvlJc w:val="left"/>
+      <w:pPr>
+        <w:tabs>
+          <w:tab w:val="num" w:pos="4320"/>
+        </w:tabs>
+        <w:ind w:left="4320" w:hanging="360"/>
+      </w:pPr>
+    </w:lvl>
+    <w:lvl w:ilvl="6" w:tentative="1">
+      <w:start w:val="1"/>
+      <w:numFmt w:val="decimal"/>
+      <w:lvlText w:val="%7."/>
+      <w:lvlJc w:val="left"/>
+      <w:pPr>
+        <w:tabs>
+          <w:tab w:val="num" w:pos="5040"/>
+        </w:tabs>
+        <w:ind w:left="5040" w:hanging="360"/>
+      </w:pPr>
+    </w:lvl>
+    <w:lvl w:ilvl="7" w:tentative="1">
+      <w:start w:val="1"/>
+      <w:numFmt w:val="decimal"/>
+      <w:lvlText w:val="%8."/>
+      <w:lvlJc w:val="left"/>
+      <w:pPr>
+        <w:tabs>
+          <w:tab w:val="num" w:pos="5760"/>
+        </w:tabs>
+        <w:ind w:left="5760" w:hanging="360"/>
+      </w:pPr>
+    </w:lvl>
+    <w:lvl w:ilvl="8" w:tentative="1">
+      <w:start w:val="1"/>
+      <w:numFmt w:val="decimal"/>
+      <w:lvlText w:val="%9."/>
+      <w:lvlJc w:val="left"/>
+      <w:pPr>
+        <w:tabs>
+          <w:tab w:val="num" w:pos="6480"/>
+        </w:tabs>
+        <w:ind w:left="6480" w:hanging="360"/>
+      </w:pPr>
+    </w:lvl>
+  </w:abstractNum>
+  <w:abstractNum w:abstractNumId="25" w15:restartNumberingAfterBreak="0">
     <w:nsid w:val="75BA38DC"/>
     <w:multiLevelType w:val="multilevel"/>
     <w:tmpl w:val="16C03B36"/>
@@ -6474,141 +5405,124 @@
     </w:lvl>
   </w:abstractNum>
   <w:num w:numId="1">
+    <w:abstractNumId w:val="25"/>
+  </w:num>
+  <w:num w:numId="2">
+    <w:abstractNumId w:val="2"/>
+  </w:num>
+  <w:num w:numId="3">
     <w:abstractNumId w:val="18"/>
   </w:num>
-  <w:num w:numId="2">
-    <w:abstractNumId w:val="1"/>
-  </w:num>
-  <w:num w:numId="3">
-    <w:abstractNumId w:val="12"/>
-  </w:num>
   <w:num w:numId="4">
-    <w:abstractNumId w:val="12"/>
-    <w:lvlOverride w:ilvl="0"/>
+    <w:abstractNumId w:val="18"/>
   </w:num>
   <w:num w:numId="5">
-    <w:abstractNumId w:val="9"/>
+    <w:abstractNumId w:val="13"/>
   </w:num>
   <w:num w:numId="6">
-    <w:abstractNumId w:val="9"/>
-    <w:lvlOverride w:ilvl="0"/>
+    <w:abstractNumId w:val="13"/>
   </w:num>
   <w:num w:numId="7">
-    <w:abstractNumId w:val="6"/>
+    <w:abstractNumId w:val="7"/>
   </w:num>
   <w:num w:numId="8">
-    <w:abstractNumId w:val="6"/>
-    <w:lvlOverride w:ilvl="0"/>
+    <w:abstractNumId w:val="7"/>
   </w:num>
   <w:num w:numId="9">
-    <w:abstractNumId w:val="13"/>
+    <w:abstractNumId w:val="19"/>
   </w:num>
   <w:num w:numId="10">
     <w:abstractNumId w:val="0"/>
   </w:num>
   <w:num w:numId="11">
     <w:abstractNumId w:val="0"/>
-    <w:lvlOverride w:ilvl="0"/>
   </w:num>
   <w:num w:numId="12">
-    <w:abstractNumId w:val="15"/>
+    <w:abstractNumId w:val="21"/>
   </w:num>
   <w:num w:numId="13">
+    <w:abstractNumId w:val="4"/>
+  </w:num>
+  <w:num w:numId="14">
+    <w:abstractNumId w:val="23"/>
+  </w:num>
+  <w:num w:numId="15">
+    <w:abstractNumId w:val="23"/>
+  </w:num>
+  <w:num w:numId="16">
+    <w:abstractNumId w:val="20"/>
+  </w:num>
+  <w:num w:numId="17">
+    <w:abstractNumId w:val="20"/>
+  </w:num>
+  <w:num w:numId="18">
     <w:abstractNumId w:val="3"/>
   </w:num>
-  <w:num w:numId="14">
-    <w:abstractNumId w:val="17"/>
+  <w:num w:numId="19">
+    <w:abstractNumId w:val="12"/>
   </w:num>
-  <w:num w:numId="15">
-    <w:abstractNumId w:val="17"/>
-    <w:lvlOverride w:ilvl="1">
-      <w:lvl w:ilvl="1">
-        <w:numFmt w:val="bullet"/>
-        <w:lvlText w:val=""/>
-        <w:lvlJc w:val="left"/>
-        <w:pPr>
-          <w:tabs>
-            <w:tab w:val="num" w:pos="1440"/>
-          </w:tabs>
-          <w:ind w:left="1440" w:hanging="360"/>
-        </w:pPr>
-        <w:rPr>
-          <w:rFonts w:ascii="Symbol" w:hAnsi="Symbol" w:hint="default"/>
-          <w:sz w:val="20"/>
-        </w:rPr>
-      </w:lvl>
-    </w:lvlOverride>
+  <w:num w:numId="20">
+    <w:abstractNumId w:val="12"/>
   </w:num>
-  <w:num w:numId="16">
+  <w:num w:numId="21">
+    <w:abstractNumId w:val="6"/>
+  </w:num>
+  <w:num w:numId="22">
+    <w:abstractNumId w:val="5"/>
+  </w:num>
+  <w:num w:numId="23">
+    <w:abstractNumId w:val="11"/>
+  </w:num>
+  <w:num w:numId="24">
     <w:abstractNumId w:val="14"/>
   </w:num>
-  <w:num w:numId="17">
-    <w:abstractNumId w:val="14"/>
-    <w:lvlOverride w:ilvl="1">
-      <w:lvl w:ilvl="1">
-        <w:numFmt w:val="bullet"/>
-        <w:lvlText w:val=""/>
-        <w:lvlJc w:val="left"/>
-        <w:pPr>
-          <w:tabs>
-            <w:tab w:val="num" w:pos="1440"/>
-          </w:tabs>
-          <w:ind w:left="1440" w:hanging="360"/>
-        </w:pPr>
-        <w:rPr>
-          <w:rFonts w:ascii="Symbol" w:hAnsi="Symbol" w:hint="default"/>
-          <w:sz w:val="20"/>
-        </w:rPr>
-      </w:lvl>
-    </w:lvlOverride>
-  </w:num>
-  <w:num w:numId="18">
-    <w:abstractNumId w:val="2"/>
-  </w:num>
-  <w:num w:numId="19">
-    <w:abstractNumId w:val="8"/>
-  </w:num>
-  <w:num w:numId="20">
-    <w:abstractNumId w:val="8"/>
-    <w:lvlOverride w:ilvl="1">
-      <w:lvl w:ilvl="1">
-        <w:numFmt w:val="bullet"/>
-        <w:lvlText w:val=""/>
-        <w:lvlJc w:val="left"/>
-        <w:pPr>
-          <w:tabs>
-            <w:tab w:val="num" w:pos="1440"/>
-          </w:tabs>
-          <w:ind w:left="1440" w:hanging="360"/>
-        </w:pPr>
-        <w:rPr>
-          <w:rFonts w:ascii="Symbol" w:hAnsi="Symbol" w:hint="default"/>
-          <w:sz w:val="20"/>
-        </w:rPr>
-      </w:lvl>
-    </w:lvlOverride>
-  </w:num>
-  <w:num w:numId="21">
-    <w:abstractNumId w:val="5"/>
-  </w:num>
-  <w:num w:numId="22">
-    <w:abstractNumId w:val="4"/>
-  </w:num>
-  <w:num w:numId="23">
-    <w:abstractNumId w:val="7"/>
-  </w:num>
-  <w:num w:numId="24">
-    <w:abstractNumId w:val="10"/>
-  </w:num>
   <w:num w:numId="25">
-    <w:abstractNumId w:val="16"/>
+    <w:abstractNumId w:val="22"/>
   </w:num>
   <w:num w:numId="26">
-    <w:abstractNumId w:val="11"/>
+    <w:abstractNumId w:val="16"/>
     <w:lvlOverride w:ilvl="0">
       <w:lvl w:ilvl="0">
         <w:numFmt w:val="decimal"/>
         <w:lvlText w:val="%1."/>
+        <w:lvlJc w:val="left"/>
+      </w:lvl>
+    </w:lvlOverride>
+  </w:num>
+  <w:num w:numId="27">
+    <w:abstractNumId w:val="9"/>
+  </w:num>
+  <w:num w:numId="28">
+    <w:abstractNumId w:val="10"/>
+  </w:num>
+  <w:num w:numId="29">
+    <w:abstractNumId w:val="1"/>
+  </w:num>
+  <w:num w:numId="30">
+    <w:abstractNumId w:val="15"/>
+  </w:num>
+  <w:num w:numId="31">
+    <w:abstractNumId w:val="8"/>
+  </w:num>
+  <w:num w:numId="32">
+    <w:abstractNumId w:val="17"/>
+    <w:lvlOverride w:ilvl="0">
+      <w:lvl w:ilvl="0">
+        <w:numFmt w:val="decimal"/>
+        <w:lvlText w:val="%1."/>
+        <w:lvlJc w:val="left"/>
+      </w:lvl>
+    </w:lvlOverride>
+  </w:num>
+  <w:num w:numId="33">
+    <w:abstractNumId w:val="24"/>
+  </w:num>
+  <w:num w:numId="34">
+    <w:abstractNumId w:val="24"/>
+    <w:lvlOverride w:ilvl="1">
+      <w:lvl w:ilvl="1">
+        <w:numFmt w:val="lowerLetter"/>
+        <w:lvlText w:val="%2."/>
         <w:lvlJc w:val="left"/>
       </w:lvl>
     </w:lvlOverride>
@@ -7070,6 +5984,50 @@
       <w:u w:val="single"/>
     </w:rPr>
   </w:style>
+  <w:style w:type="paragraph" w:styleId="Header">
+    <w:name w:val="header"/>
+    <w:basedOn w:val="Normal"/>
+    <w:link w:val="HeaderChar"/>
+    <w:uiPriority w:val="99"/>
+    <w:unhideWhenUsed/>
+    <w:rsid w:val="0002495A"/>
+    <w:pPr>
+      <w:tabs>
+        <w:tab w:val="center" w:pos="4680"/>
+        <w:tab w:val="right" w:pos="9360"/>
+      </w:tabs>
+      <w:spacing w:after="0" w:line="240" w:lineRule="auto"/>
+    </w:pPr>
+  </w:style>
+  <w:style w:type="character" w:customStyle="1" w:styleId="HeaderChar">
+    <w:name w:val="Header Char"/>
+    <w:basedOn w:val="DefaultParagraphFont"/>
+    <w:link w:val="Header"/>
+    <w:uiPriority w:val="99"/>
+    <w:rsid w:val="0002495A"/>
+  </w:style>
+  <w:style w:type="paragraph" w:styleId="Footer">
+    <w:name w:val="footer"/>
+    <w:basedOn w:val="Normal"/>
+    <w:link w:val="FooterChar"/>
+    <w:uiPriority w:val="99"/>
+    <w:unhideWhenUsed/>
+    <w:rsid w:val="0002495A"/>
+    <w:pPr>
+      <w:tabs>
+        <w:tab w:val="center" w:pos="4680"/>
+        <w:tab w:val="right" w:pos="9360"/>
+      </w:tabs>
+      <w:spacing w:after="0" w:line="240" w:lineRule="auto"/>
+    </w:pPr>
+  </w:style>
+  <w:style w:type="character" w:customStyle="1" w:styleId="FooterChar">
+    <w:name w:val="Footer Char"/>
+    <w:basedOn w:val="DefaultParagraphFont"/>
+    <w:link w:val="Footer"/>
+    <w:uiPriority w:val="99"/>
+    <w:rsid w:val="0002495A"/>
+  </w:style>
 </w:styles>
 </file>
 

</xml_diff>